<commit_message>
Before meeting w/ onis
</commit_message>
<xml_diff>
--- a/2017 - 2018/Fall 2017/CCM/Final Paper/Gonzalez Final Paper.docx
+++ b/2017 - 2018/Fall 2017/CCM/Final Paper/Gonzalez Final Paper.docx
@@ -96,7 +96,19 @@
         <w:rPr>
           <w:rFonts w:ascii="Times New Roman" w:hAnsi="Times New Roman" w:cs="Times New Roman"/>
         </w:rPr>
-        <w:t>The 2016 Presidential Election went</w:t>
+        <w:t xml:space="preserve">The 2016 </w:t>
+      </w:r>
+      <w:r>
+        <w:rPr>
+          <w:rFonts w:ascii="Times New Roman" w:hAnsi="Times New Roman" w:cs="Times New Roman"/>
+        </w:rPr>
+        <w:t>United States presidential e</w:t>
+      </w:r>
+      <w:r>
+        <w:rPr>
+          <w:rFonts w:ascii="Times New Roman" w:hAnsi="Times New Roman" w:cs="Times New Roman"/>
+        </w:rPr>
+        <w:t>lection went</w:t>
       </w:r>
       <w:r>
         <w:rPr>
@@ -324,7 +336,13 @@
         <w:rPr>
           <w:rFonts w:ascii="Times New Roman" w:hAnsi="Times New Roman" w:cs="Times New Roman"/>
         </w:rPr>
-        <w:t xml:space="preserve"> around the world. During the Presidential Election, there </w:t>
+        <w:t xml:space="preserve"> around the world. During the presidential e</w:t>
+      </w:r>
+      <w:r>
+        <w:rPr>
+          <w:rFonts w:ascii="Times New Roman" w:hAnsi="Times New Roman" w:cs="Times New Roman"/>
+        </w:rPr>
+        <w:t xml:space="preserve">lection, there </w:t>
       </w:r>
       <w:r>
         <w:rPr>
@@ -507,7 +525,14 @@
         <w:rPr>
           <w:rFonts w:ascii="Times New Roman" w:hAnsi="Times New Roman" w:cs="Times New Roman"/>
         </w:rPr>
-        <w:t>s scandal with Monica Lewinsky and Donald Trump’s reality television show, The Apprentice</w:t>
+        <w:t xml:space="preserve">s scandal with </w:t>
+      </w:r>
+      <w:r>
+        <w:rPr>
+          <w:rFonts w:ascii="Times New Roman" w:hAnsi="Times New Roman" w:cs="Times New Roman"/>
+        </w:rPr>
+        <w:lastRenderedPageBreak/>
+        <w:t>Monica Lewinsky and Donald Trump’s reality television show, The Apprentice</w:t>
       </w:r>
       <w:r>
         <w:rPr>
@@ -537,7 +562,6 @@
         <w:rPr>
           <w:rFonts w:ascii="Times New Roman" w:hAnsi="Times New Roman" w:cs="Times New Roman"/>
         </w:rPr>
-        <w:lastRenderedPageBreak/>
         <w:t>question that</w:t>
       </w:r>
       <w:r>
@@ -882,14 +906,35 @@
           <w:rFonts w:ascii="Times New Roman" w:hAnsi="Times New Roman" w:cs="Times New Roman"/>
           <w:b/>
         </w:rPr>
-        <w:t>Presidential</w:t>
+        <w:t xml:space="preserve">United States </w:t>
       </w:r>
       <w:r>
         <w:rPr>
           <w:rFonts w:ascii="Times New Roman" w:hAnsi="Times New Roman" w:cs="Times New Roman"/>
           <w:b/>
         </w:rPr>
-        <w:t xml:space="preserve"> Elections</w:t>
+        <w:t>p</w:t>
+      </w:r>
+      <w:r>
+        <w:rPr>
+          <w:rFonts w:ascii="Times New Roman" w:hAnsi="Times New Roman" w:cs="Times New Roman"/>
+          <w:b/>
+        </w:rPr>
+        <w:t>residential</w:t>
+      </w:r>
+      <w:r>
+        <w:rPr>
+          <w:rFonts w:ascii="Times New Roman" w:hAnsi="Times New Roman" w:cs="Times New Roman"/>
+          <w:b/>
+        </w:rPr>
+        <w:t xml:space="preserve"> e</w:t>
+      </w:r>
+      <w:r>
+        <w:rPr>
+          <w:rFonts w:ascii="Times New Roman" w:hAnsi="Times New Roman" w:cs="Times New Roman"/>
+          <w:b/>
+        </w:rPr>
+        <w:t>lection</w:t>
       </w:r>
     </w:p>
     <w:p>
@@ -921,13 +966,31 @@
         <w:rPr>
           <w:rFonts w:ascii="Times New Roman" w:hAnsi="Times New Roman" w:cs="Times New Roman"/>
         </w:rPr>
-        <w:t>the 2016 Presidential</w:t>
-      </w:r>
-      <w:r>
-        <w:rPr>
-          <w:rFonts w:ascii="Times New Roman" w:hAnsi="Times New Roman" w:cs="Times New Roman"/>
-        </w:rPr>
-        <w:t xml:space="preserve"> Election be</w:t>
+        <w:t xml:space="preserve">the 2016 </w:t>
+      </w:r>
+      <w:r>
+        <w:rPr>
+          <w:rFonts w:ascii="Times New Roman" w:hAnsi="Times New Roman" w:cs="Times New Roman"/>
+        </w:rPr>
+        <w:t>United States p</w:t>
+      </w:r>
+      <w:r>
+        <w:rPr>
+          <w:rFonts w:ascii="Times New Roman" w:hAnsi="Times New Roman" w:cs="Times New Roman"/>
+        </w:rPr>
+        <w:t>residential</w:t>
+      </w:r>
+      <w:r>
+        <w:rPr>
+          <w:rFonts w:ascii="Times New Roman" w:hAnsi="Times New Roman" w:cs="Times New Roman"/>
+        </w:rPr>
+        <w:t xml:space="preserve"> e</w:t>
+      </w:r>
+      <w:r>
+        <w:rPr>
+          <w:rFonts w:ascii="Times New Roman" w:hAnsi="Times New Roman" w:cs="Times New Roman"/>
+        </w:rPr>
+        <w:t>lection be</w:t>
       </w:r>
       <w:r>
         <w:rPr>
@@ -945,19 +1008,834 @@
         <w:rPr>
           <w:rFonts w:ascii="Times New Roman" w:hAnsi="Times New Roman" w:cs="Times New Roman"/>
         </w:rPr>
-        <w:t>During the presidential primaries, social media platforms</w:t>
-      </w:r>
-      <w:r>
-        <w:rPr>
-          <w:rFonts w:ascii="Times New Roman" w:hAnsi="Times New Roman" w:cs="Times New Roman"/>
-        </w:rPr>
-        <w:t xml:space="preserve"> blew </w:t>
-      </w:r>
-      <w:r>
-        <w:rPr>
-          <w:rFonts w:ascii="Times New Roman" w:hAnsi="Times New Roman" w:cs="Times New Roman"/>
-        </w:rPr>
-        <w:t xml:space="preserve">up with political content </w:t>
+        <w:t xml:space="preserve">During the presidential primaries, social media platforms blew up with political content such as memes, articles, speeches, ads and videos endorsing political candidates. This political content could have </w:t>
+      </w:r>
+      <w:r>
+        <w:rPr>
+          <w:rFonts w:ascii="Times New Roman" w:hAnsi="Times New Roman" w:cs="Times New Roman"/>
+        </w:rPr>
+        <w:t xml:space="preserve">had the </w:t>
+      </w:r>
+      <w:r>
+        <w:rPr>
+          <w:rFonts w:ascii="Times New Roman" w:hAnsi="Times New Roman" w:cs="Times New Roman"/>
+        </w:rPr>
+        <w:t>potential</w:t>
+      </w:r>
+      <w:r>
+        <w:rPr>
+          <w:rFonts w:ascii="Times New Roman" w:hAnsi="Times New Roman" w:cs="Times New Roman"/>
+        </w:rPr>
+        <w:t xml:space="preserve"> to persuade undecided voters to side with a specific</w:t>
+      </w:r>
+      <w:r>
+        <w:rPr>
+          <w:rFonts w:ascii="Times New Roman" w:hAnsi="Times New Roman" w:cs="Times New Roman"/>
+        </w:rPr>
+        <w:t xml:space="preserve"> political party or political</w:t>
+      </w:r>
+      <w:r>
+        <w:rPr>
+          <w:rFonts w:ascii="Times New Roman" w:hAnsi="Times New Roman" w:cs="Times New Roman"/>
+        </w:rPr>
+        <w:t xml:space="preserve"> candidate</w:t>
+      </w:r>
+      <w:r>
+        <w:rPr>
+          <w:rFonts w:ascii="Times New Roman" w:hAnsi="Times New Roman" w:cs="Times New Roman"/>
+        </w:rPr>
+        <w:t xml:space="preserve">. </w:t>
+      </w:r>
+      <w:r>
+        <w:rPr>
+          <w:rFonts w:ascii="Times New Roman" w:hAnsi="Times New Roman" w:cs="Times New Roman"/>
+        </w:rPr>
+        <w:t>The</w:t>
+      </w:r>
+      <w:r>
+        <w:rPr>
+          <w:rFonts w:ascii="Times New Roman" w:hAnsi="Times New Roman" w:cs="Times New Roman"/>
+        </w:rPr>
+        <w:t xml:space="preserve"> Democratic</w:t>
+      </w:r>
+      <w:r>
+        <w:rPr>
+          <w:rFonts w:ascii="Times New Roman" w:hAnsi="Times New Roman" w:cs="Times New Roman"/>
+        </w:rPr>
+        <w:t xml:space="preserve"> Party</w:t>
+      </w:r>
+      <w:r>
+        <w:rPr>
+          <w:rFonts w:ascii="Times New Roman" w:hAnsi="Times New Roman" w:cs="Times New Roman"/>
+        </w:rPr>
+        <w:t xml:space="preserve"> presidential primaries </w:t>
+      </w:r>
+      <w:r>
+        <w:rPr>
+          <w:rFonts w:ascii="Times New Roman" w:hAnsi="Times New Roman" w:cs="Times New Roman"/>
+        </w:rPr>
+        <w:t>were</w:t>
+      </w:r>
+      <w:r>
+        <w:rPr>
+          <w:rFonts w:ascii="Times New Roman" w:hAnsi="Times New Roman" w:cs="Times New Roman"/>
+        </w:rPr>
+        <w:t xml:space="preserve"> fought </w:t>
+      </w:r>
+      <w:r>
+        <w:rPr>
+          <w:rFonts w:ascii="Times New Roman" w:hAnsi="Times New Roman" w:cs="Times New Roman"/>
+        </w:rPr>
+        <w:t xml:space="preserve">between Vermont Senator </w:t>
+      </w:r>
+      <w:r>
+        <w:rPr>
+          <w:rFonts w:ascii="Times New Roman" w:hAnsi="Times New Roman" w:cs="Times New Roman"/>
+        </w:rPr>
+        <w:t xml:space="preserve">Bernie Sanders and former </w:t>
+      </w:r>
+      <w:r>
+        <w:rPr>
+          <w:rFonts w:ascii="Times New Roman" w:hAnsi="Times New Roman" w:cs="Times New Roman"/>
+        </w:rPr>
+        <w:t xml:space="preserve">U.S. </w:t>
+      </w:r>
+      <w:r>
+        <w:rPr>
+          <w:rFonts w:ascii="Times New Roman" w:hAnsi="Times New Roman" w:cs="Times New Roman"/>
+        </w:rPr>
+        <w:t xml:space="preserve">Secretary of State, </w:t>
+      </w:r>
+      <w:r>
+        <w:rPr>
+          <w:rFonts w:ascii="Times New Roman" w:hAnsi="Times New Roman" w:cs="Times New Roman"/>
+        </w:rPr>
+        <w:t>Hillary Clinton</w:t>
+      </w:r>
+      <w:r>
+        <w:rPr>
+          <w:rFonts w:ascii="Times New Roman" w:hAnsi="Times New Roman" w:cs="Times New Roman"/>
+        </w:rPr>
+        <w:t xml:space="preserve">. </w:t>
+      </w:r>
+      <w:r>
+        <w:rPr>
+          <w:rFonts w:ascii="Times New Roman" w:hAnsi="Times New Roman" w:cs="Times New Roman"/>
+        </w:rPr>
+        <w:t>Throughout</w:t>
+      </w:r>
+      <w:r>
+        <w:rPr>
+          <w:rFonts w:ascii="Times New Roman" w:hAnsi="Times New Roman" w:cs="Times New Roman"/>
+        </w:rPr>
+        <w:t xml:space="preserve"> the Democratic presidential primaries, both candidates had </w:t>
+      </w:r>
+      <w:r>
+        <w:rPr>
+          <w:rFonts w:ascii="Times New Roman" w:hAnsi="Times New Roman" w:cs="Times New Roman"/>
+        </w:rPr>
+        <w:t>similar</w:t>
+      </w:r>
+      <w:r>
+        <w:rPr>
+          <w:rFonts w:ascii="Times New Roman" w:hAnsi="Times New Roman" w:cs="Times New Roman"/>
+        </w:rPr>
+        <w:t xml:space="preserve"> views on the major issues </w:t>
+      </w:r>
+      <w:r>
+        <w:rPr>
+          <w:rFonts w:ascii="Times New Roman" w:hAnsi="Times New Roman" w:cs="Times New Roman"/>
+        </w:rPr>
+        <w:t xml:space="preserve">that were up for debate. </w:t>
+      </w:r>
+      <w:r>
+        <w:rPr>
+          <w:rFonts w:ascii="Times New Roman" w:hAnsi="Times New Roman" w:cs="Times New Roman"/>
+        </w:rPr>
+        <w:t>For example, both candidates proposed raising taxes on the we</w:t>
+      </w:r>
+      <w:r>
+        <w:rPr>
+          <w:rFonts w:ascii="Times New Roman" w:hAnsi="Times New Roman" w:cs="Times New Roman"/>
+        </w:rPr>
+        <w:t>althiest Americans to invest that</w:t>
+      </w:r>
+      <w:r>
+        <w:rPr>
+          <w:rFonts w:ascii="Times New Roman" w:hAnsi="Times New Roman" w:cs="Times New Roman"/>
+        </w:rPr>
+        <w:t xml:space="preserve"> revenue in clean energy, small businesses, infrastructure, education and healthcare (Tenenbaum</w:t>
+      </w:r>
+      <w:r>
+        <w:rPr>
+          <w:rFonts w:ascii="Times New Roman" w:hAnsi="Times New Roman" w:cs="Times New Roman"/>
+        </w:rPr>
+        <w:t xml:space="preserve">). In addition to </w:t>
+      </w:r>
+      <w:r>
+        <w:rPr>
+          <w:rFonts w:ascii="Times New Roman" w:hAnsi="Times New Roman" w:cs="Times New Roman"/>
+        </w:rPr>
+        <w:t>their</w:t>
+      </w:r>
+      <w:r>
+        <w:rPr>
+          <w:rFonts w:ascii="Times New Roman" w:hAnsi="Times New Roman" w:cs="Times New Roman"/>
+        </w:rPr>
+        <w:t xml:space="preserve"> similar view</w:t>
+      </w:r>
+      <w:r>
+        <w:rPr>
+          <w:rFonts w:ascii="Times New Roman" w:hAnsi="Times New Roman" w:cs="Times New Roman"/>
+        </w:rPr>
+        <w:t>s</w:t>
+      </w:r>
+      <w:r>
+        <w:rPr>
+          <w:rFonts w:ascii="Times New Roman" w:hAnsi="Times New Roman" w:cs="Times New Roman"/>
+        </w:rPr>
+        <w:t xml:space="preserve"> on economy and taxes, both Sanders and Clinton </w:t>
+      </w:r>
+      <w:r>
+        <w:rPr>
+          <w:rFonts w:ascii="Times New Roman" w:hAnsi="Times New Roman" w:cs="Times New Roman"/>
+        </w:rPr>
+        <w:t xml:space="preserve">supported the strengthening of unions, universal </w:t>
+      </w:r>
+      <w:r>
+        <w:rPr>
+          <w:rFonts w:ascii="Times New Roman" w:hAnsi="Times New Roman" w:cs="Times New Roman"/>
+        </w:rPr>
+        <w:t>childcare, college tuition reforms</w:t>
+      </w:r>
+      <w:r>
+        <w:rPr>
+          <w:rFonts w:ascii="Times New Roman" w:hAnsi="Times New Roman" w:cs="Times New Roman"/>
+        </w:rPr>
+        <w:t xml:space="preserve"> </w:t>
+      </w:r>
+      <w:r>
+        <w:rPr>
+          <w:rFonts w:ascii="Times New Roman" w:hAnsi="Times New Roman" w:cs="Times New Roman"/>
+        </w:rPr>
+        <w:t>for</w:t>
+      </w:r>
+      <w:r>
+        <w:rPr>
+          <w:rFonts w:ascii="Times New Roman" w:hAnsi="Times New Roman" w:cs="Times New Roman"/>
+        </w:rPr>
+        <w:t xml:space="preserve"> students</w:t>
+      </w:r>
+      <w:r>
+        <w:rPr>
+          <w:rFonts w:ascii="Times New Roman" w:hAnsi="Times New Roman" w:cs="Times New Roman"/>
+        </w:rPr>
+        <w:t xml:space="preserve">, and universal </w:t>
+      </w:r>
+      <w:r>
+        <w:rPr>
+          <w:rFonts w:ascii="Times New Roman" w:hAnsi="Times New Roman" w:cs="Times New Roman"/>
+        </w:rPr>
+        <w:t>healthcare (Zitner, Chinni, &amp; Mc</w:t>
+      </w:r>
+      <w:r>
+        <w:rPr>
+          <w:rFonts w:ascii="Times New Roman" w:hAnsi="Times New Roman" w:cs="Times New Roman"/>
+        </w:rPr>
+        <w:t>Gill)</w:t>
+      </w:r>
+      <w:r>
+        <w:rPr>
+          <w:rFonts w:ascii="Times New Roman" w:hAnsi="Times New Roman" w:cs="Times New Roman"/>
+        </w:rPr>
+        <w:t xml:space="preserve">. </w:t>
+      </w:r>
+      <w:r>
+        <w:rPr>
+          <w:rFonts w:ascii="Times New Roman" w:hAnsi="Times New Roman" w:cs="Times New Roman"/>
+        </w:rPr>
+        <w:t>Despite their sim</w:t>
+      </w:r>
+      <w:r>
+        <w:rPr>
+          <w:rFonts w:ascii="Times New Roman" w:hAnsi="Times New Roman" w:cs="Times New Roman"/>
+        </w:rPr>
+        <w:t>ilar views</w:t>
+      </w:r>
+      <w:r>
+        <w:rPr>
+          <w:rFonts w:ascii="Times New Roman" w:hAnsi="Times New Roman" w:cs="Times New Roman"/>
+        </w:rPr>
+        <w:t xml:space="preserve"> however</w:t>
+      </w:r>
+      <w:r>
+        <w:rPr>
+          <w:rFonts w:ascii="Times New Roman" w:hAnsi="Times New Roman" w:cs="Times New Roman"/>
+        </w:rPr>
+        <w:t>, Clinton appealed more to African-American voters, winning 75.9% of their votes</w:t>
+      </w:r>
+      <w:r>
+        <w:rPr>
+          <w:rFonts w:ascii="Times New Roman" w:hAnsi="Times New Roman" w:cs="Times New Roman"/>
+        </w:rPr>
+        <w:t xml:space="preserve">, </w:t>
+      </w:r>
+      <w:r>
+        <w:rPr>
+          <w:rFonts w:ascii="Times New Roman" w:hAnsi="Times New Roman" w:cs="Times New Roman"/>
+        </w:rPr>
+        <w:t>as well as</w:t>
+      </w:r>
+      <w:r>
+        <w:rPr>
+          <w:rFonts w:ascii="Times New Roman" w:hAnsi="Times New Roman" w:cs="Times New Roman"/>
+        </w:rPr>
+        <w:t xml:space="preserve"> </w:t>
+      </w:r>
+      <w:r>
+        <w:rPr>
+          <w:rFonts w:ascii="Times New Roman" w:hAnsi="Times New Roman" w:cs="Times New Roman"/>
+        </w:rPr>
+        <w:t xml:space="preserve">people </w:t>
+      </w:r>
+      <w:r>
+        <w:rPr>
+          <w:rFonts w:ascii="Times New Roman" w:hAnsi="Times New Roman" w:cs="Times New Roman"/>
+        </w:rPr>
+        <w:t xml:space="preserve">older than 30 years old </w:t>
+      </w:r>
+      <w:r>
+        <w:rPr>
+          <w:rFonts w:ascii="Times New Roman" w:hAnsi="Times New Roman" w:cs="Times New Roman"/>
+        </w:rPr>
+        <w:t>(Zitner</w:t>
+      </w:r>
+      <w:r>
+        <w:rPr>
+          <w:rFonts w:ascii="Times New Roman" w:hAnsi="Times New Roman" w:cs="Times New Roman"/>
+        </w:rPr>
+        <w:t>, Chinni, &amp; McGill)</w:t>
+      </w:r>
+      <w:r>
+        <w:rPr>
+          <w:rFonts w:ascii="Times New Roman" w:hAnsi="Times New Roman" w:cs="Times New Roman"/>
+        </w:rPr>
+        <w:t>. According to statistics reported by Wall Street Journal, “Voters under the age 30 were the fuel behind Mr. Sander’s campaign. He won more than 70% of them…Still, seniors remained the larger group, and Mrs. Clinton won more than 70% of them” (Zitner, Chinni, &amp; McGill).</w:t>
+      </w:r>
+      <w:r>
+        <w:rPr>
+          <w:rFonts w:ascii="Times New Roman" w:hAnsi="Times New Roman" w:cs="Times New Roman"/>
+        </w:rPr>
+        <w:t xml:space="preserve"> At the end of the democratic </w:t>
+      </w:r>
+      <w:r>
+        <w:rPr>
+          <w:rFonts w:ascii="Times New Roman" w:hAnsi="Times New Roman" w:cs="Times New Roman"/>
+        </w:rPr>
+        <w:t xml:space="preserve">presidential </w:t>
+      </w:r>
+      <w:r>
+        <w:rPr>
+          <w:rFonts w:ascii="Times New Roman" w:hAnsi="Times New Roman" w:cs="Times New Roman"/>
+        </w:rPr>
+        <w:t xml:space="preserve">primaries, Hillary Clinton was </w:t>
+      </w:r>
+      <w:r>
+        <w:rPr>
+          <w:rFonts w:ascii="Times New Roman" w:hAnsi="Times New Roman" w:cs="Times New Roman"/>
+        </w:rPr>
+        <w:t>crowned victorious at the Democratic National Convention with a dele</w:t>
+      </w:r>
+      <w:r>
+        <w:rPr>
+          <w:rFonts w:ascii="Times New Roman" w:hAnsi="Times New Roman" w:cs="Times New Roman"/>
+        </w:rPr>
+        <w:t>gate count of 2,842</w:t>
+      </w:r>
+      <w:r>
+        <w:rPr>
+          <w:rFonts w:ascii="Times New Roman" w:hAnsi="Times New Roman" w:cs="Times New Roman"/>
+        </w:rPr>
+        <w:t xml:space="preserve"> </w:t>
+      </w:r>
+      <w:r>
+        <w:rPr>
+          <w:rFonts w:ascii="Times New Roman" w:hAnsi="Times New Roman" w:cs="Times New Roman"/>
+        </w:rPr>
+        <w:t xml:space="preserve">and a percentage of 55.2% (Politico). </w:t>
+      </w:r>
+      <w:r>
+        <w:rPr>
+          <w:rFonts w:ascii="Times New Roman" w:hAnsi="Times New Roman" w:cs="Times New Roman"/>
+        </w:rPr>
+        <w:t xml:space="preserve">With 2,382 delegate votes needed to win, Clinton </w:t>
+      </w:r>
+      <w:r>
+        <w:rPr>
+          <w:rFonts w:ascii="Times New Roman" w:hAnsi="Times New Roman" w:cs="Times New Roman"/>
+        </w:rPr>
+        <w:t>exceeded</w:t>
+      </w:r>
+      <w:r>
+        <w:rPr>
+          <w:rFonts w:ascii="Times New Roman" w:hAnsi="Times New Roman" w:cs="Times New Roman"/>
+        </w:rPr>
+        <w:t xml:space="preserve"> </w:t>
+      </w:r>
+      <w:r>
+        <w:rPr>
+          <w:rFonts w:ascii="Times New Roman" w:hAnsi="Times New Roman" w:cs="Times New Roman"/>
+        </w:rPr>
+        <w:t>that</w:t>
+      </w:r>
+      <w:r>
+        <w:rPr>
+          <w:rFonts w:ascii="Times New Roman" w:hAnsi="Times New Roman" w:cs="Times New Roman"/>
+        </w:rPr>
+        <w:t xml:space="preserve"> by </w:t>
+      </w:r>
+      <w:r>
+        <w:rPr>
+          <w:rFonts w:ascii="Times New Roman" w:hAnsi="Times New Roman" w:cs="Times New Roman"/>
+        </w:rPr>
+        <w:t>460 votes whereas Sanders was short 517 with only 1,865 votes and a percentage of 43.1%</w:t>
+      </w:r>
+      <w:r>
+        <w:rPr>
+          <w:rFonts w:ascii="Times New Roman" w:hAnsi="Times New Roman" w:cs="Times New Roman"/>
+        </w:rPr>
+        <w:t xml:space="preserve"> (Politico)</w:t>
+      </w:r>
+      <w:r>
+        <w:rPr>
+          <w:rFonts w:ascii="Times New Roman" w:hAnsi="Times New Roman" w:cs="Times New Roman"/>
+        </w:rPr>
+        <w:t xml:space="preserve">. </w:t>
+      </w:r>
+    </w:p>
+    <w:p>
+      <w:pPr>
+        <w:spacing w:line="480" w:lineRule="auto"/>
+        <w:rPr>
+          <w:rFonts w:ascii="Times New Roman" w:hAnsi="Times New Roman" w:cs="Times New Roman"/>
+        </w:rPr>
+      </w:pPr>
+      <w:r>
+        <w:rPr>
+          <w:rFonts w:ascii="Times New Roman" w:hAnsi="Times New Roman" w:cs="Times New Roman"/>
+        </w:rPr>
+        <w:tab/>
+      </w:r>
+      <w:r>
+        <w:rPr>
+          <w:rFonts w:ascii="Times New Roman" w:hAnsi="Times New Roman" w:cs="Times New Roman"/>
+        </w:rPr>
+        <w:t xml:space="preserve">In </w:t>
+      </w:r>
+      <w:r>
+        <w:rPr>
+          <w:rFonts w:ascii="Times New Roman" w:hAnsi="Times New Roman" w:cs="Times New Roman"/>
+        </w:rPr>
+        <w:t xml:space="preserve">contrast </w:t>
+      </w:r>
+      <w:r>
+        <w:rPr>
+          <w:rFonts w:ascii="Times New Roman" w:hAnsi="Times New Roman" w:cs="Times New Roman"/>
+        </w:rPr>
+        <w:t>to</w:t>
+      </w:r>
+      <w:r>
+        <w:rPr>
+          <w:rFonts w:ascii="Times New Roman" w:hAnsi="Times New Roman" w:cs="Times New Roman"/>
+        </w:rPr>
+        <w:t xml:space="preserve"> th</w:t>
+      </w:r>
+      <w:r>
+        <w:rPr>
+          <w:rFonts w:ascii="Times New Roman" w:hAnsi="Times New Roman" w:cs="Times New Roman"/>
+        </w:rPr>
+        <w:t>e</w:t>
+      </w:r>
+      <w:r>
+        <w:rPr>
+          <w:rFonts w:ascii="Times New Roman" w:hAnsi="Times New Roman" w:cs="Times New Roman"/>
+        </w:rPr>
+        <w:t xml:space="preserve"> Democratic </w:t>
+      </w:r>
+      <w:r>
+        <w:rPr>
+          <w:rFonts w:ascii="Times New Roman" w:hAnsi="Times New Roman" w:cs="Times New Roman"/>
+        </w:rPr>
+        <w:t>presidential p</w:t>
+      </w:r>
+      <w:r>
+        <w:rPr>
+          <w:rFonts w:ascii="Times New Roman" w:hAnsi="Times New Roman" w:cs="Times New Roman"/>
+        </w:rPr>
+        <w:t>rimaries</w:t>
+      </w:r>
+      <w:r>
+        <w:rPr>
+          <w:rFonts w:ascii="Times New Roman" w:hAnsi="Times New Roman" w:cs="Times New Roman"/>
+        </w:rPr>
+        <w:t xml:space="preserve">, the 2016 Republican </w:t>
+      </w:r>
+      <w:r>
+        <w:rPr>
+          <w:rFonts w:ascii="Times New Roman" w:hAnsi="Times New Roman" w:cs="Times New Roman"/>
+        </w:rPr>
+        <w:t>presidential p</w:t>
+      </w:r>
+      <w:r>
+        <w:rPr>
+          <w:rFonts w:ascii="Times New Roman" w:hAnsi="Times New Roman" w:cs="Times New Roman"/>
+        </w:rPr>
+        <w:t xml:space="preserve">rimaries </w:t>
+      </w:r>
+      <w:r>
+        <w:rPr>
+          <w:rFonts w:ascii="Times New Roman" w:hAnsi="Times New Roman" w:cs="Times New Roman"/>
+        </w:rPr>
+        <w:t>had</w:t>
+      </w:r>
+      <w:r>
+        <w:rPr>
+          <w:rFonts w:ascii="Times New Roman" w:hAnsi="Times New Roman" w:cs="Times New Roman"/>
+        </w:rPr>
+        <w:t xml:space="preserve"> </w:t>
+      </w:r>
+      <w:r>
+        <w:rPr>
+          <w:rFonts w:ascii="Times New Roman" w:hAnsi="Times New Roman" w:cs="Times New Roman"/>
+        </w:rPr>
+        <w:t>three</w:t>
+      </w:r>
+      <w:r>
+        <w:rPr>
+          <w:rFonts w:ascii="Times New Roman" w:hAnsi="Times New Roman" w:cs="Times New Roman"/>
+        </w:rPr>
+        <w:t xml:space="preserve"> </w:t>
+      </w:r>
+      <w:r>
+        <w:rPr>
+          <w:rFonts w:ascii="Times New Roman" w:hAnsi="Times New Roman" w:cs="Times New Roman"/>
+        </w:rPr>
+        <w:t xml:space="preserve">major </w:t>
+      </w:r>
+      <w:r>
+        <w:rPr>
+          <w:rFonts w:ascii="Times New Roman" w:hAnsi="Times New Roman" w:cs="Times New Roman"/>
+        </w:rPr>
+        <w:t>candidates</w:t>
+      </w:r>
+      <w:r>
+        <w:rPr>
+          <w:rFonts w:ascii="Times New Roman" w:hAnsi="Times New Roman" w:cs="Times New Roman"/>
+        </w:rPr>
+        <w:t>: Donald Trump, Ted Cruz, and Marco Rubio.</w:t>
+      </w:r>
+      <w:r>
+        <w:rPr>
+          <w:rFonts w:ascii="Times New Roman" w:hAnsi="Times New Roman" w:cs="Times New Roman"/>
+        </w:rPr>
+        <w:t xml:space="preserve"> </w:t>
+      </w:r>
+      <w:r>
+        <w:rPr>
+          <w:rFonts w:ascii="Times New Roman" w:hAnsi="Times New Roman" w:cs="Times New Roman"/>
+        </w:rPr>
+        <w:t xml:space="preserve">Their stance on U.S. issues and policy varied significantly. </w:t>
+      </w:r>
+      <w:r>
+        <w:rPr>
+          <w:rFonts w:ascii="Times New Roman" w:hAnsi="Times New Roman" w:cs="Times New Roman"/>
+        </w:rPr>
+        <w:t>When talking about</w:t>
+      </w:r>
+      <w:r>
+        <w:rPr>
+          <w:rFonts w:ascii="Times New Roman" w:hAnsi="Times New Roman" w:cs="Times New Roman"/>
+        </w:rPr>
+        <w:t xml:space="preserve"> education</w:t>
+      </w:r>
+      <w:r>
+        <w:rPr>
+          <w:rFonts w:ascii="Times New Roman" w:hAnsi="Times New Roman" w:cs="Times New Roman"/>
+        </w:rPr>
+        <w:t xml:space="preserve"> policy</w:t>
+      </w:r>
+      <w:r>
+        <w:rPr>
+          <w:rFonts w:ascii="Times New Roman" w:hAnsi="Times New Roman" w:cs="Times New Roman"/>
+        </w:rPr>
+        <w:t xml:space="preserve">, both Trump and Cruz planned to eliminate the Department of Education while Rubio planned to expand charter schools across the U.S. (Tenenbaum). </w:t>
+      </w:r>
+      <w:r>
+        <w:rPr>
+          <w:rFonts w:ascii="Times New Roman" w:hAnsi="Times New Roman" w:cs="Times New Roman"/>
+        </w:rPr>
+        <w:t xml:space="preserve">All three were in favor of overhauling the U.S. tax system and opposed estate taxes </w:t>
+      </w:r>
+      <w:r>
+        <w:rPr>
+          <w:rFonts w:ascii="Times New Roman" w:hAnsi="Times New Roman" w:cs="Times New Roman"/>
+        </w:rPr>
+        <w:t xml:space="preserve">but </w:t>
+      </w:r>
+      <w:r>
+        <w:rPr>
+          <w:rFonts w:ascii="Times New Roman" w:hAnsi="Times New Roman" w:cs="Times New Roman"/>
+        </w:rPr>
+        <w:t>had different opinions on the tax rates for businesses of all sizes.</w:t>
+      </w:r>
+      <w:r>
+        <w:rPr>
+          <w:rFonts w:ascii="Times New Roman" w:hAnsi="Times New Roman" w:cs="Times New Roman"/>
+        </w:rPr>
+        <w:t xml:space="preserve"> </w:t>
+      </w:r>
+      <w:r>
+        <w:rPr>
+          <w:rFonts w:ascii="Times New Roman" w:hAnsi="Times New Roman" w:cs="Times New Roman"/>
+        </w:rPr>
+        <w:t>By the end of the Republican Party presidential primaries,</w:t>
+      </w:r>
+      <w:r>
+        <w:rPr>
+          <w:rFonts w:ascii="Times New Roman" w:hAnsi="Times New Roman" w:cs="Times New Roman"/>
+        </w:rPr>
+        <w:t xml:space="preserve"> </w:t>
+      </w:r>
+      <w:r>
+        <w:rPr>
+          <w:rFonts w:ascii="Times New Roman" w:hAnsi="Times New Roman" w:cs="Times New Roman"/>
+        </w:rPr>
+        <w:t xml:space="preserve">Donald Trump </w:t>
+      </w:r>
+      <w:r>
+        <w:rPr>
+          <w:rFonts w:ascii="Times New Roman" w:hAnsi="Times New Roman" w:cs="Times New Roman"/>
+        </w:rPr>
+        <w:t>had set a GOP record fo</w:t>
+      </w:r>
+      <w:r>
+        <w:rPr>
+          <w:rFonts w:ascii="Times New Roman" w:hAnsi="Times New Roman" w:cs="Times New Roman"/>
+        </w:rPr>
+        <w:t>r the most primary votes ever (P</w:t>
+      </w:r>
+      <w:r>
+        <w:rPr>
+          <w:rFonts w:ascii="Times New Roman" w:hAnsi="Times New Roman" w:cs="Times New Roman"/>
+        </w:rPr>
+        <w:t>olitico).</w:t>
+      </w:r>
+      <w:r>
+        <w:rPr>
+          <w:rFonts w:ascii="Times New Roman" w:hAnsi="Times New Roman" w:cs="Times New Roman"/>
+        </w:rPr>
+        <w:t xml:space="preserve"> Trump</w:t>
+      </w:r>
+      <w:r>
+        <w:rPr>
+          <w:rFonts w:ascii="Times New Roman" w:hAnsi="Times New Roman" w:cs="Times New Roman"/>
+        </w:rPr>
+        <w:t xml:space="preserve"> </w:t>
+      </w:r>
+      <w:r>
+        <w:rPr>
+          <w:rFonts w:ascii="Times New Roman" w:hAnsi="Times New Roman" w:cs="Times New Roman"/>
+        </w:rPr>
+        <w:t>surpassed the</w:t>
+      </w:r>
+      <w:r>
+        <w:rPr>
+          <w:rFonts w:ascii="Times New Roman" w:hAnsi="Times New Roman" w:cs="Times New Roman"/>
+        </w:rPr>
+        <w:t xml:space="preserve"> </w:t>
+      </w:r>
+      <w:r>
+        <w:rPr>
+          <w:rFonts w:ascii="Times New Roman" w:hAnsi="Times New Roman" w:cs="Times New Roman"/>
+        </w:rPr>
+        <w:t xml:space="preserve">number of delegate votes needed to win by 204 votes and more than doubled the amount of delegate votes Cruz received (Politico). </w:t>
+      </w:r>
+      <w:r>
+        <w:rPr>
+          <w:rFonts w:ascii="Times New Roman" w:hAnsi="Times New Roman" w:cs="Times New Roman"/>
+        </w:rPr>
+        <w:t xml:space="preserve">At the Republican National </w:t>
+      </w:r>
+      <w:r>
+        <w:rPr>
+          <w:rFonts w:ascii="Times New Roman" w:hAnsi="Times New Roman" w:cs="Times New Roman"/>
+        </w:rPr>
+        <w:t>Convention,</w:t>
+      </w:r>
+      <w:r>
+        <w:rPr>
+          <w:rFonts w:ascii="Times New Roman" w:hAnsi="Times New Roman" w:cs="Times New Roman"/>
+        </w:rPr>
+        <w:t xml:space="preserve"> he was presented as the victor and</w:t>
+      </w:r>
+      <w:r>
+        <w:rPr>
+          <w:rFonts w:ascii="Times New Roman" w:hAnsi="Times New Roman" w:cs="Times New Roman"/>
+        </w:rPr>
+        <w:t xml:space="preserve"> </w:t>
+      </w:r>
+      <w:r>
+        <w:rPr>
+          <w:rFonts w:ascii="Times New Roman" w:hAnsi="Times New Roman" w:cs="Times New Roman"/>
+        </w:rPr>
+        <w:t xml:space="preserve">became the </w:t>
+      </w:r>
+      <w:r>
+        <w:rPr>
+          <w:rFonts w:ascii="Times New Roman" w:hAnsi="Times New Roman" w:cs="Times New Roman"/>
+        </w:rPr>
+        <w:t>Republican nominee</w:t>
+      </w:r>
+      <w:r>
+        <w:rPr>
+          <w:rFonts w:ascii="Times New Roman" w:hAnsi="Times New Roman" w:cs="Times New Roman"/>
+        </w:rPr>
+        <w:t xml:space="preserve"> that would </w:t>
+      </w:r>
+      <w:r>
+        <w:rPr>
+          <w:rFonts w:ascii="Times New Roman" w:hAnsi="Times New Roman" w:cs="Times New Roman"/>
+        </w:rPr>
+        <w:t>compete</w:t>
+      </w:r>
+      <w:r>
+        <w:rPr>
+          <w:rFonts w:ascii="Times New Roman" w:hAnsi="Times New Roman" w:cs="Times New Roman"/>
+        </w:rPr>
+        <w:t xml:space="preserve"> against </w:t>
+      </w:r>
+      <w:r>
+        <w:rPr>
+          <w:rFonts w:ascii="Times New Roman" w:hAnsi="Times New Roman" w:cs="Times New Roman"/>
+        </w:rPr>
+        <w:t xml:space="preserve">Democratic nominee, Hillary Clinton </w:t>
+      </w:r>
+      <w:r>
+        <w:rPr>
+          <w:rFonts w:ascii="Times New Roman" w:hAnsi="Times New Roman" w:cs="Times New Roman"/>
+        </w:rPr>
+        <w:t>in the 2016 United States presidential el</w:t>
+      </w:r>
+      <w:r>
+        <w:rPr>
+          <w:rFonts w:ascii="Times New Roman" w:hAnsi="Times New Roman" w:cs="Times New Roman"/>
+        </w:rPr>
+        <w:t>ection</w:t>
+      </w:r>
+      <w:r>
+        <w:rPr>
+          <w:rFonts w:ascii="Times New Roman" w:hAnsi="Times New Roman" w:cs="Times New Roman"/>
+        </w:rPr>
+        <w:t xml:space="preserve">. </w:t>
+      </w:r>
+    </w:p>
+    <w:p>
+      <w:pPr>
+        <w:spacing w:line="480" w:lineRule="auto"/>
+        <w:rPr>
+          <w:rFonts w:ascii="Times New Roman" w:hAnsi="Times New Roman" w:cs="Times New Roman"/>
+        </w:rPr>
+      </w:pPr>
+      <w:r>
+        <w:rPr>
+          <w:rFonts w:ascii="Times New Roman" w:hAnsi="Times New Roman" w:cs="Times New Roman"/>
+        </w:rPr>
+        <w:tab/>
+        <w:t>During the 2016 Presidential race</w:t>
+      </w:r>
+      <w:r>
+        <w:rPr>
+          <w:rFonts w:ascii="Times New Roman" w:hAnsi="Times New Roman" w:cs="Times New Roman"/>
+        </w:rPr>
+        <w:t xml:space="preserve">, there were concerns with the candidates </w:t>
+      </w:r>
+      <w:r>
+        <w:rPr>
+          <w:rFonts w:ascii="Times New Roman" w:hAnsi="Times New Roman" w:cs="Times New Roman"/>
+        </w:rPr>
+        <w:t>who</w:t>
+      </w:r>
+      <w:r>
+        <w:rPr>
+          <w:rFonts w:ascii="Times New Roman" w:hAnsi="Times New Roman" w:cs="Times New Roman"/>
+        </w:rPr>
+        <w:t xml:space="preserve"> were running for office. </w:t>
+      </w:r>
+      <w:r>
+        <w:rPr>
+          <w:rFonts w:ascii="Times New Roman" w:hAnsi="Times New Roman" w:cs="Times New Roman"/>
+        </w:rPr>
+        <w:t>A great deal of these</w:t>
+      </w:r>
+      <w:r>
+        <w:rPr>
+          <w:rFonts w:ascii="Times New Roman" w:hAnsi="Times New Roman" w:cs="Times New Roman"/>
+        </w:rPr>
+        <w:t xml:space="preserve"> concerns </w:t>
+      </w:r>
+      <w:r>
+        <w:rPr>
+          <w:rFonts w:ascii="Times New Roman" w:hAnsi="Times New Roman" w:cs="Times New Roman"/>
+        </w:rPr>
+        <w:t>were</w:t>
+      </w:r>
+      <w:r>
+        <w:rPr>
+          <w:rFonts w:ascii="Times New Roman" w:hAnsi="Times New Roman" w:cs="Times New Roman"/>
+        </w:rPr>
+        <w:t xml:space="preserve"> expre</w:t>
+      </w:r>
+      <w:r>
+        <w:rPr>
+          <w:rFonts w:ascii="Times New Roman" w:hAnsi="Times New Roman" w:cs="Times New Roman"/>
+        </w:rPr>
+        <w:t>ssed and highlighted through social media platforms</w:t>
+      </w:r>
+      <w:r>
+        <w:rPr>
+          <w:rFonts w:ascii="Times New Roman" w:hAnsi="Times New Roman" w:cs="Times New Roman"/>
+        </w:rPr>
+        <w:t xml:space="preserve"> </w:t>
+      </w:r>
+      <w:r>
+        <w:rPr>
+          <w:rFonts w:ascii="Times New Roman" w:hAnsi="Times New Roman" w:cs="Times New Roman"/>
+        </w:rPr>
+        <w:t>in the shape of political memes</w:t>
+      </w:r>
+      <w:r>
+        <w:rPr>
+          <w:rFonts w:ascii="Times New Roman" w:hAnsi="Times New Roman" w:cs="Times New Roman"/>
+        </w:rPr>
+        <w:t xml:space="preserve">. These political </w:t>
+      </w:r>
+      <w:r>
+        <w:rPr>
+          <w:rFonts w:ascii="Times New Roman" w:hAnsi="Times New Roman" w:cs="Times New Roman"/>
+        </w:rPr>
+        <w:t xml:space="preserve">memes </w:t>
+      </w:r>
+      <w:r>
+        <w:rPr>
+          <w:rFonts w:ascii="Times New Roman" w:hAnsi="Times New Roman" w:cs="Times New Roman"/>
+        </w:rPr>
+        <w:t xml:space="preserve">gained awareness and momentum as they </w:t>
+      </w:r>
+      <w:r>
+        <w:rPr>
+          <w:rFonts w:ascii="Times New Roman" w:hAnsi="Times New Roman" w:cs="Times New Roman"/>
+        </w:rPr>
+        <w:t xml:space="preserve">circulated through social media platforms </w:t>
       </w:r>
       <w:r>
         <w:rPr>
@@ -969,25 +1847,308 @@
         <w:rPr>
           <w:rFonts w:ascii="Times New Roman" w:hAnsi="Times New Roman" w:cs="Times New Roman"/>
         </w:rPr>
-        <w:t xml:space="preserve">memes, articles, speeches, ads and videos </w:t>
-      </w:r>
-      <w:r>
-        <w:rPr>
-          <w:rFonts w:ascii="Times New Roman" w:hAnsi="Times New Roman" w:cs="Times New Roman"/>
-        </w:rPr>
-        <w:t xml:space="preserve">endorsing </w:t>
-      </w:r>
-      <w:r>
-        <w:rPr>
-          <w:rFonts w:ascii="Times New Roman" w:hAnsi="Times New Roman" w:cs="Times New Roman"/>
-        </w:rPr>
-        <w:t xml:space="preserve">political </w:t>
-      </w:r>
-      <w:r>
-        <w:rPr>
-          <w:rFonts w:ascii="Times New Roman" w:hAnsi="Times New Roman" w:cs="Times New Roman"/>
-        </w:rPr>
-        <w:t>candidates</w:t>
+        <w:t>Reddit,</w:t>
+      </w:r>
+      <w:r>
+        <w:rPr>
+          <w:rFonts w:ascii="Times New Roman" w:hAnsi="Times New Roman" w:cs="Times New Roman"/>
+        </w:rPr>
+        <w:t xml:space="preserve"> iFunny,</w:t>
+      </w:r>
+      <w:r>
+        <w:rPr>
+          <w:rFonts w:ascii="Times New Roman" w:hAnsi="Times New Roman" w:cs="Times New Roman"/>
+        </w:rPr>
+        <w:t xml:space="preserve"> Tumblr, Twitter, Fac</w:t>
+      </w:r>
+      <w:r>
+        <w:rPr>
+          <w:rFonts w:ascii="Times New Roman" w:hAnsi="Times New Roman" w:cs="Times New Roman"/>
+        </w:rPr>
+        <w:t>ebook, Instagram, and 4Chan</w:t>
+      </w:r>
+      <w:r>
+        <w:rPr>
+          <w:rFonts w:ascii="Times New Roman" w:hAnsi="Times New Roman" w:cs="Times New Roman"/>
+        </w:rPr>
+        <w:t>.</w:t>
+      </w:r>
+      <w:r>
+        <w:rPr>
+          <w:rFonts w:ascii="Times New Roman" w:hAnsi="Times New Roman" w:cs="Times New Roman"/>
+        </w:rPr>
+        <w:t xml:space="preserve"> E</w:t>
+      </w:r>
+      <w:r>
+        <w:rPr>
+          <w:rFonts w:ascii="Times New Roman" w:hAnsi="Times New Roman" w:cs="Times New Roman"/>
+        </w:rPr>
+        <w:t xml:space="preserve">xamples </w:t>
+      </w:r>
+      <w:r>
+        <w:rPr>
+          <w:rFonts w:ascii="Times New Roman" w:hAnsi="Times New Roman" w:cs="Times New Roman"/>
+        </w:rPr>
+        <w:t>of these concerns</w:t>
+      </w:r>
+      <w:r>
+        <w:rPr>
+          <w:rFonts w:ascii="Times New Roman" w:hAnsi="Times New Roman" w:cs="Times New Roman"/>
+        </w:rPr>
+        <w:t xml:space="preserve"> encompass</w:t>
+      </w:r>
+      <w:r>
+        <w:rPr>
+          <w:rFonts w:ascii="Times New Roman" w:hAnsi="Times New Roman" w:cs="Times New Roman"/>
+        </w:rPr>
+        <w:t xml:space="preserve"> Donald Trump’s locker room talk, accusations of tax fraud, hate</w:t>
+      </w:r>
+      <w:r>
+        <w:rPr>
+          <w:rFonts w:ascii="Times New Roman" w:hAnsi="Times New Roman" w:cs="Times New Roman"/>
+        </w:rPr>
+        <w:t xml:space="preserve">ful rhetoric towards minority groups </w:t>
+      </w:r>
+      <w:r>
+        <w:rPr>
+          <w:rFonts w:ascii="Times New Roman" w:hAnsi="Times New Roman" w:cs="Times New Roman"/>
+        </w:rPr>
+        <w:t xml:space="preserve">and </w:t>
+      </w:r>
+      <w:r>
+        <w:rPr>
+          <w:rFonts w:ascii="Times New Roman" w:hAnsi="Times New Roman" w:cs="Times New Roman"/>
+        </w:rPr>
+        <w:t xml:space="preserve">allegedly </w:t>
+      </w:r>
+      <w:r>
+        <w:rPr>
+          <w:rFonts w:ascii="Times New Roman" w:hAnsi="Times New Roman" w:cs="Times New Roman"/>
+        </w:rPr>
+        <w:t xml:space="preserve">connections </w:t>
+      </w:r>
+      <w:r>
+        <w:rPr>
+          <w:rFonts w:ascii="Times New Roman" w:hAnsi="Times New Roman" w:cs="Times New Roman"/>
+        </w:rPr>
+        <w:t>to</w:t>
+      </w:r>
+      <w:r>
+        <w:rPr>
+          <w:rFonts w:ascii="Times New Roman" w:hAnsi="Times New Roman" w:cs="Times New Roman"/>
+        </w:rPr>
+        <w:t xml:space="preserve"> Russia.</w:t>
+      </w:r>
+      <w:r>
+        <w:rPr>
+          <w:rFonts w:ascii="Times New Roman" w:hAnsi="Times New Roman" w:cs="Times New Roman"/>
+        </w:rPr>
+        <w:t xml:space="preserve"> </w:t>
+      </w:r>
+      <w:r>
+        <w:rPr>
+          <w:rFonts w:ascii="Times New Roman" w:hAnsi="Times New Roman" w:cs="Times New Roman"/>
+        </w:rPr>
+        <w:t>Likewise</w:t>
+      </w:r>
+      <w:r>
+        <w:rPr>
+          <w:rFonts w:ascii="Times New Roman" w:hAnsi="Times New Roman" w:cs="Times New Roman"/>
+        </w:rPr>
+        <w:t xml:space="preserve">, </w:t>
+      </w:r>
+      <w:r>
+        <w:rPr>
+          <w:rFonts w:ascii="Times New Roman" w:hAnsi="Times New Roman" w:cs="Times New Roman"/>
+        </w:rPr>
+        <w:t xml:space="preserve">controversies were expressed about Hillary Clinton; there were </w:t>
+      </w:r>
+      <w:r>
+        <w:rPr>
+          <w:rFonts w:ascii="Times New Roman" w:hAnsi="Times New Roman" w:cs="Times New Roman"/>
+        </w:rPr>
+        <w:t xml:space="preserve">email speculations, </w:t>
+      </w:r>
+      <w:r>
+        <w:rPr>
+          <w:rFonts w:ascii="Times New Roman" w:hAnsi="Times New Roman" w:cs="Times New Roman"/>
+        </w:rPr>
+        <w:t>sexist remarks,</w:t>
+      </w:r>
+      <w:r>
+        <w:rPr>
+          <w:rFonts w:ascii="Times New Roman" w:hAnsi="Times New Roman" w:cs="Times New Roman"/>
+        </w:rPr>
+        <w:t xml:space="preserve"> and re-iterations of her husband’s</w:t>
+      </w:r>
+      <w:r>
+        <w:rPr>
+          <w:rFonts w:ascii="Times New Roman" w:hAnsi="Times New Roman" w:cs="Times New Roman"/>
+        </w:rPr>
+        <w:t xml:space="preserve"> affair scandal. Each of these issues were </w:t>
+      </w:r>
+      <w:r>
+        <w:rPr>
+          <w:rFonts w:ascii="Times New Roman" w:hAnsi="Times New Roman" w:cs="Times New Roman"/>
+        </w:rPr>
+        <w:t>emphasized by social media platforms and it allowed voters</w:t>
+      </w:r>
+      <w:r>
+        <w:rPr>
+          <w:rFonts w:ascii="Times New Roman" w:hAnsi="Times New Roman" w:cs="Times New Roman"/>
+        </w:rPr>
+        <w:t xml:space="preserve"> </w:t>
+      </w:r>
+      <w:r>
+        <w:rPr>
+          <w:rFonts w:ascii="Times New Roman" w:hAnsi="Times New Roman" w:cs="Times New Roman"/>
+        </w:rPr>
+        <w:t xml:space="preserve">to raise questions </w:t>
+      </w:r>
+      <w:r>
+        <w:rPr>
+          <w:rFonts w:ascii="Times New Roman" w:hAnsi="Times New Roman" w:cs="Times New Roman"/>
+        </w:rPr>
+        <w:t>and side with a specific candidate or political party</w:t>
+      </w:r>
+      <w:r>
+        <w:rPr>
+          <w:rFonts w:ascii="Times New Roman" w:hAnsi="Times New Roman" w:cs="Times New Roman"/>
+        </w:rPr>
+        <w:t>.</w:t>
+      </w:r>
+      <w:r>
+        <w:rPr>
+          <w:rFonts w:ascii="Times New Roman" w:hAnsi="Times New Roman" w:cs="Times New Roman"/>
+        </w:rPr>
+        <w:t xml:space="preserve"> </w:t>
+      </w:r>
+      <w:r>
+        <w:rPr>
+          <w:rFonts w:ascii="Times New Roman" w:hAnsi="Times New Roman" w:cs="Times New Roman"/>
+        </w:rPr>
+        <w:t>Before the 2016 presidential e</w:t>
+      </w:r>
+      <w:r>
+        <w:rPr>
+          <w:rFonts w:ascii="Times New Roman" w:hAnsi="Times New Roman" w:cs="Times New Roman"/>
+        </w:rPr>
+        <w:t xml:space="preserve">lection kicked off, Hillary Clinton </w:t>
+      </w:r>
+      <w:r>
+        <w:rPr>
+          <w:rFonts w:ascii="Times New Roman" w:hAnsi="Times New Roman" w:cs="Times New Roman"/>
+        </w:rPr>
+        <w:t>was projected to become the 45</w:t>
+      </w:r>
+      <w:r>
+        <w:rPr>
+          <w:rFonts w:ascii="Times New Roman" w:hAnsi="Times New Roman" w:cs="Times New Roman"/>
+          <w:vertAlign w:val="superscript"/>
+        </w:rPr>
+        <w:t>th</w:t>
+      </w:r>
+      <w:r>
+        <w:rPr>
+          <w:rFonts w:ascii="Times New Roman" w:hAnsi="Times New Roman" w:cs="Times New Roman"/>
+        </w:rPr>
+        <w:t xml:space="preserve"> </w:t>
+      </w:r>
+      <w:r>
+        <w:rPr>
+          <w:rFonts w:ascii="Times New Roman" w:hAnsi="Times New Roman" w:cs="Times New Roman"/>
+        </w:rPr>
+        <w:t xml:space="preserve">president of </w:t>
+      </w:r>
+      <w:r>
+        <w:rPr>
+          <w:rFonts w:ascii="Times New Roman" w:hAnsi="Times New Roman" w:cs="Times New Roman"/>
+        </w:rPr>
+        <w:t xml:space="preserve">the United States with </w:t>
+      </w:r>
+      <w:r>
+        <w:rPr>
+          <w:rFonts w:ascii="Times New Roman" w:hAnsi="Times New Roman" w:cs="Times New Roman"/>
+        </w:rPr>
+        <w:t xml:space="preserve">an 85% chance of winning the election (New York Times). </w:t>
+      </w:r>
+      <w:r>
+        <w:rPr>
+          <w:rFonts w:ascii="Times New Roman" w:hAnsi="Times New Roman" w:cs="Times New Roman"/>
+        </w:rPr>
+        <w:t xml:space="preserve">Clinton’s projection of </w:t>
+      </w:r>
+      <w:r>
+        <w:rPr>
+          <w:rFonts w:ascii="Times New Roman" w:hAnsi="Times New Roman" w:cs="Times New Roman"/>
+        </w:rPr>
+        <w:t>winning the election</w:t>
+      </w:r>
+      <w:r>
+        <w:rPr>
+          <w:rFonts w:ascii="Times New Roman" w:hAnsi="Times New Roman" w:cs="Times New Roman"/>
+        </w:rPr>
+        <w:t xml:space="preserve"> ma</w:t>
+      </w:r>
+      <w:r>
+        <w:rPr>
+          <w:rFonts w:ascii="Times New Roman" w:hAnsi="Times New Roman" w:cs="Times New Roman"/>
+        </w:rPr>
+        <w:t xml:space="preserve">de sense </w:t>
+      </w:r>
+      <w:r>
+        <w:rPr>
+          <w:rFonts w:ascii="Times New Roman" w:hAnsi="Times New Roman" w:cs="Times New Roman"/>
+        </w:rPr>
+        <w:t>because</w:t>
+      </w:r>
+      <w:r>
+        <w:rPr>
+          <w:rFonts w:ascii="Times New Roman" w:hAnsi="Times New Roman" w:cs="Times New Roman"/>
+        </w:rPr>
+        <w:t xml:space="preserve"> her rhetoric </w:t>
+      </w:r>
+      <w:r>
+        <w:rPr>
+          <w:rFonts w:ascii="Times New Roman" w:hAnsi="Times New Roman" w:cs="Times New Roman"/>
+        </w:rPr>
+        <w:t>and history</w:t>
+      </w:r>
+      <w:r>
+        <w:rPr>
+          <w:rFonts w:ascii="Times New Roman" w:hAnsi="Times New Roman" w:cs="Times New Roman"/>
+        </w:rPr>
+        <w:t xml:space="preserve"> </w:t>
+      </w:r>
+      <w:r>
+        <w:rPr>
+          <w:rFonts w:ascii="Times New Roman" w:hAnsi="Times New Roman" w:cs="Times New Roman"/>
+        </w:rPr>
+        <w:t xml:space="preserve">was </w:t>
+      </w:r>
+      <w:r>
+        <w:rPr>
+          <w:rFonts w:ascii="Times New Roman" w:hAnsi="Times New Roman" w:cs="Times New Roman"/>
+        </w:rPr>
+        <w:t xml:space="preserve">not as intense </w:t>
+      </w:r>
+      <w:r>
+        <w:rPr>
+          <w:rFonts w:ascii="Times New Roman" w:hAnsi="Times New Roman" w:cs="Times New Roman"/>
+        </w:rPr>
+        <w:t xml:space="preserve">as </w:t>
+      </w:r>
+      <w:r>
+        <w:rPr>
+          <w:rFonts w:ascii="Times New Roman" w:hAnsi="Times New Roman" w:cs="Times New Roman"/>
+        </w:rPr>
+        <w:t>Trump</w:t>
+      </w:r>
+      <w:r>
+        <w:rPr>
+          <w:rFonts w:ascii="Times New Roman" w:hAnsi="Times New Roman" w:cs="Times New Roman"/>
+        </w:rPr>
+        <w:t>’s</w:t>
       </w:r>
       <w:r>
         <w:rPr>
@@ -999,211 +2160,7 @@
         <w:rPr>
           <w:rFonts w:ascii="Times New Roman" w:hAnsi="Times New Roman" w:cs="Times New Roman"/>
         </w:rPr>
-        <w:t>This political content</w:t>
-      </w:r>
-      <w:r>
-        <w:rPr>
-          <w:rFonts w:ascii="Times New Roman" w:hAnsi="Times New Roman" w:cs="Times New Roman"/>
-        </w:rPr>
-        <w:t xml:space="preserve"> could have </w:t>
-      </w:r>
-      <w:r>
-        <w:rPr>
-          <w:rFonts w:ascii="Times New Roman" w:hAnsi="Times New Roman" w:cs="Times New Roman"/>
-        </w:rPr>
-        <w:t xml:space="preserve">had the </w:t>
-      </w:r>
-      <w:r>
-        <w:rPr>
-          <w:rFonts w:ascii="Times New Roman" w:hAnsi="Times New Roman" w:cs="Times New Roman"/>
-        </w:rPr>
-        <w:t>potential</w:t>
-      </w:r>
-      <w:r>
-        <w:rPr>
-          <w:rFonts w:ascii="Times New Roman" w:hAnsi="Times New Roman" w:cs="Times New Roman"/>
-        </w:rPr>
-        <w:t xml:space="preserve"> to persuade undecided voters to side with a specific</w:t>
-      </w:r>
-      <w:r>
-        <w:rPr>
-          <w:rFonts w:ascii="Times New Roman" w:hAnsi="Times New Roman" w:cs="Times New Roman"/>
-        </w:rPr>
-        <w:t xml:space="preserve"> political party or political</w:t>
-      </w:r>
-      <w:r>
-        <w:rPr>
-          <w:rFonts w:ascii="Times New Roman" w:hAnsi="Times New Roman" w:cs="Times New Roman"/>
-        </w:rPr>
-        <w:t xml:space="preserve"> candidate</w:t>
-      </w:r>
-      <w:r>
-        <w:rPr>
-          <w:rFonts w:ascii="Times New Roman" w:hAnsi="Times New Roman" w:cs="Times New Roman"/>
-        </w:rPr>
-        <w:t xml:space="preserve">. </w:t>
-      </w:r>
-      <w:r>
-        <w:rPr>
-          <w:rFonts w:ascii="Times New Roman" w:hAnsi="Times New Roman" w:cs="Times New Roman"/>
-        </w:rPr>
-        <w:t>The</w:t>
-      </w:r>
-      <w:r>
-        <w:rPr>
-          <w:rFonts w:ascii="Times New Roman" w:hAnsi="Times New Roman" w:cs="Times New Roman"/>
-        </w:rPr>
-        <w:t xml:space="preserve"> Democratic</w:t>
-      </w:r>
-      <w:r>
-        <w:rPr>
-          <w:rFonts w:ascii="Times New Roman" w:hAnsi="Times New Roman" w:cs="Times New Roman"/>
-        </w:rPr>
-        <w:t xml:space="preserve"> Party</w:t>
-      </w:r>
-      <w:r>
-        <w:rPr>
-          <w:rFonts w:ascii="Times New Roman" w:hAnsi="Times New Roman" w:cs="Times New Roman"/>
-        </w:rPr>
-        <w:t xml:space="preserve"> presidential primaries </w:t>
-      </w:r>
-      <w:r>
-        <w:rPr>
-          <w:rFonts w:ascii="Times New Roman" w:hAnsi="Times New Roman" w:cs="Times New Roman"/>
-        </w:rPr>
-        <w:t>were</w:t>
-      </w:r>
-      <w:r>
-        <w:rPr>
-          <w:rFonts w:ascii="Times New Roman" w:hAnsi="Times New Roman" w:cs="Times New Roman"/>
-        </w:rPr>
-        <w:t xml:space="preserve"> fought </w:t>
-      </w:r>
-      <w:r>
-        <w:rPr>
-          <w:rFonts w:ascii="Times New Roman" w:hAnsi="Times New Roman" w:cs="Times New Roman"/>
-        </w:rPr>
-        <w:t xml:space="preserve">between Vermont Senator </w:t>
-      </w:r>
-      <w:r>
-        <w:rPr>
-          <w:rFonts w:ascii="Times New Roman" w:hAnsi="Times New Roman" w:cs="Times New Roman"/>
-        </w:rPr>
-        <w:t xml:space="preserve">Bernie Sanders and former </w:t>
-      </w:r>
-      <w:r>
-        <w:rPr>
-          <w:rFonts w:ascii="Times New Roman" w:hAnsi="Times New Roman" w:cs="Times New Roman"/>
-        </w:rPr>
-        <w:t xml:space="preserve">U.S. </w:t>
-      </w:r>
-      <w:r>
-        <w:rPr>
-          <w:rFonts w:ascii="Times New Roman" w:hAnsi="Times New Roman" w:cs="Times New Roman"/>
-        </w:rPr>
-        <w:t xml:space="preserve">Secretary of State, </w:t>
-      </w:r>
-      <w:r>
-        <w:rPr>
-          <w:rFonts w:ascii="Times New Roman" w:hAnsi="Times New Roman" w:cs="Times New Roman"/>
-        </w:rPr>
-        <w:t>Hillary Clinton</w:t>
-      </w:r>
-      <w:r>
-        <w:rPr>
-          <w:rFonts w:ascii="Times New Roman" w:hAnsi="Times New Roman" w:cs="Times New Roman"/>
-        </w:rPr>
-        <w:t xml:space="preserve">. </w:t>
-      </w:r>
-      <w:r>
-        <w:rPr>
-          <w:rFonts w:ascii="Times New Roman" w:hAnsi="Times New Roman" w:cs="Times New Roman"/>
-        </w:rPr>
-        <w:t>Throughout</w:t>
-      </w:r>
-      <w:r>
-        <w:rPr>
-          <w:rFonts w:ascii="Times New Roman" w:hAnsi="Times New Roman" w:cs="Times New Roman"/>
-        </w:rPr>
-        <w:t xml:space="preserve"> the Democratic presidential primaries, both candidates had </w:t>
-      </w:r>
-      <w:r>
-        <w:rPr>
-          <w:rFonts w:ascii="Times New Roman" w:hAnsi="Times New Roman" w:cs="Times New Roman"/>
-        </w:rPr>
-        <w:t>similar</w:t>
-      </w:r>
-      <w:r>
-        <w:rPr>
-          <w:rFonts w:ascii="Times New Roman" w:hAnsi="Times New Roman" w:cs="Times New Roman"/>
-        </w:rPr>
-        <w:t xml:space="preserve"> views on the major issues </w:t>
-      </w:r>
-      <w:r>
-        <w:rPr>
-          <w:rFonts w:ascii="Times New Roman" w:hAnsi="Times New Roman" w:cs="Times New Roman"/>
-        </w:rPr>
-        <w:t xml:space="preserve">that were up for debate. </w:t>
-      </w:r>
-      <w:r>
-        <w:rPr>
-          <w:rFonts w:ascii="Times New Roman" w:hAnsi="Times New Roman" w:cs="Times New Roman"/>
-        </w:rPr>
-        <w:t>For example, both candidates proposed raising taxes on the we</w:t>
-      </w:r>
-      <w:r>
-        <w:rPr>
-          <w:rFonts w:ascii="Times New Roman" w:hAnsi="Times New Roman" w:cs="Times New Roman"/>
-        </w:rPr>
-        <w:t>althiest Americans to invest that</w:t>
-      </w:r>
-      <w:r>
-        <w:rPr>
-          <w:rFonts w:ascii="Times New Roman" w:hAnsi="Times New Roman" w:cs="Times New Roman"/>
-        </w:rPr>
-        <w:t xml:space="preserve"> revenue in clean energy, small businesses, infrastructure, education and healthcare (Tenenbaum</w:t>
-      </w:r>
-      <w:r>
-        <w:rPr>
-          <w:rFonts w:ascii="Times New Roman" w:hAnsi="Times New Roman" w:cs="Times New Roman"/>
-        </w:rPr>
-        <w:t xml:space="preserve">). In addition to </w:t>
-      </w:r>
-      <w:r>
-        <w:rPr>
-          <w:rFonts w:ascii="Times New Roman" w:hAnsi="Times New Roman" w:cs="Times New Roman"/>
-        </w:rPr>
-        <w:t>their</w:t>
-      </w:r>
-      <w:r>
-        <w:rPr>
-          <w:rFonts w:ascii="Times New Roman" w:hAnsi="Times New Roman" w:cs="Times New Roman"/>
-        </w:rPr>
-        <w:t xml:space="preserve"> similar view</w:t>
-      </w:r>
-      <w:r>
-        <w:rPr>
-          <w:rFonts w:ascii="Times New Roman" w:hAnsi="Times New Roman" w:cs="Times New Roman"/>
-        </w:rPr>
-        <w:t>s</w:t>
-      </w:r>
-      <w:r>
-        <w:rPr>
-          <w:rFonts w:ascii="Times New Roman" w:hAnsi="Times New Roman" w:cs="Times New Roman"/>
-        </w:rPr>
-        <w:t xml:space="preserve"> on economy and taxes, both Sanders and Clinton </w:t>
-      </w:r>
-      <w:r>
-        <w:rPr>
-          <w:rFonts w:ascii="Times New Roman" w:hAnsi="Times New Roman" w:cs="Times New Roman"/>
-        </w:rPr>
-        <w:t xml:space="preserve">supported the strengthening of unions, universal </w:t>
-      </w:r>
-      <w:r>
-        <w:rPr>
-          <w:rFonts w:ascii="Times New Roman" w:hAnsi="Times New Roman" w:cs="Times New Roman"/>
-        </w:rPr>
-        <w:t>childcare, college tuition reforms</w:t>
+        <w:t>On the night of the presidential</w:t>
       </w:r>
       <w:r>
         <w:rPr>
@@ -1215,61 +2172,25 @@
         <w:rPr>
           <w:rFonts w:ascii="Times New Roman" w:hAnsi="Times New Roman" w:cs="Times New Roman"/>
         </w:rPr>
-        <w:t>for</w:t>
-      </w:r>
-      <w:r>
-        <w:rPr>
-          <w:rFonts w:ascii="Times New Roman" w:hAnsi="Times New Roman" w:cs="Times New Roman"/>
-        </w:rPr>
-        <w:t xml:space="preserve"> students</w:t>
-      </w:r>
-      <w:r>
-        <w:rPr>
-          <w:rFonts w:ascii="Times New Roman" w:hAnsi="Times New Roman" w:cs="Times New Roman"/>
-        </w:rPr>
-        <w:t xml:space="preserve">, and universal </w:t>
-      </w:r>
-      <w:r>
-        <w:rPr>
-          <w:rFonts w:ascii="Times New Roman" w:hAnsi="Times New Roman" w:cs="Times New Roman"/>
-        </w:rPr>
-        <w:t>healthcare (Zitner, Chinni, &amp; Mc</w:t>
-      </w:r>
-      <w:r>
-        <w:rPr>
-          <w:rFonts w:ascii="Times New Roman" w:hAnsi="Times New Roman" w:cs="Times New Roman"/>
-        </w:rPr>
-        <w:t>Gill)</w:t>
-      </w:r>
-      <w:r>
-        <w:rPr>
-          <w:rFonts w:ascii="Times New Roman" w:hAnsi="Times New Roman" w:cs="Times New Roman"/>
-        </w:rPr>
-        <w:t xml:space="preserve">. </w:t>
-      </w:r>
-      <w:r>
-        <w:rPr>
-          <w:rFonts w:ascii="Times New Roman" w:hAnsi="Times New Roman" w:cs="Times New Roman"/>
-        </w:rPr>
-        <w:t>Despite their sim</w:t>
-      </w:r>
-      <w:r>
-        <w:rPr>
-          <w:rFonts w:ascii="Times New Roman" w:hAnsi="Times New Roman" w:cs="Times New Roman"/>
-        </w:rPr>
-        <w:t>ilar views</w:t>
-      </w:r>
-      <w:r>
-        <w:rPr>
-          <w:rFonts w:ascii="Times New Roman" w:hAnsi="Times New Roman" w:cs="Times New Roman"/>
-        </w:rPr>
-        <w:t xml:space="preserve"> however</w:t>
-      </w:r>
-      <w:r>
-        <w:rPr>
-          <w:rFonts w:ascii="Times New Roman" w:hAnsi="Times New Roman" w:cs="Times New Roman"/>
-        </w:rPr>
-        <w:t>, Clinton appealed more to African-American voters, winning 75.9% of their votes</w:t>
+        <w:t xml:space="preserve">election however, Donald Trump shook the world and </w:t>
+      </w:r>
+      <w:r>
+        <w:rPr>
+          <w:rFonts w:ascii="Times New Roman" w:hAnsi="Times New Roman" w:cs="Times New Roman"/>
+        </w:rPr>
+        <w:t>beat Hillary Clinton. Although Hillary</w:t>
+      </w:r>
+      <w:r>
+        <w:rPr>
+          <w:rFonts w:ascii="Times New Roman" w:hAnsi="Times New Roman" w:cs="Times New Roman"/>
+        </w:rPr>
+        <w:t xml:space="preserve"> </w:t>
+      </w:r>
+      <w:r>
+        <w:rPr>
+          <w:rFonts w:ascii="Times New Roman" w:hAnsi="Times New Roman" w:cs="Times New Roman"/>
+        </w:rPr>
+        <w:t>won the popular vote, Donald Trump won on electoral votes</w:t>
       </w:r>
       <w:r>
         <w:rPr>
@@ -1281,7 +2202,19 @@
         <w:rPr>
           <w:rFonts w:ascii="Times New Roman" w:hAnsi="Times New Roman" w:cs="Times New Roman"/>
         </w:rPr>
-        <w:t>as well as</w:t>
+        <w:t>306 to 232</w:t>
+      </w:r>
+      <w:r>
+        <w:rPr>
+          <w:rFonts w:ascii="Times New Roman" w:hAnsi="Times New Roman" w:cs="Times New Roman"/>
+        </w:rPr>
+        <w:t xml:space="preserve"> (CNN)</w:t>
+      </w:r>
+      <w:r>
+        <w:rPr>
+          <w:rFonts w:ascii="Times New Roman" w:hAnsi="Times New Roman" w:cs="Times New Roman"/>
+        </w:rPr>
+        <w:t>.</w:t>
       </w:r>
       <w:r>
         <w:rPr>
@@ -1293,67 +2226,19 @@
         <w:rPr>
           <w:rFonts w:ascii="Times New Roman" w:hAnsi="Times New Roman" w:cs="Times New Roman"/>
         </w:rPr>
-        <w:t xml:space="preserve">people </w:t>
-      </w:r>
-      <w:r>
-        <w:rPr>
-          <w:rFonts w:ascii="Times New Roman" w:hAnsi="Times New Roman" w:cs="Times New Roman"/>
-        </w:rPr>
-        <w:t xml:space="preserve">older than 30 years old </w:t>
-      </w:r>
-      <w:r>
-        <w:rPr>
-          <w:rFonts w:ascii="Times New Roman" w:hAnsi="Times New Roman" w:cs="Times New Roman"/>
-        </w:rPr>
-        <w:t>(Zitner</w:t>
-      </w:r>
-      <w:r>
-        <w:rPr>
-          <w:rFonts w:ascii="Times New Roman" w:hAnsi="Times New Roman" w:cs="Times New Roman"/>
-        </w:rPr>
-        <w:t>, Chinni, &amp; McGill)</w:t>
-      </w:r>
-      <w:r>
-        <w:rPr>
-          <w:rFonts w:ascii="Times New Roman" w:hAnsi="Times New Roman" w:cs="Times New Roman"/>
-        </w:rPr>
-        <w:t>. According to statistics reported by Wall Street Journal, “Voters under the age 30 were the fuel behind Mr. Sander’s campaign. He won more than 70% of them…Still, seniors remained the larger group, and Mrs. Clinton won more than 70% of them” (</w:t>
-      </w:r>
-      <w:r>
-        <w:rPr>
-          <w:rFonts w:ascii="Times New Roman" w:hAnsi="Times New Roman" w:cs="Times New Roman"/>
-        </w:rPr>
-        <w:t>Zitner, Chinni, &amp; McGill).</w:t>
-      </w:r>
-      <w:r>
-        <w:rPr>
-          <w:rFonts w:ascii="Times New Roman" w:hAnsi="Times New Roman" w:cs="Times New Roman"/>
-        </w:rPr>
-        <w:t xml:space="preserve"> At the end of the democratic </w:t>
-      </w:r>
-      <w:r>
-        <w:rPr>
-          <w:rFonts w:ascii="Times New Roman" w:hAnsi="Times New Roman" w:cs="Times New Roman"/>
-        </w:rPr>
-        <w:t xml:space="preserve">presidential </w:t>
-      </w:r>
-      <w:r>
-        <w:rPr>
-          <w:rFonts w:ascii="Times New Roman" w:hAnsi="Times New Roman" w:cs="Times New Roman"/>
-        </w:rPr>
-        <w:t xml:space="preserve">primaries, Hillary Clinton was </w:t>
-      </w:r>
-      <w:r>
-        <w:rPr>
-          <w:rFonts w:ascii="Times New Roman" w:hAnsi="Times New Roman" w:cs="Times New Roman"/>
-        </w:rPr>
-        <w:t>crowned victorious at the Democratic National Convention with a dele</w:t>
-      </w:r>
-      <w:r>
-        <w:rPr>
-          <w:rFonts w:ascii="Times New Roman" w:hAnsi="Times New Roman" w:cs="Times New Roman"/>
-        </w:rPr>
-        <w:t>gate count of 2,842</w:t>
+        <w:t xml:space="preserve">The result left millions of American’s </w:t>
+      </w:r>
+      <w:r>
+        <w:rPr>
+          <w:rFonts w:ascii="Times New Roman" w:hAnsi="Times New Roman" w:cs="Times New Roman"/>
+        </w:rPr>
+        <w:t>and people from around the world in a state</w:t>
+      </w:r>
+      <w:r>
+        <w:rPr>
+          <w:rFonts w:ascii="Times New Roman" w:hAnsi="Times New Roman" w:cs="Times New Roman"/>
+        </w:rPr>
+        <w:t xml:space="preserve"> of disbelief. </w:t>
       </w:r>
       <w:r>
         <w:rPr>
@@ -1361,467 +2246,35 @@
         </w:rPr>
         <w:t xml:space="preserve"> </w:t>
       </w:r>
-      <w:r>
-        <w:rPr>
-          <w:rFonts w:ascii="Times New Roman" w:hAnsi="Times New Roman" w:cs="Times New Roman"/>
-        </w:rPr>
-        <w:t xml:space="preserve">and a percentage of 55.2% (Politico). </w:t>
-      </w:r>
-      <w:r>
-        <w:rPr>
-          <w:rFonts w:ascii="Times New Roman" w:hAnsi="Times New Roman" w:cs="Times New Roman"/>
-        </w:rPr>
-        <w:t xml:space="preserve">With 2,382 delegate votes needed to win, Clinton </w:t>
-      </w:r>
-      <w:r>
-        <w:rPr>
-          <w:rFonts w:ascii="Times New Roman" w:hAnsi="Times New Roman" w:cs="Times New Roman"/>
-        </w:rPr>
-        <w:t>exceeded</w:t>
-      </w:r>
-      <w:r>
-        <w:rPr>
-          <w:rFonts w:ascii="Times New Roman" w:hAnsi="Times New Roman" w:cs="Times New Roman"/>
-        </w:rPr>
-        <w:t xml:space="preserve"> </w:t>
-      </w:r>
-      <w:r>
-        <w:rPr>
-          <w:rFonts w:ascii="Times New Roman" w:hAnsi="Times New Roman" w:cs="Times New Roman"/>
-        </w:rPr>
-        <w:t>that</w:t>
-      </w:r>
-      <w:r>
-        <w:rPr>
-          <w:rFonts w:ascii="Times New Roman" w:hAnsi="Times New Roman" w:cs="Times New Roman"/>
-        </w:rPr>
-        <w:t xml:space="preserve"> by </w:t>
-      </w:r>
-      <w:r>
-        <w:rPr>
-          <w:rFonts w:ascii="Times New Roman" w:hAnsi="Times New Roman" w:cs="Times New Roman"/>
-        </w:rPr>
-        <w:t>460 votes whereas Sanders was short 517 with only 1,865 votes and a percentage of 43.1%</w:t>
-      </w:r>
-      <w:r>
-        <w:rPr>
-          <w:rFonts w:ascii="Times New Roman" w:hAnsi="Times New Roman" w:cs="Times New Roman"/>
-        </w:rPr>
-        <w:t xml:space="preserve"> (Politico)</w:t>
-      </w:r>
-      <w:r>
-        <w:rPr>
-          <w:rFonts w:ascii="Times New Roman" w:hAnsi="Times New Roman" w:cs="Times New Roman"/>
-        </w:rPr>
-        <w:t xml:space="preserve">. </w:t>
-      </w:r>
     </w:p>
     <w:p>
       <w:pPr>
         <w:spacing w:line="480" w:lineRule="auto"/>
         <w:rPr>
           <w:rFonts w:ascii="Times New Roman" w:hAnsi="Times New Roman" w:cs="Times New Roman"/>
-        </w:rPr>
-      </w:pPr>
-      <w:r>
-        <w:rPr>
-          <w:rFonts w:ascii="Times New Roman" w:hAnsi="Times New Roman" w:cs="Times New Roman"/>
-        </w:rPr>
-        <w:tab/>
-      </w:r>
-      <w:r>
-        <w:rPr>
-          <w:rFonts w:ascii="Times New Roman" w:hAnsi="Times New Roman" w:cs="Times New Roman"/>
-        </w:rPr>
-        <w:t xml:space="preserve">In </w:t>
-      </w:r>
-      <w:r>
-        <w:rPr>
-          <w:rFonts w:ascii="Times New Roman" w:hAnsi="Times New Roman" w:cs="Times New Roman"/>
-        </w:rPr>
-        <w:t xml:space="preserve">contrast </w:t>
-      </w:r>
-      <w:r>
-        <w:rPr>
-          <w:rFonts w:ascii="Times New Roman" w:hAnsi="Times New Roman" w:cs="Times New Roman"/>
-        </w:rPr>
-        <w:t>to</w:t>
-      </w:r>
-      <w:r>
-        <w:rPr>
-          <w:rFonts w:ascii="Times New Roman" w:hAnsi="Times New Roman" w:cs="Times New Roman"/>
-        </w:rPr>
-        <w:t xml:space="preserve"> th</w:t>
-      </w:r>
-      <w:r>
-        <w:rPr>
-          <w:rFonts w:ascii="Times New Roman" w:hAnsi="Times New Roman" w:cs="Times New Roman"/>
+          <w:b/>
+        </w:rPr>
+      </w:pPr>
+      <w:r>
+        <w:rPr>
+          <w:rFonts w:ascii="Times New Roman" w:hAnsi="Times New Roman" w:cs="Times New Roman"/>
+          <w:b/>
+        </w:rPr>
+        <w:t>Visual Rhetoric as a Persp</w:t>
+      </w:r>
+      <w:r>
+        <w:rPr>
+          <w:rFonts w:ascii="Times New Roman" w:hAnsi="Times New Roman" w:cs="Times New Roman"/>
+          <w:b/>
         </w:rPr>
         <w:t>e</w:t>
       </w:r>
       <w:r>
         <w:rPr>
           <w:rFonts w:ascii="Times New Roman" w:hAnsi="Times New Roman" w:cs="Times New Roman"/>
-        </w:rPr>
-        <w:t xml:space="preserve"> Democratic </w:t>
-      </w:r>
-      <w:r>
-        <w:rPr>
-          <w:rFonts w:ascii="Times New Roman" w:hAnsi="Times New Roman" w:cs="Times New Roman"/>
-        </w:rPr>
-        <w:t>presidential p</w:t>
-      </w:r>
-      <w:r>
-        <w:rPr>
-          <w:rFonts w:ascii="Times New Roman" w:hAnsi="Times New Roman" w:cs="Times New Roman"/>
-        </w:rPr>
-        <w:t>rimaries</w:t>
-      </w:r>
-      <w:r>
-        <w:rPr>
-          <w:rFonts w:ascii="Times New Roman" w:hAnsi="Times New Roman" w:cs="Times New Roman"/>
-        </w:rPr>
-        <w:t xml:space="preserve">, the 2016 Republican </w:t>
-      </w:r>
-      <w:r>
-        <w:rPr>
-          <w:rFonts w:ascii="Times New Roman" w:hAnsi="Times New Roman" w:cs="Times New Roman"/>
-        </w:rPr>
-        <w:t>presidential p</w:t>
-      </w:r>
-      <w:r>
-        <w:rPr>
-          <w:rFonts w:ascii="Times New Roman" w:hAnsi="Times New Roman" w:cs="Times New Roman"/>
-        </w:rPr>
-        <w:t xml:space="preserve">rimaries </w:t>
-      </w:r>
-      <w:r>
-        <w:rPr>
-          <w:rFonts w:ascii="Times New Roman" w:hAnsi="Times New Roman" w:cs="Times New Roman"/>
-        </w:rPr>
-        <w:t>had</w:t>
-      </w:r>
-      <w:r>
-        <w:rPr>
-          <w:rFonts w:ascii="Times New Roman" w:hAnsi="Times New Roman" w:cs="Times New Roman"/>
-        </w:rPr>
-        <w:t xml:space="preserve"> </w:t>
-      </w:r>
-      <w:r>
-        <w:rPr>
-          <w:rFonts w:ascii="Times New Roman" w:hAnsi="Times New Roman" w:cs="Times New Roman"/>
-        </w:rPr>
-        <w:t>three</w:t>
-      </w:r>
-      <w:r>
-        <w:rPr>
-          <w:rFonts w:ascii="Times New Roman" w:hAnsi="Times New Roman" w:cs="Times New Roman"/>
-        </w:rPr>
-        <w:t xml:space="preserve"> </w:t>
-      </w:r>
-      <w:r>
-        <w:rPr>
-          <w:rFonts w:ascii="Times New Roman" w:hAnsi="Times New Roman" w:cs="Times New Roman"/>
-        </w:rPr>
-        <w:t xml:space="preserve">major </w:t>
-      </w:r>
-      <w:r>
-        <w:rPr>
-          <w:rFonts w:ascii="Times New Roman" w:hAnsi="Times New Roman" w:cs="Times New Roman"/>
-        </w:rPr>
-        <w:t>candidates</w:t>
-      </w:r>
-      <w:r>
-        <w:rPr>
-          <w:rFonts w:ascii="Times New Roman" w:hAnsi="Times New Roman" w:cs="Times New Roman"/>
-        </w:rPr>
-        <w:t>: Donald Trump, Ted Cruz, and Marco Rubio.</w:t>
-      </w:r>
-      <w:r>
-        <w:rPr>
-          <w:rFonts w:ascii="Times New Roman" w:hAnsi="Times New Roman" w:cs="Times New Roman"/>
-        </w:rPr>
-        <w:t xml:space="preserve"> </w:t>
-      </w:r>
-      <w:r>
-        <w:rPr>
-          <w:rFonts w:ascii="Times New Roman" w:hAnsi="Times New Roman" w:cs="Times New Roman"/>
-        </w:rPr>
-        <w:t xml:space="preserve">Their stance on U.S. issues and policy varied significantly. </w:t>
-      </w:r>
-      <w:r>
-        <w:rPr>
-          <w:rFonts w:ascii="Times New Roman" w:hAnsi="Times New Roman" w:cs="Times New Roman"/>
-        </w:rPr>
-        <w:t>When talking about</w:t>
-      </w:r>
-      <w:r>
-        <w:rPr>
-          <w:rFonts w:ascii="Times New Roman" w:hAnsi="Times New Roman" w:cs="Times New Roman"/>
-        </w:rPr>
-        <w:t xml:space="preserve"> education</w:t>
-      </w:r>
-      <w:r>
-        <w:rPr>
-          <w:rFonts w:ascii="Times New Roman" w:hAnsi="Times New Roman" w:cs="Times New Roman"/>
-        </w:rPr>
-        <w:t xml:space="preserve"> policy</w:t>
-      </w:r>
-      <w:r>
-        <w:rPr>
-          <w:rFonts w:ascii="Times New Roman" w:hAnsi="Times New Roman" w:cs="Times New Roman"/>
-        </w:rPr>
-        <w:t xml:space="preserve">, both Trump and Cruz planned to eliminate the Department of Education while Rubio planned to expand charter schools across the U.S. (Tenenbaum). </w:t>
-      </w:r>
-      <w:r>
-        <w:rPr>
-          <w:rFonts w:ascii="Times New Roman" w:hAnsi="Times New Roman" w:cs="Times New Roman"/>
-        </w:rPr>
-        <w:t xml:space="preserve">All three were in favor of overhauling the U.S. tax system and opposed estate taxes </w:t>
-      </w:r>
-      <w:r>
-        <w:rPr>
-          <w:rFonts w:ascii="Times New Roman" w:hAnsi="Times New Roman" w:cs="Times New Roman"/>
-        </w:rPr>
-        <w:t xml:space="preserve">but </w:t>
-      </w:r>
-      <w:r>
-        <w:rPr>
-          <w:rFonts w:ascii="Times New Roman" w:hAnsi="Times New Roman" w:cs="Times New Roman"/>
-        </w:rPr>
-        <w:t>had different opinions on the tax rates for businesses of all sizes.</w:t>
-      </w:r>
-      <w:r>
-        <w:rPr>
-          <w:rFonts w:ascii="Times New Roman" w:hAnsi="Times New Roman" w:cs="Times New Roman"/>
-        </w:rPr>
-        <w:t xml:space="preserve"> </w:t>
-      </w:r>
-      <w:r>
-        <w:rPr>
-          <w:rFonts w:ascii="Times New Roman" w:hAnsi="Times New Roman" w:cs="Times New Roman"/>
-        </w:rPr>
-        <w:t>By the end of the Republican Party presidential primaries,</w:t>
-      </w:r>
-      <w:r>
-        <w:rPr>
-          <w:rFonts w:ascii="Times New Roman" w:hAnsi="Times New Roman" w:cs="Times New Roman"/>
-        </w:rPr>
-        <w:t xml:space="preserve"> </w:t>
-      </w:r>
-      <w:r>
-        <w:rPr>
-          <w:rFonts w:ascii="Times New Roman" w:hAnsi="Times New Roman" w:cs="Times New Roman"/>
-        </w:rPr>
-        <w:t xml:space="preserve">Donald Trump </w:t>
-      </w:r>
-      <w:r>
-        <w:rPr>
-          <w:rFonts w:ascii="Times New Roman" w:hAnsi="Times New Roman" w:cs="Times New Roman"/>
-        </w:rPr>
-        <w:t>had set a GOP record fo</w:t>
-      </w:r>
-      <w:r>
-        <w:rPr>
-          <w:rFonts w:ascii="Times New Roman" w:hAnsi="Times New Roman" w:cs="Times New Roman"/>
-        </w:rPr>
-        <w:t>r the most primary votes ever (P</w:t>
-      </w:r>
-      <w:r>
-        <w:rPr>
-          <w:rFonts w:ascii="Times New Roman" w:hAnsi="Times New Roman" w:cs="Times New Roman"/>
-        </w:rPr>
-        <w:t>olitico).</w:t>
-      </w:r>
-      <w:r>
-        <w:rPr>
-          <w:rFonts w:ascii="Times New Roman" w:hAnsi="Times New Roman" w:cs="Times New Roman"/>
-        </w:rPr>
-        <w:t xml:space="preserve"> Trump</w:t>
-      </w:r>
-      <w:r>
-        <w:rPr>
-          <w:rFonts w:ascii="Times New Roman" w:hAnsi="Times New Roman" w:cs="Times New Roman"/>
-        </w:rPr>
-        <w:t xml:space="preserve"> </w:t>
-      </w:r>
-      <w:r>
-        <w:rPr>
-          <w:rFonts w:ascii="Times New Roman" w:hAnsi="Times New Roman" w:cs="Times New Roman"/>
-        </w:rPr>
-        <w:t>surpassed the</w:t>
-      </w:r>
-      <w:r>
-        <w:rPr>
-          <w:rFonts w:ascii="Times New Roman" w:hAnsi="Times New Roman" w:cs="Times New Roman"/>
-        </w:rPr>
-        <w:t xml:space="preserve"> </w:t>
-      </w:r>
-      <w:r>
-        <w:rPr>
-          <w:rFonts w:ascii="Times New Roman" w:hAnsi="Times New Roman" w:cs="Times New Roman"/>
-        </w:rPr>
-        <w:t xml:space="preserve">number of delegate votes needed to win by 204 votes and more than doubled the amount of delegate votes Cruz received (Politico). </w:t>
-      </w:r>
-      <w:r>
-        <w:rPr>
-          <w:rFonts w:ascii="Times New Roman" w:hAnsi="Times New Roman" w:cs="Times New Roman"/>
-        </w:rPr>
-        <w:t xml:space="preserve">At the Republican National </w:t>
-      </w:r>
-      <w:r>
-        <w:rPr>
-          <w:rFonts w:ascii="Times New Roman" w:hAnsi="Times New Roman" w:cs="Times New Roman"/>
-        </w:rPr>
-        <w:t>Convention,</w:t>
-      </w:r>
-      <w:r>
-        <w:rPr>
-          <w:rFonts w:ascii="Times New Roman" w:hAnsi="Times New Roman" w:cs="Times New Roman"/>
-        </w:rPr>
-        <w:t xml:space="preserve"> he was presented as the victor and</w:t>
-      </w:r>
-      <w:r>
-        <w:rPr>
-          <w:rFonts w:ascii="Times New Roman" w:hAnsi="Times New Roman" w:cs="Times New Roman"/>
-        </w:rPr>
-        <w:t xml:space="preserve"> </w:t>
-      </w:r>
-      <w:r>
-        <w:rPr>
-          <w:rFonts w:ascii="Times New Roman" w:hAnsi="Times New Roman" w:cs="Times New Roman"/>
-        </w:rPr>
-        <w:t xml:space="preserve">became the </w:t>
-      </w:r>
-      <w:r>
-        <w:rPr>
-          <w:rFonts w:ascii="Times New Roman" w:hAnsi="Times New Roman" w:cs="Times New Roman"/>
-        </w:rPr>
-        <w:t>Republican nominee</w:t>
-      </w:r>
-      <w:r>
-        <w:rPr>
-          <w:rFonts w:ascii="Times New Roman" w:hAnsi="Times New Roman" w:cs="Times New Roman"/>
-        </w:rPr>
-        <w:t xml:space="preserve"> that would </w:t>
-      </w:r>
-      <w:r>
-        <w:rPr>
-          <w:rFonts w:ascii="Times New Roman" w:hAnsi="Times New Roman" w:cs="Times New Roman"/>
-        </w:rPr>
-        <w:t>compete</w:t>
-      </w:r>
-      <w:r>
-        <w:rPr>
-          <w:rFonts w:ascii="Times New Roman" w:hAnsi="Times New Roman" w:cs="Times New Roman"/>
-        </w:rPr>
-        <w:t xml:space="preserve"> against </w:t>
-      </w:r>
-      <w:r>
-        <w:rPr>
-          <w:rFonts w:ascii="Times New Roman" w:hAnsi="Times New Roman" w:cs="Times New Roman"/>
-        </w:rPr>
-        <w:t xml:space="preserve">Democratic nominee, Hillary Clinton </w:t>
-      </w:r>
-      <w:r>
-        <w:rPr>
-          <w:rFonts w:ascii="Times New Roman" w:hAnsi="Times New Roman" w:cs="Times New Roman"/>
-        </w:rPr>
-        <w:t>in the 2016 Presidential Election</w:t>
-      </w:r>
-      <w:r>
-        <w:rPr>
-          <w:rFonts w:ascii="Times New Roman" w:hAnsi="Times New Roman" w:cs="Times New Roman"/>
-        </w:rPr>
-        <w:t xml:space="preserve">. </w:t>
-      </w:r>
-    </w:p>
-    <w:p>
-      <w:pPr>
-        <w:spacing w:line="480" w:lineRule="auto"/>
-        <w:rPr>
-          <w:rFonts w:ascii="Times New Roman" w:hAnsi="Times New Roman" w:cs="Times New Roman"/>
-        </w:rPr>
-      </w:pPr>
-      <w:r>
-        <w:rPr>
-          <w:rFonts w:ascii="Times New Roman" w:hAnsi="Times New Roman" w:cs="Times New Roman"/>
-        </w:rPr>
-        <w:tab/>
-        <w:t>During the Pre</w:t>
-      </w:r>
-    </w:p>
-    <w:p>
-      <w:pPr>
-        <w:spacing w:line="480" w:lineRule="auto"/>
-        <w:rPr>
-          <w:rFonts w:ascii="Times New Roman" w:hAnsi="Times New Roman" w:cs="Times New Roman"/>
-        </w:rPr>
-      </w:pPr>
-      <w:r>
-        <w:rPr>
-          <w:rFonts w:ascii="Times New Roman" w:hAnsi="Times New Roman" w:cs="Times New Roman"/>
-        </w:rPr>
-        <w:tab/>
-      </w:r>
-    </w:p>
-    <w:p>
-      <w:pPr>
-        <w:spacing w:line="480" w:lineRule="auto"/>
-        <w:rPr>
-          <w:rFonts w:ascii="Times New Roman" w:hAnsi="Times New Roman" w:cs="Times New Roman"/>
-        </w:rPr>
-      </w:pPr>
-    </w:p>
-    <w:p>
-      <w:pPr>
-        <w:spacing w:line="480" w:lineRule="auto"/>
-        <w:rPr>
-          <w:rFonts w:ascii="Times New Roman" w:hAnsi="Times New Roman" w:cs="Times New Roman"/>
           <w:b/>
-          <w:u w:val="single"/>
-        </w:rPr>
-      </w:pPr>
-      <w:r>
-        <w:rPr>
-          <w:rFonts w:ascii="Times New Roman" w:hAnsi="Times New Roman" w:cs="Times New Roman"/>
-          <w:b/>
-          <w:u w:val="single"/>
-        </w:rPr>
-        <w:t>Paper 1</w:t>
-      </w:r>
-      <w:r>
-        <w:rPr>
-          <w:rFonts w:ascii="Times New Roman" w:hAnsi="Times New Roman" w:cs="Times New Roman"/>
-          <w:b/>
-          <w:u w:val="single"/>
-        </w:rPr>
-        <w:t xml:space="preserve"> analysis of memes</w:t>
-      </w:r>
-    </w:p>
-    <w:p>
-      <w:pPr>
-        <w:spacing w:line="480" w:lineRule="auto"/>
-        <w:rPr>
-          <w:rFonts w:ascii="Times New Roman" w:hAnsi="Times New Roman" w:cs="Times New Roman"/>
-        </w:rPr>
-      </w:pPr>
-    </w:p>
-    <w:p>
-      <w:pPr>
-        <w:spacing w:line="480" w:lineRule="auto"/>
-        <w:jc w:val="center"/>
-        <w:rPr>
-          <w:rFonts w:ascii="Times New Roman" w:hAnsi="Times New Roman" w:cs="Times New Roman"/>
-          <w:b/>
-        </w:rPr>
-      </w:pPr>
-      <w:r>
-        <w:rPr>
-          <w:rFonts w:ascii="Times New Roman" w:hAnsi="Times New Roman" w:cs="Times New Roman"/>
-          <w:b/>
-        </w:rPr>
-        <w:t>Paper 2</w:t>
+        </w:rPr>
+        <w:t>ctive</w:t>
       </w:r>
     </w:p>
     <w:p>
@@ -1836,44 +2289,104 @@
         <w:rPr>
           <w:rFonts w:ascii="Times New Roman" w:hAnsi="Times New Roman" w:cs="Times New Roman"/>
         </w:rPr>
-        <w:t xml:space="preserve">The term meme can be informally defined as an idea or cultural symbol that spreads at an exponential rate across various social media platforms; memes are used and recognized by millions of internet users from around the world. The concept of a meme, according to Ben Schreckinger, Author of </w:t>
+        <w:t>Analyzing</w:t>
+      </w:r>
+      <w:r>
+        <w:rPr>
+          <w:rFonts w:ascii="Times New Roman" w:hAnsi="Times New Roman" w:cs="Times New Roman"/>
+        </w:rPr>
+        <w:t xml:space="preserve"> the visual components of political memes is crucial. According to J. David Cisneros, “Visual images create social visions, constitute identities, create public</w:t>
+      </w:r>
+      <w:r>
+        <w:rPr>
+          <w:rFonts w:ascii="Times New Roman" w:hAnsi="Times New Roman" w:cs="Times New Roman"/>
+        </w:rPr>
+        <w:t>s</w:t>
+      </w:r>
+      <w:r>
+        <w:rPr>
+          <w:rFonts w:ascii="Times New Roman" w:hAnsi="Times New Roman" w:cs="Times New Roman"/>
+        </w:rPr>
+        <w:t>, and influence individual and group interrelationships</w:t>
+      </w:r>
+      <w:r>
+        <w:rPr>
+          <w:rFonts w:ascii="Times New Roman" w:hAnsi="Times New Roman" w:cs="Times New Roman"/>
+        </w:rPr>
+        <w:t xml:space="preserve">. </w:t>
+      </w:r>
+      <w:bookmarkStart w:id="0" w:name="_GoBack"/>
+      <w:bookmarkEnd w:id="0"/>
+      <w:r>
+        <w:rPr>
+          <w:rFonts w:ascii="Times New Roman" w:hAnsi="Times New Roman" w:cs="Times New Roman"/>
+        </w:rPr>
+        <w:t xml:space="preserve">Images are not comprehensive by any means, as they are situated within textual and verbal contexts, yet the importance of analyzing the visual components of news messages is evident in the authenticity and evidentiary status often culturally attributed to news rhetoric” (Cisneros 573). Cisneros uses visual rhetoric to approach the issue of immigrants as pollutants. By using visual rhetoric to analyze the Love Canal contamination disaster, Cisneros was able to find a second representational theme in the coverage of toxic waste crises (577). Analyzing these political memes with the approach of visual rhetoric will allow the reader to dig deeper and uncover possible hidden themes within these political memes. Moreover, Eric S. Jenkins, author of, </w:t>
       </w:r>
       <w:r>
         <w:rPr>
           <w:rFonts w:ascii="Times New Roman" w:hAnsi="Times New Roman" w:cs="Times New Roman"/>
           <w:i/>
         </w:rPr>
-        <w:t>World War Meme</w:t>
-      </w:r>
-      <w:r>
-        <w:rPr>
-          <w:rFonts w:ascii="Times New Roman" w:hAnsi="Times New Roman" w:cs="Times New Roman"/>
-        </w:rPr>
-        <w:t>, “was first coined in 1976 by evolutionary biologist Richard Dawkins, who defined a meme as ‘a unit of cultural transmission or a unit of imitation’—essentially a reproducible bit of the DNA of human culture”</w:t>
-      </w:r>
-      <w:r>
-        <w:rPr>
-          <w:rFonts w:ascii="Times New Roman" w:hAnsi="Times New Roman" w:cs="Times New Roman"/>
-        </w:rPr>
-        <w:t xml:space="preserve"> </w:t>
-      </w:r>
-      <w:r>
-        <w:rPr>
-          <w:rFonts w:ascii="Times New Roman" w:hAnsi="Times New Roman" w:cs="Times New Roman"/>
-        </w:rPr>
-        <w:t xml:space="preserve">4). Dawkins believed </w:t>
-      </w:r>
-      <w:r>
-        <w:rPr>
-          <w:rFonts w:ascii="Times New Roman" w:hAnsi="Times New Roman" w:cs="Times New Roman"/>
-        </w:rPr>
-        <w:t>that the most effective memes w</w:t>
-      </w:r>
-      <w:r>
-        <w:rPr>
-          <w:rFonts w:ascii="Times New Roman" w:hAnsi="Times New Roman" w:cs="Times New Roman"/>
-        </w:rPr>
-        <w:t xml:space="preserve">ere the ones that stuck to people’s brains and spread across societies, shaping human action. Furthermore, the term became notable upon the arrival of the “internet meme” (Schreckinger 4). Standard internet memes are usually composed of photographs depicting something humorous along with clever captions in white bolded letters. They generally address social and political issues but their scope extends far beyond. Internet memes are oftentimes created by anonymous online users. It is difficult to trace their roots or origin because they are perpetually remixed and republished numerous amounts of times. A few of the most recognized memes today include Gangnam Style, Doge, Pepe, and Grumpy Cat. Trends like the ALS ice bucket challenge, the mannequin challenge or the running man challenge are also often considered memes. </w:t>
+        <w:t>The Modes of Visual Rhetoric: Circulating Memes as Expressions</w:t>
+      </w:r>
+      <w:r>
+        <w:rPr>
+          <w:rFonts w:ascii="Times New Roman" w:hAnsi="Times New Roman" w:cs="Times New Roman"/>
+        </w:rPr>
+        <w:t xml:space="preserve">, stresses that when analyzing images through visual rhetoric criticism, images can often evoke many different meanings and identifications (444). It is important to take into consideration the different </w:t>
+      </w:r>
+      <w:r>
+        <w:rPr>
+          <w:rFonts w:ascii="Times New Roman" w:hAnsi="Times New Roman" w:cs="Times New Roman"/>
+        </w:rPr>
+        <w:t xml:space="preserve">meanings and identifications that </w:t>
+      </w:r>
+      <w:r>
+        <w:rPr>
+          <w:rFonts w:ascii="Times New Roman" w:hAnsi="Times New Roman" w:cs="Times New Roman"/>
+        </w:rPr>
+        <w:t xml:space="preserve">political memes evoke because not every </w:t>
+      </w:r>
+      <w:r>
+        <w:rPr>
+          <w:rFonts w:ascii="Times New Roman" w:hAnsi="Times New Roman" w:cs="Times New Roman"/>
+        </w:rPr>
+        <w:t>viewer</w:t>
+      </w:r>
+      <w:r>
+        <w:rPr>
+          <w:rFonts w:ascii="Times New Roman" w:hAnsi="Times New Roman" w:cs="Times New Roman"/>
+        </w:rPr>
+        <w:t xml:space="preserve"> will have the same response to the political issues being addressed by these memes</w:t>
+      </w:r>
+      <w:r>
+        <w:rPr>
+          <w:rFonts w:ascii="Times New Roman" w:hAnsi="Times New Roman" w:cs="Times New Roman"/>
+        </w:rPr>
+        <w:t xml:space="preserve">. </w:t>
+      </w:r>
+      <w:r>
+        <w:rPr>
+          <w:rFonts w:ascii="Times New Roman" w:hAnsi="Times New Roman" w:cs="Times New Roman"/>
+        </w:rPr>
+        <w:t>The political memes in my study are perfect representations of visual rhetoric.</w:t>
+      </w:r>
+    </w:p>
+    <w:p>
+      <w:pPr>
+        <w:spacing w:line="480" w:lineRule="auto"/>
+        <w:rPr>
+          <w:rFonts w:ascii="Times New Roman" w:hAnsi="Times New Roman" w:cs="Times New Roman"/>
+          <w:b/>
+        </w:rPr>
+      </w:pPr>
+      <w:r>
+        <w:rPr>
+          <w:rFonts w:ascii="Times New Roman" w:hAnsi="Times New Roman" w:cs="Times New Roman"/>
+          <w:b/>
+        </w:rPr>
+        <w:t>Analyzing Political Memes</w:t>
       </w:r>
     </w:p>
     <w:p>
@@ -1888,25 +2401,44 @@
         <w:rPr>
           <w:rFonts w:ascii="Times New Roman" w:hAnsi="Times New Roman" w:cs="Times New Roman"/>
         </w:rPr>
-        <w:t xml:space="preserve">(road map ish for analysis) </w:t>
-      </w:r>
-      <w:r>
-        <w:rPr>
-          <w:rFonts w:ascii="Times New Roman" w:hAnsi="Times New Roman" w:cs="Times New Roman"/>
-        </w:rPr>
-        <w:t>As stated before, the standard internet meme is usually composed of a photograph depicting a humorous object along with a clever caption in white bolded letters. The four political memes that I will be utilizing in my study follow the standard internet meme architecture; two of which are anti-Clinton and two of which are pro-Trump. My first anti-Clinton political meme pictures Clinton speaking into a microphone with the white bolded caption reading, “I DID NOT HAVE TEXTUAL RELATIONS WITH THE SERVER!” In the photograph, she is wearing a bright red blazer with a fierce look on her face. The second anti-Clinton political meme Photoshop’s Clinton behind a jail cell while her husband, former U.S. president, Bill Clinton laughs hysterically. Inside the jail cell, she is wearing an orange jumpsuit with handcuffs on her hands; the while bolded caption reads, “WANT TO VOTE FOR HILLARY? MAKE SURE YOU ARE IN THE JURY!” The third political meme that I will be examining is a photograph of Trump sitting in an office chair, pointing at the camera with the white bolded caption around him reading, “OBAMA YOU’RE FIRED.” My fourth and final political meme has two separate photographs stacked on top of each other. The top photo pictures Mr. Mime, a well-known fictional character from the Pokémon animated series, dancing happily on top of two magical barriers. Below Mr. Mime, the white bolded caption reads, “MR. MIME: THE BARRIER POKEMON. KNOWN TO MAKE WALLS AND HAVE SILLY HAIR.” The bottom photo pictures Donald Trump pointing directly at Mr. Mime with the white bolded caption below him reading, “THAT’S MY POKEMON.” It is quite clear that the target audi</w:t>
-      </w:r>
-      <w:r>
-        <w:rPr>
-          <w:rFonts w:ascii="Times New Roman" w:hAnsi="Times New Roman" w:cs="Times New Roman"/>
-        </w:rPr>
-        <w:t>ence of these political memes are</w:t>
-      </w:r>
-      <w:r>
-        <w:rPr>
-          <w:rFonts w:ascii="Times New Roman" w:hAnsi="Times New Roman" w:cs="Times New Roman"/>
-        </w:rPr>
-        <w:t xml:space="preserve"> U.S. voters who use social media on a daily basis. The creators of these political memes remain unknown due to their massive circulation throughout social media platforms such as Reddit, Tumblr, Twitter, Facebook, Instagram, and 4Chan.    Memes have a Darwinism life cycle; out of thousands that are created, only a few evolve and end up in massive circulation across various social media platforms.</w:t>
+        <w:t xml:space="preserve">The term meme can be informally defined as an idea or cultural symbol that spreads at an exponential rate across various social media platforms; memes are used and recognized by millions of internet users from around the world. The concept of a meme, according to Ben Schreckinger, Author of </w:t>
+      </w:r>
+      <w:r>
+        <w:rPr>
+          <w:rFonts w:ascii="Times New Roman" w:hAnsi="Times New Roman" w:cs="Times New Roman"/>
+          <w:i/>
+        </w:rPr>
+        <w:t>World War Meme</w:t>
+      </w:r>
+      <w:r>
+        <w:rPr>
+          <w:rFonts w:ascii="Times New Roman" w:hAnsi="Times New Roman" w:cs="Times New Roman"/>
+        </w:rPr>
+        <w:t>, “was first coined in 1976 by evolutionary biologist Richard Dawkins, who defined a meme as ‘a unit of cultural transmission or a unit of imitation’—essentially a reproducible bit of the DNA of human culture”</w:t>
+      </w:r>
+      <w:r>
+        <w:rPr>
+          <w:rFonts w:ascii="Times New Roman" w:hAnsi="Times New Roman" w:cs="Times New Roman"/>
+        </w:rPr>
+        <w:t xml:space="preserve"> </w:t>
+      </w:r>
+      <w:r>
+        <w:rPr>
+          <w:rFonts w:ascii="Times New Roman" w:hAnsi="Times New Roman" w:cs="Times New Roman"/>
+        </w:rPr>
+        <w:t xml:space="preserve">4). Dawkins believed </w:t>
+      </w:r>
+      <w:r>
+        <w:rPr>
+          <w:rFonts w:ascii="Times New Roman" w:hAnsi="Times New Roman" w:cs="Times New Roman"/>
+        </w:rPr>
+        <w:t>that the most effective memes w</w:t>
+      </w:r>
+      <w:r>
+        <w:rPr>
+          <w:rFonts w:ascii="Times New Roman" w:hAnsi="Times New Roman" w:cs="Times New Roman"/>
+        </w:rPr>
+        <w:t xml:space="preserve">ere the ones that stuck to people’s brains and spread across societies, shaping human action. Furthermore, the term became notable upon the arrival of the “internet meme” (Schreckinger 4). Standard internet memes are usually composed of photographs depicting something humorous along with clever captions in white bolded letters. They generally address social and political issues but their scope extends far beyond. Internet memes are oftentimes created by anonymous online users. It is difficult to trace their roots or origin because they are perpetually remixed and republished numerous amounts of times. A few of the most recognized memes today include Gangnam Style, Doge, Pepe, and Grumpy Cat. Trends like the ALS ice bucket challenge, the mannequin challenge or the running man challenge are also often considered memes. </w:t>
       </w:r>
     </w:p>
     <w:p>
@@ -1921,6 +2453,57 @@
         <w:rPr>
           <w:rFonts w:ascii="Times New Roman" w:hAnsi="Times New Roman" w:cs="Times New Roman"/>
         </w:rPr>
+        <w:t>(road map for analysis</w:t>
+      </w:r>
+      <w:r>
+        <w:rPr>
+          <w:rFonts w:ascii="Times New Roman" w:hAnsi="Times New Roman" w:cs="Times New Roman"/>
+        </w:rPr>
+        <w:t xml:space="preserve"> here…</w:t>
+      </w:r>
+      <w:r>
+        <w:rPr>
+          <w:rFonts w:ascii="Times New Roman" w:hAnsi="Times New Roman" w:cs="Times New Roman"/>
+        </w:rPr>
+        <w:t xml:space="preserve">) </w:t>
+      </w:r>
+      <w:r>
+        <w:rPr>
+          <w:rFonts w:ascii="Times New Roman" w:hAnsi="Times New Roman" w:cs="Times New Roman"/>
+        </w:rPr>
+        <w:t>The</w:t>
+      </w:r>
+      <w:r>
+        <w:rPr>
+          <w:rFonts w:ascii="Times New Roman" w:hAnsi="Times New Roman" w:cs="Times New Roman"/>
+        </w:rPr>
+        <w:t xml:space="preserve"> internet meme is usually composed of a photograph depicting a humorous object along with a clever caption in white bolded letters. The four political memes that I will be utilizing in my study follow the standard internet meme architecture; two of which are anti-Clinton and two of which are pro-Trump. My first anti-Clinton political meme pictures Clinton speaking into a microphone with the white bolded caption reading, “I DID NOT HAVE TEXTUAL RELATIONS WITH THE SERVER!” In the photograph, she is wearing a bright red blazer with a fierce look on her face. The second anti-Clinton political meme Photoshop’s Clinton behind a jail cell while her husband, former U.S. president, Bill Clinton laughs hysterically. Inside the jail cell, she is wearing an orange jumpsuit with handcuffs on her hands; the while bolded caption reads, “WANT TO VOTE FOR HILLARY? MAKE SURE YOU ARE IN THE JURY!” The third political meme that I will be examining is a photograph of Trump sitting in an office chair, pointing at the camera with the white bolded caption around him reading, “OBAMA YOU’RE FIRED.” My fourth and final political meme has two separate photographs stacked on top of each other. The top photo pictures Mr. Mime, a well-known fictional character from the Pokémon animated series, dancing happily on top of two magical barriers. Below Mr. Mime, the white bolded caption reads, “MR. MIME: THE BARRIER POKEMON. KNOWN TO MAKE WALLS AND HAVE SILLY HAIR.” The bottom photo pictures Donald Trump pointing directly at Mr. Mime with the white bolded caption below him reading, “THAT’S MY POKEMON.” It is quite clear that the target audi</w:t>
+      </w:r>
+      <w:r>
+        <w:rPr>
+          <w:rFonts w:ascii="Times New Roman" w:hAnsi="Times New Roman" w:cs="Times New Roman"/>
+        </w:rPr>
+        <w:t>ence of these political memes are</w:t>
+      </w:r>
+      <w:r>
+        <w:rPr>
+          <w:rFonts w:ascii="Times New Roman" w:hAnsi="Times New Roman" w:cs="Times New Roman"/>
+        </w:rPr>
+        <w:t xml:space="preserve"> U.S. voters who use social media on a daily basis. Memes have a Darwinism life cycle; out of thousands that are created, only a few evolve and end up in massive circulation across various social media platforms.</w:t>
+      </w:r>
+    </w:p>
+    <w:p>
+      <w:pPr>
+        <w:spacing w:line="480" w:lineRule="auto"/>
+        <w:ind w:firstLine="720"/>
+        <w:rPr>
+          <w:rFonts w:ascii="Times New Roman" w:hAnsi="Times New Roman" w:cs="Times New Roman"/>
+        </w:rPr>
+      </w:pPr>
+      <w:r>
+        <w:rPr>
+          <w:rFonts w:ascii="Times New Roman" w:hAnsi="Times New Roman" w:cs="Times New Roman"/>
+        </w:rPr>
         <w:t>….</w:t>
       </w:r>
       <w:r>
@@ -1961,42 +2544,17 @@
     <w:p>
       <w:pPr>
         <w:spacing w:line="480" w:lineRule="auto"/>
-        <w:ind w:firstLine="720"/>
-        <w:rPr>
-          <w:rFonts w:ascii="Times New Roman" w:hAnsi="Times New Roman" w:cs="Times New Roman"/>
-        </w:rPr>
-      </w:pPr>
-    </w:p>
-    <w:p>
-      <w:pPr>
-        <w:spacing w:line="480" w:lineRule="auto"/>
         <w:rPr>
           <w:rFonts w:ascii="Times New Roman" w:hAnsi="Times New Roman" w:cs="Times New Roman"/>
           <w:b/>
         </w:rPr>
       </w:pPr>
-    </w:p>
-    <w:p>
-      <w:pPr>
-        <w:spacing w:line="480" w:lineRule="auto"/>
+      <w:r>
         <w:rPr>
           <w:rFonts w:ascii="Times New Roman" w:hAnsi="Times New Roman" w:cs="Times New Roman"/>
           <w:b/>
         </w:rPr>
-      </w:pPr>
-      <w:r>
-        <w:rPr>
-          <w:rFonts w:ascii="Times New Roman" w:hAnsi="Times New Roman" w:cs="Times New Roman"/>
-          <w:b/>
-        </w:rPr>
-        <w:t xml:space="preserve">Memes as </w:t>
-      </w:r>
-      <w:r>
-        <w:rPr>
-          <w:rFonts w:ascii="Times New Roman" w:hAnsi="Times New Roman" w:cs="Times New Roman"/>
-          <w:b/>
-        </w:rPr>
-        <w:t>visual rhetoric</w:t>
+        <w:t>Conclusion of essay DOS</w:t>
       </w:r>
     </w:p>
     <w:p>
@@ -2011,41 +2569,19 @@
         <w:rPr>
           <w:rFonts w:ascii="Times New Roman" w:hAnsi="Times New Roman" w:cs="Times New Roman"/>
         </w:rPr>
-        <w:t>Analyzing</w:t>
-      </w:r>
-      <w:r>
-        <w:rPr>
-          <w:rFonts w:ascii="Times New Roman" w:hAnsi="Times New Roman" w:cs="Times New Roman"/>
-        </w:rPr>
-        <w:t xml:space="preserve"> the visual components of political memes is crucial. According to J. David Cisneros, “Visual images create social visions, constitute identities, create public, and influence individual and group interrelationships. Images are not comprehensive by any means, as they are situated within textual and verbal contexts, yet the importance of analyzing the visual components of news messages is evident in the authenticity and evidentiary status often culturally attributed to news rhetoric” (Cisneros 573). Cisneros uses visual rhetoric to approach the issue of immigrants as pollutants. By using visual rhetoric to analyze the Love Canal contamination disaster, Cisneros was able to find a second representational theme in the coverage of toxic waste crises (577). The political memes in my study are perfect representations of visual rhetoric. Analyzing these political memes with the approach of visual rhetoric will allow the reader to dig deeper and uncover possible hidden themes within these political memes. Moreover, Eric S. Jenkins, author of, </w:t>
-      </w:r>
-      <w:r>
-        <w:rPr>
-          <w:rFonts w:ascii="Times New Roman" w:hAnsi="Times New Roman" w:cs="Times New Roman"/>
-          <w:i/>
-        </w:rPr>
-        <w:t>The Modes of Visual Rhetoric: Circulating Memes as Expressions</w:t>
-      </w:r>
-      <w:r>
-        <w:rPr>
-          <w:rFonts w:ascii="Times New Roman" w:hAnsi="Times New Roman" w:cs="Times New Roman"/>
-        </w:rPr>
-        <w:t xml:space="preserve">, stresses that when analyzing images through visual rhetoric criticism, images can often evoke many different meanings and identifications (444). It is important to take into consideration the different meanings and identifications my chosen political memes evoke because not every reader will have the same response to the political issues being addressed by these political memes.  </w:t>
-      </w:r>
-    </w:p>
-    <w:p>
-      <w:pPr>
-        <w:spacing w:line="480" w:lineRule="auto"/>
-        <w:ind w:firstLine="720"/>
-        <w:rPr>
-          <w:rFonts w:ascii="Times New Roman" w:hAnsi="Times New Roman" w:cs="Times New Roman"/>
-        </w:rPr>
-      </w:pPr>
-      <w:r>
-        <w:rPr>
-          <w:rFonts w:ascii="Times New Roman" w:hAnsi="Times New Roman" w:cs="Times New Roman"/>
-        </w:rPr>
-        <w:t xml:space="preserve">In conclusion, political memes are powerful; it is sometimes difficult to make out what they are trying to say. Once memes go viral, they are seen by millions of people around the world. During the Presidential Election, there was an endless amount of pro-Trump and anti-Clinton political memes circulating around social media. It is important to understand the meanings behind these political memes as they are powerful pieces of rhetoric that have the potential to influence the ways people view political figures. Approaching these political memes through the lens of visual perspective is important in order to understand the ideas and issues they are trying to convey.  </w:t>
+        <w:t>In conclusion, political memes are powerful; it is sometimes difficult to make out what they are trying to say. Once memes go viral, they are seen by millions of peopl</w:t>
+      </w:r>
+      <w:r>
+        <w:rPr>
+          <w:rFonts w:ascii="Times New Roman" w:hAnsi="Times New Roman" w:cs="Times New Roman"/>
+        </w:rPr>
+        <w:t>e around the world. During the presidential e</w:t>
+      </w:r>
+      <w:r>
+        <w:rPr>
+          <w:rFonts w:ascii="Times New Roman" w:hAnsi="Times New Roman" w:cs="Times New Roman"/>
+        </w:rPr>
+        <w:t xml:space="preserve">lection, there was an endless amount of pro-Trump and anti-Clinton political memes circulating around social media. It is important to understand the meanings behind these political memes as they are powerful pieces of rhetoric that have the potential to influence the ways people view political figures. Approaching these political memes through the lens of visual perspective is important in order to understand the ideas and issues they are trying to convey.  </w:t>
       </w:r>
     </w:p>
     <w:p>
@@ -2422,59 +2958,134 @@
     </w:p>
     <w:p>
       <w:pPr>
+        <w:pStyle w:val="ListParagraph"/>
+        <w:numPr>
+          <w:ilvl w:val="0"/>
+          <w:numId w:val="1"/>
+        </w:numPr>
+        <w:rPr>
+          <w:rFonts w:ascii="Times New Roman" w:hAnsi="Times New Roman" w:cs="Times New Roman"/>
+        </w:rPr>
+      </w:pPr>
+      <w:hyperlink r:id="rId7" w:history="1">
+        <w:r>
+          <w:rPr>
+            <w:rStyle w:val="Hyperlink"/>
+            <w:rFonts w:ascii="Times New Roman" w:hAnsi="Times New Roman" w:cs="Times New Roman"/>
+          </w:rPr>
+          <w:t>http://www.cnn.com/election/results/president</w:t>
+        </w:r>
+      </w:hyperlink>
+      <w:r>
+        <w:rPr>
+          <w:rFonts w:ascii="Times New Roman" w:hAnsi="Times New Roman" w:cs="Times New Roman"/>
+        </w:rPr>
+        <w:t xml:space="preserve"> </w:t>
+      </w:r>
+    </w:p>
+    <w:p>
+      <w:pPr>
+        <w:pStyle w:val="ListParagraph"/>
+        <w:numPr>
+          <w:ilvl w:val="0"/>
+          <w:numId w:val="1"/>
+        </w:numPr>
+        <w:rPr>
+          <w:rFonts w:ascii="Times New Roman" w:hAnsi="Times New Roman" w:cs="Times New Roman"/>
+        </w:rPr>
+      </w:pPr>
+      <w:hyperlink r:id="rId8" w:history="1">
+        <w:r>
+          <w:rPr>
+            <w:rStyle w:val="Hyperlink"/>
+            <w:rFonts w:ascii="Times New Roman" w:hAnsi="Times New Roman" w:cs="Times New Roman"/>
+          </w:rPr>
+          <w:t>https://www.nytimes.com/interactive/2016/upshot/presidential-polls-forecast.html</w:t>
+        </w:r>
+      </w:hyperlink>
+    </w:p>
+    <w:p>
+      <w:pPr>
+        <w:pStyle w:val="ListParagraph"/>
+        <w:numPr>
+          <w:ilvl w:val="0"/>
+          <w:numId w:val="1"/>
+        </w:numPr>
+        <w:rPr>
+          <w:rFonts w:ascii="Times New Roman" w:hAnsi="Times New Roman" w:cs="Times New Roman"/>
+        </w:rPr>
+      </w:pPr>
+      <w:hyperlink r:id="rId9" w:history="1">
+        <w:r>
+          <w:rPr>
+            <w:rStyle w:val="Hyperlink"/>
+            <w:rFonts w:ascii="Times New Roman" w:hAnsi="Times New Roman" w:cs="Times New Roman"/>
+          </w:rPr>
+          <w:t>http://abc7chicago.com/politics/2016-presidential-primary-candidates-issues-and-positions/1184233/</w:t>
+        </w:r>
+      </w:hyperlink>
+    </w:p>
+    <w:p>
+      <w:pPr>
+        <w:pStyle w:val="ListParagraph"/>
+        <w:numPr>
+          <w:ilvl w:val="0"/>
+          <w:numId w:val="1"/>
+        </w:numPr>
+        <w:rPr>
+          <w:rFonts w:ascii="Times New Roman" w:hAnsi="Times New Roman" w:cs="Times New Roman"/>
+        </w:rPr>
+      </w:pPr>
+      <w:hyperlink r:id="rId10" w:history="1">
+        <w:r>
+          <w:rPr>
+            <w:rStyle w:val="Hyperlink"/>
+            <w:rFonts w:ascii="Times New Roman" w:hAnsi="Times New Roman" w:cs="Times New Roman"/>
+          </w:rPr>
+          <w:t>https://www.politico.com/mapdata-2016/2016-election/primary/results/map/president/</w:t>
+        </w:r>
+      </w:hyperlink>
+    </w:p>
+    <w:p>
+      <w:pPr>
+        <w:pStyle w:val="ListParagraph"/>
+        <w:numPr>
+          <w:ilvl w:val="0"/>
+          <w:numId w:val="1"/>
+        </w:numPr>
+        <w:rPr>
+          <w:rFonts w:ascii="Times New Roman" w:hAnsi="Times New Roman" w:cs="Times New Roman"/>
+        </w:rPr>
+      </w:pPr>
+      <w:hyperlink r:id="rId11" w:history="1">
+        <w:r>
+          <w:rPr>
+            <w:rStyle w:val="Hyperlink"/>
+            <w:rFonts w:ascii="Times New Roman" w:hAnsi="Times New Roman" w:cs="Times New Roman"/>
+          </w:rPr>
+          <w:t>http://graphics.wsj.com/elections/2016/how-clinton-won/</w:t>
+        </w:r>
+      </w:hyperlink>
+    </w:p>
+    <w:p>
+      <w:pPr>
+        <w:pStyle w:val="ListParagraph"/>
+        <w:rPr>
+          <w:rFonts w:ascii="Times New Roman" w:hAnsi="Times New Roman" w:cs="Times New Roman"/>
+        </w:rPr>
+      </w:pPr>
+    </w:p>
+    <w:p>
+      <w:pPr>
         <w:spacing w:line="480" w:lineRule="auto"/>
         <w:rPr>
           <w:rFonts w:ascii="Times New Roman" w:hAnsi="Times New Roman" w:cs="Times New Roman"/>
         </w:rPr>
       </w:pPr>
-      <w:r>
-        <w:rPr>
-          <w:rFonts w:ascii="Times New Roman" w:hAnsi="Times New Roman" w:cs="Times New Roman"/>
-        </w:rPr>
-        <w:t>http://www.cnn.com/election/results/president</w:t>
-      </w:r>
-      <w:bookmarkStart w:id="0" w:name="_GoBack"/>
-      <w:bookmarkEnd w:id="0"/>
-    </w:p>
-    <w:p>
-      <w:pPr>
-        <w:spacing w:line="480" w:lineRule="auto"/>
-        <w:rPr>
-          <w:rFonts w:ascii="Times New Roman" w:hAnsi="Times New Roman" w:cs="Times New Roman"/>
-        </w:rPr>
-      </w:pPr>
-    </w:p>
-    <w:p>
-      <w:pPr>
-        <w:rPr>
-          <w:rFonts w:ascii="Times New Roman" w:hAnsi="Times New Roman" w:cs="Times New Roman"/>
-        </w:rPr>
-      </w:pPr>
-    </w:p>
-    <w:p>
-      <w:pPr>
-        <w:spacing w:line="480" w:lineRule="auto"/>
-        <w:rPr>
-          <w:rFonts w:ascii="Times New Roman" w:hAnsi="Times New Roman" w:cs="Times New Roman"/>
-        </w:rPr>
-      </w:pPr>
-      <w:r>
-        <w:rPr>
-          <w:rFonts w:ascii="Times New Roman" w:hAnsi="Times New Roman" w:cs="Times New Roman"/>
-        </w:rPr>
-        <w:br/>
-      </w:r>
-    </w:p>
-    <w:p>
-      <w:pPr>
-        <w:rPr>
-          <w:rFonts w:ascii="Times New Roman" w:hAnsi="Times New Roman" w:cs="Times New Roman"/>
-        </w:rPr>
-      </w:pPr>
     </w:p>
     <w:sectPr>
-      <w:headerReference w:type="even" r:id="rId6"/>
-      <w:headerReference w:type="default" r:id="rId7"/>
+      <w:headerReference w:type="even" r:id="rId12"/>
+      <w:headerReference w:type="default" r:id="rId13"/>
       <w:pgSz w:w="12240" w:h="15840"/>
       <w:pgMar w:top="1440" w:right="1440" w:bottom="1440" w:left="1440" w:header="720" w:footer="720" w:gutter="0"/>
       <w:cols w:space="720"/>
@@ -2611,6 +3222,127 @@
 </w:hdr>
 </file>
 
+<file path=word/numbering.xml><?xml version="1.0" encoding="utf-8"?>
+<w:numbering xmlns:wpc="http://schemas.microsoft.com/office/word/2010/wordprocessingCanvas" xmlns:mo="http://schemas.microsoft.com/office/mac/office/2008/main" xmlns:mc="http://schemas.openxmlformats.org/markup-compatibility/2006" xmlns:mv="urn:schemas-microsoft-com:mac:vml" xmlns:o="urn:schemas-microsoft-com:office:office" xmlns:r="http://schemas.openxmlformats.org/officeDocument/2006/relationships" xmlns:m="http://schemas.openxmlformats.org/officeDocument/2006/math" xmlns:v="urn:schemas-microsoft-com:vml" xmlns:wp14="http://schemas.microsoft.com/office/word/2010/wordprocessingDrawing" xmlns:wp="http://schemas.openxmlformats.org/drawingml/2006/wordprocessingDrawing" xmlns:w10="urn:schemas-microsoft-com:office:word" xmlns:w="http://schemas.openxmlformats.org/wordprocessingml/2006/main" xmlns:w14="http://schemas.microsoft.com/office/word/2010/wordml" xmlns:w15="http://schemas.microsoft.com/office/word/2012/wordml" xmlns:wpg="http://schemas.microsoft.com/office/word/2010/wordprocessingGroup" xmlns:wpi="http://schemas.microsoft.com/office/word/2010/wordprocessingInk" xmlns:wne="http://schemas.microsoft.com/office/word/2006/wordml" xmlns:wps="http://schemas.microsoft.com/office/word/2010/wordprocessingShape" mc:Ignorable="w14 w15 wp14">
+  <w:abstractNum w:abstractNumId="0">
+    <w:nsid w:val="4ECB793F"/>
+    <w:multiLevelType w:val="hybridMultilevel"/>
+    <w:tmpl w:val="6082E2A6"/>
+    <w:lvl w:ilvl="0" w:tplc="04090001">
+      <w:start w:val="1"/>
+      <w:numFmt w:val="bullet"/>
+      <w:lvlText w:val=""/>
+      <w:lvlJc w:val="left"/>
+      <w:pPr>
+        <w:ind w:left="720" w:hanging="360"/>
+      </w:pPr>
+      <w:rPr>
+        <w:rFonts w:ascii="Symbol" w:hAnsi="Symbol" w:hint="default"/>
+      </w:rPr>
+    </w:lvl>
+    <w:lvl w:ilvl="1" w:tplc="04090003" w:tentative="1">
+      <w:start w:val="1"/>
+      <w:numFmt w:val="bullet"/>
+      <w:lvlText w:val="o"/>
+      <w:lvlJc w:val="left"/>
+      <w:pPr>
+        <w:ind w:left="1440" w:hanging="360"/>
+      </w:pPr>
+      <w:rPr>
+        <w:rFonts w:ascii="Courier New" w:hAnsi="Courier New" w:cs="Courier New" w:hint="default"/>
+      </w:rPr>
+    </w:lvl>
+    <w:lvl w:ilvl="2" w:tplc="04090005" w:tentative="1">
+      <w:start w:val="1"/>
+      <w:numFmt w:val="bullet"/>
+      <w:lvlText w:val=""/>
+      <w:lvlJc w:val="left"/>
+      <w:pPr>
+        <w:ind w:left="2160" w:hanging="360"/>
+      </w:pPr>
+      <w:rPr>
+        <w:rFonts w:ascii="Wingdings" w:hAnsi="Wingdings" w:hint="default"/>
+      </w:rPr>
+    </w:lvl>
+    <w:lvl w:ilvl="3" w:tplc="04090001" w:tentative="1">
+      <w:start w:val="1"/>
+      <w:numFmt w:val="bullet"/>
+      <w:lvlText w:val=""/>
+      <w:lvlJc w:val="left"/>
+      <w:pPr>
+        <w:ind w:left="2880" w:hanging="360"/>
+      </w:pPr>
+      <w:rPr>
+        <w:rFonts w:ascii="Symbol" w:hAnsi="Symbol" w:hint="default"/>
+      </w:rPr>
+    </w:lvl>
+    <w:lvl w:ilvl="4" w:tplc="04090003" w:tentative="1">
+      <w:start w:val="1"/>
+      <w:numFmt w:val="bullet"/>
+      <w:lvlText w:val="o"/>
+      <w:lvlJc w:val="left"/>
+      <w:pPr>
+        <w:ind w:left="3600" w:hanging="360"/>
+      </w:pPr>
+      <w:rPr>
+        <w:rFonts w:ascii="Courier New" w:hAnsi="Courier New" w:cs="Courier New" w:hint="default"/>
+      </w:rPr>
+    </w:lvl>
+    <w:lvl w:ilvl="5" w:tplc="04090005" w:tentative="1">
+      <w:start w:val="1"/>
+      <w:numFmt w:val="bullet"/>
+      <w:lvlText w:val=""/>
+      <w:lvlJc w:val="left"/>
+      <w:pPr>
+        <w:ind w:left="4320" w:hanging="360"/>
+      </w:pPr>
+      <w:rPr>
+        <w:rFonts w:ascii="Wingdings" w:hAnsi="Wingdings" w:hint="default"/>
+      </w:rPr>
+    </w:lvl>
+    <w:lvl w:ilvl="6" w:tplc="04090001" w:tentative="1">
+      <w:start w:val="1"/>
+      <w:numFmt w:val="bullet"/>
+      <w:lvlText w:val=""/>
+      <w:lvlJc w:val="left"/>
+      <w:pPr>
+        <w:ind w:left="5040" w:hanging="360"/>
+      </w:pPr>
+      <w:rPr>
+        <w:rFonts w:ascii="Symbol" w:hAnsi="Symbol" w:hint="default"/>
+      </w:rPr>
+    </w:lvl>
+    <w:lvl w:ilvl="7" w:tplc="04090003" w:tentative="1">
+      <w:start w:val="1"/>
+      <w:numFmt w:val="bullet"/>
+      <w:lvlText w:val="o"/>
+      <w:lvlJc w:val="left"/>
+      <w:pPr>
+        <w:ind w:left="5760" w:hanging="360"/>
+      </w:pPr>
+      <w:rPr>
+        <w:rFonts w:ascii="Courier New" w:hAnsi="Courier New" w:cs="Courier New" w:hint="default"/>
+      </w:rPr>
+    </w:lvl>
+    <w:lvl w:ilvl="8" w:tplc="04090005" w:tentative="1">
+      <w:start w:val="1"/>
+      <w:numFmt w:val="bullet"/>
+      <w:lvlText w:val=""/>
+      <w:lvlJc w:val="left"/>
+      <w:pPr>
+        <w:ind w:left="6480" w:hanging="360"/>
+      </w:pPr>
+      <w:rPr>
+        <w:rFonts w:ascii="Wingdings" w:hAnsi="Wingdings" w:hint="default"/>
+      </w:rPr>
+    </w:lvl>
+  </w:abstractNum>
+  <w:num w:numId="1">
+    <w:abstractNumId w:val="0"/>
+  </w:num>
+</w:numbering>
+</file>
+
 <file path=word/styles.xml><?xml version="1.0" encoding="utf-8"?>
 <w:styles xmlns:mc="http://schemas.openxmlformats.org/markup-compatibility/2006" xmlns:r="http://schemas.openxmlformats.org/officeDocument/2006/relationships" xmlns:w="http://schemas.openxmlformats.org/wordprocessingml/2006/main" xmlns:w14="http://schemas.microsoft.com/office/word/2010/wordml" xmlns:w15="http://schemas.microsoft.com/office/word/2012/wordml" mc:Ignorable="w14 w15">
   <w:docDefaults>
@@ -2624,7 +3356,7 @@
     </w:rPrDefault>
     <w:pPrDefault/>
   </w:docDefaults>
-  <w:latentStyles w:defLockedState="0" w:defUIPriority="99" w:defSemiHidden="0" w:defUnhideWhenUsed="0" w:defQFormat="0" w:count="382">
+  <w:latentStyles w:defLockedState="0" w:defUIPriority="99" w:defSemiHidden="0" w:defUnhideWhenUsed="0" w:defQFormat="0" w:count="380">
     <w:lsdException w:name="Normal" w:uiPriority="0" w:qFormat="1"/>
     <w:lsdException w:name="heading 1" w:uiPriority="9" w:qFormat="1"/>
     <w:lsdException w:name="heading 2" w:semiHidden="1" w:uiPriority="9" w:unhideWhenUsed="1" w:qFormat="1"/>
@@ -2730,6 +3462,7 @@
     <w:lsdException w:name="HTML Sample" w:semiHidden="1" w:unhideWhenUsed="1"/>
     <w:lsdException w:name="HTML Typewriter" w:semiHidden="1" w:unhideWhenUsed="1"/>
     <w:lsdException w:name="HTML Variable" w:semiHidden="1" w:unhideWhenUsed="1"/>
+    <w:lsdException w:name="Normal Table" w:semiHidden="1" w:unhideWhenUsed="1"/>
     <w:lsdException w:name="annotation subject" w:semiHidden="1" w:unhideWhenUsed="1"/>
     <w:lsdException w:name="No List" w:semiHidden="1" w:unhideWhenUsed="1"/>
     <w:lsdException w:name="Outline List 1" w:semiHidden="1" w:unhideWhenUsed="1"/>
@@ -2775,9 +3508,11 @@
     <w:lsdException w:name="Table Subtle 1" w:semiHidden="1" w:unhideWhenUsed="1"/>
     <w:lsdException w:name="Table Subtle 2" w:semiHidden="1" w:unhideWhenUsed="1"/>
     <w:lsdException w:name="Table Web 1" w:semiHidden="1" w:unhideWhenUsed="1"/>
+    <w:lsdException w:name="Table Web 2" w:semiHidden="1" w:unhideWhenUsed="1"/>
     <w:lsdException w:name="Table Web 3" w:semiHidden="1" w:unhideWhenUsed="1"/>
     <w:lsdException w:name="Balloon Text" w:semiHidden="1" w:unhideWhenUsed="1"/>
     <w:lsdException w:name="Table Grid" w:uiPriority="39"/>
+    <w:lsdException w:name="Table Theme" w:semiHidden="1" w:unhideWhenUsed="1"/>
     <w:lsdException w:name="Note Level 1" w:semiHidden="1" w:unhideWhenUsed="1"/>
     <w:lsdException w:name="Note Level 2" w:semiHidden="1" w:unhideWhenUsed="1"/>
     <w:lsdException w:name="Note Level 3" w:semiHidden="1" w:unhideWhenUsed="1"/>
@@ -3002,8 +3737,6 @@
     <w:lsdException w:name="List Table 5 Dark Accent 6" w:uiPriority="50"/>
     <w:lsdException w:name="List Table 6 Colorful Accent 6" w:uiPriority="51"/>
     <w:lsdException w:name="List Table 7 Colorful Accent 6" w:uiPriority="52"/>
-    <w:lsdException w:name="Mention" w:semiHidden="1" w:unhideWhenUsed="1"/>
-    <w:lsdException w:name="Smart Hyperlink" w:semiHidden="1" w:unhideWhenUsed="1"/>
   </w:latentStyles>
   <w:style w:type="paragraph" w:default="1" w:styleId="Normal">
     <w:name w:val="Normal"/>
@@ -3076,6 +3809,29 @@
       <w:color w:val="0563C1" w:themeColor="hyperlink"/>
       <w:u w:val="single"/>
     </w:rPr>
+  </w:style>
+  <w:style w:type="character" w:styleId="FollowedHyperlink">
+    <w:name w:val="FollowedHyperlink"/>
+    <w:basedOn w:val="DefaultParagraphFont"/>
+    <w:uiPriority w:val="99"/>
+    <w:semiHidden/>
+    <w:unhideWhenUsed/>
+    <w:rsid w:val="004D2972"/>
+    <w:rPr>
+      <w:color w:val="954F72" w:themeColor="followedHyperlink"/>
+      <w:u w:val="single"/>
+    </w:rPr>
+  </w:style>
+  <w:style w:type="paragraph" w:styleId="ListParagraph">
+    <w:name w:val="List Paragraph"/>
+    <w:basedOn w:val="Normal"/>
+    <w:uiPriority w:val="34"/>
+    <w:qFormat/>
+    <w:rsid w:val="001175C9"/>
+    <w:pPr>
+      <w:ind w:left="720"/>
+      <w:contextualSpacing/>
+    </w:pPr>
   </w:style>
 </w:styles>
 </file>

</xml_diff>

<commit_message>
updates to f papter
</commit_message>
<xml_diff>
--- a/2017 - 2018/Fall 2017/CCM/Final Paper/Gonzalez Final Paper.docx
+++ b/2017 - 2018/Fall 2017/CCM/Final Paper/Gonzalez Final Paper.docx
@@ -55,7 +55,19 @@
         <w:rPr>
           <w:rFonts w:ascii="Times New Roman" w:hAnsi="Times New Roman" w:cs="Times New Roman"/>
         </w:rPr>
-        <w:t>September 12, 2017</w:t>
+        <w:t>December</w:t>
+      </w:r>
+      <w:r>
+        <w:rPr>
+          <w:rFonts w:ascii="Times New Roman" w:hAnsi="Times New Roman" w:cs="Times New Roman"/>
+        </w:rPr>
+        <w:t xml:space="preserve"> 12</w:t>
+      </w:r>
+      <w:r>
+        <w:rPr>
+          <w:rFonts w:ascii="Times New Roman" w:hAnsi="Times New Roman" w:cs="Times New Roman"/>
+        </w:rPr>
+        <w:t>, 2017</w:t>
       </w:r>
     </w:p>
     <w:p>
@@ -366,7 +378,7 @@
         <w:rPr>
           <w:rFonts w:ascii="Times New Roman" w:hAnsi="Times New Roman" w:cs="Times New Roman"/>
         </w:rPr>
-        <w:t xml:space="preserve">of pro-Trump and anti-Clinton political </w:t>
+        <w:t xml:space="preserve">of Trump and Clinton political </w:t>
       </w:r>
       <w:r>
         <w:rPr>
@@ -399,206 +411,75 @@
         <w:rPr>
           <w:rFonts w:ascii="Times New Roman" w:hAnsi="Times New Roman" w:cs="Times New Roman"/>
         </w:rPr>
-        <w:t xml:space="preserve"> </w:t>
-      </w:r>
-      <w:r>
-        <w:rPr>
-          <w:rFonts w:ascii="Times New Roman" w:hAnsi="Times New Roman" w:cs="Times New Roman"/>
-        </w:rPr>
-        <w:t>It</w:t>
-      </w:r>
-      <w:r>
-        <w:rPr>
-          <w:rFonts w:ascii="Times New Roman" w:hAnsi="Times New Roman" w:cs="Times New Roman"/>
-        </w:rPr>
-        <w:t xml:space="preserve"> is important to consider political memes as </w:t>
-      </w:r>
-      <w:r>
-        <w:rPr>
-          <w:rFonts w:ascii="Times New Roman" w:hAnsi="Times New Roman" w:cs="Times New Roman"/>
-        </w:rPr>
-        <w:t>powerful</w:t>
-      </w:r>
-      <w:r>
-        <w:rPr>
-          <w:rFonts w:ascii="Times New Roman" w:hAnsi="Times New Roman" w:cs="Times New Roman"/>
-        </w:rPr>
-        <w:t xml:space="preserve"> pieces of rhetoric because they have the</w:t>
-      </w:r>
-      <w:r>
-        <w:rPr>
-          <w:rFonts w:ascii="Times New Roman" w:hAnsi="Times New Roman" w:cs="Times New Roman"/>
-        </w:rPr>
-        <w:t xml:space="preserve"> potential to influence the way</w:t>
-      </w:r>
-      <w:r>
-        <w:rPr>
-          <w:rFonts w:ascii="Times New Roman" w:hAnsi="Times New Roman" w:cs="Times New Roman"/>
-        </w:rPr>
-        <w:t xml:space="preserve"> people view political figures.</w:t>
-      </w:r>
-      <w:r>
-        <w:rPr>
-          <w:rFonts w:ascii="Times New Roman" w:hAnsi="Times New Roman" w:cs="Times New Roman"/>
-        </w:rPr>
-        <w:t xml:space="preserve"> </w:t>
-      </w:r>
-      <w:r>
-        <w:rPr>
-          <w:rFonts w:ascii="Times New Roman" w:hAnsi="Times New Roman" w:cs="Times New Roman"/>
-        </w:rPr>
-        <w:t>Political memes are often heavily charged wit</w:t>
-      </w:r>
-      <w:r>
-        <w:rPr>
-          <w:rFonts w:ascii="Times New Roman" w:hAnsi="Times New Roman" w:cs="Times New Roman"/>
-        </w:rPr>
-        <w:t>h popular culture references</w:t>
-      </w:r>
-      <w:r>
-        <w:rPr>
-          <w:rFonts w:ascii="Times New Roman" w:hAnsi="Times New Roman" w:cs="Times New Roman"/>
-        </w:rPr>
-        <w:t>, gendered norms</w:t>
-      </w:r>
-      <w:r>
-        <w:rPr>
-          <w:rFonts w:ascii="Times New Roman" w:hAnsi="Times New Roman" w:cs="Times New Roman"/>
-        </w:rPr>
-        <w:t xml:space="preserve"> </w:t>
-      </w:r>
-      <w:r>
-        <w:rPr>
-          <w:rFonts w:ascii="Times New Roman" w:hAnsi="Times New Roman" w:cs="Times New Roman"/>
-        </w:rPr>
-        <w:t xml:space="preserve">and </w:t>
-      </w:r>
-      <w:r>
-        <w:rPr>
-          <w:rFonts w:ascii="Times New Roman" w:hAnsi="Times New Roman" w:cs="Times New Roman"/>
-        </w:rPr>
-        <w:t>broad</w:t>
-      </w:r>
-      <w:r>
-        <w:rPr>
-          <w:rFonts w:ascii="Times New Roman" w:hAnsi="Times New Roman" w:cs="Times New Roman"/>
-        </w:rPr>
-        <w:t xml:space="preserve"> humor. The </w:t>
-      </w:r>
-      <w:r>
-        <w:rPr>
-          <w:rFonts w:ascii="Times New Roman" w:hAnsi="Times New Roman" w:cs="Times New Roman"/>
-        </w:rPr>
-        <w:t xml:space="preserve">political </w:t>
-      </w:r>
-      <w:r>
-        <w:rPr>
-          <w:rFonts w:ascii="Times New Roman" w:hAnsi="Times New Roman" w:cs="Times New Roman"/>
-        </w:rPr>
-        <w:t xml:space="preserve">memes </w:t>
-      </w:r>
-      <w:r>
-        <w:rPr>
-          <w:rFonts w:ascii="Times New Roman" w:hAnsi="Times New Roman" w:cs="Times New Roman"/>
-        </w:rPr>
-        <w:t xml:space="preserve">targeting Donald Trump and Hillary Clinton </w:t>
-      </w:r>
-      <w:r>
-        <w:rPr>
-          <w:rFonts w:ascii="Times New Roman" w:hAnsi="Times New Roman" w:cs="Times New Roman"/>
-        </w:rPr>
-        <w:t>during the presidential election</w:t>
-      </w:r>
-      <w:r>
-        <w:rPr>
-          <w:rFonts w:ascii="Times New Roman" w:hAnsi="Times New Roman" w:cs="Times New Roman"/>
-        </w:rPr>
-        <w:t xml:space="preserve"> w</w:t>
-      </w:r>
-      <w:r>
-        <w:rPr>
-          <w:rFonts w:ascii="Times New Roman" w:hAnsi="Times New Roman" w:cs="Times New Roman"/>
-        </w:rPr>
-        <w:t>ere effective because of their popular culture references to Pokémon, Bill Clinton’</w:t>
-      </w:r>
-      <w:r>
-        <w:rPr>
-          <w:rFonts w:ascii="Times New Roman" w:hAnsi="Times New Roman" w:cs="Times New Roman"/>
-        </w:rPr>
-        <w:t xml:space="preserve">s scandal with </w:t>
+        <w:t xml:space="preserve">The term meme can be informally defined as an idea or cultural symbol that spreads at an exponential rate across various social media platforms; memes are used and recognized by millions of internet users from around the world. The concept of a meme, according to Ben Schreckinger, Author of </w:t>
+      </w:r>
+      <w:r>
+        <w:rPr>
+          <w:rFonts w:ascii="Times New Roman" w:hAnsi="Times New Roman" w:cs="Times New Roman"/>
+          <w:i/>
+        </w:rPr>
+        <w:t>World War Meme</w:t>
+      </w:r>
+      <w:r>
+        <w:rPr>
+          <w:rFonts w:ascii="Times New Roman" w:hAnsi="Times New Roman" w:cs="Times New Roman"/>
+        </w:rPr>
+        <w:t xml:space="preserve">, “was first coined in 1976 by evolutionary biologist Richard Dawkins, who defined a meme as ‘a unit of cultural transmission or a unit of </w:t>
       </w:r>
       <w:r>
         <w:rPr>
           <w:rFonts w:ascii="Times New Roman" w:hAnsi="Times New Roman" w:cs="Times New Roman"/>
         </w:rPr>
         <w:lastRenderedPageBreak/>
-        <w:t>Monica Lewinsky and Donald Trump’s reality television show, The Apprentice</w:t>
-      </w:r>
-      <w:r>
-        <w:rPr>
-          <w:rFonts w:ascii="Times New Roman" w:hAnsi="Times New Roman" w:cs="Times New Roman"/>
-        </w:rPr>
-        <w:t>.</w:t>
-      </w:r>
-      <w:r>
-        <w:rPr>
-          <w:rFonts w:ascii="Times New Roman" w:hAnsi="Times New Roman" w:cs="Times New Roman"/>
-        </w:rPr>
-        <w:t xml:space="preserve"> </w:t>
-      </w:r>
-      <w:r>
-        <w:rPr>
-          <w:rFonts w:ascii="Times New Roman" w:hAnsi="Times New Roman" w:cs="Times New Roman"/>
-        </w:rPr>
-        <w:t xml:space="preserve">A </w:t>
-      </w:r>
-      <w:r>
-        <w:rPr>
-          <w:rFonts w:ascii="Times New Roman" w:hAnsi="Times New Roman" w:cs="Times New Roman"/>
-        </w:rPr>
-        <w:t xml:space="preserve">research </w:t>
-      </w:r>
-      <w:r>
-        <w:rPr>
-          <w:rFonts w:ascii="Times New Roman" w:hAnsi="Times New Roman" w:cs="Times New Roman"/>
-        </w:rPr>
-        <w:t>question that</w:t>
-      </w:r>
-      <w:r>
-        <w:rPr>
-          <w:rFonts w:ascii="Times New Roman" w:hAnsi="Times New Roman" w:cs="Times New Roman"/>
-        </w:rPr>
-        <w:t xml:space="preserve"> expands</w:t>
-      </w:r>
-      <w:r>
-        <w:rPr>
-          <w:rFonts w:ascii="Times New Roman" w:hAnsi="Times New Roman" w:cs="Times New Roman"/>
-        </w:rPr>
-        <w:t xml:space="preserve"> this </w:t>
-      </w:r>
-      <w:r>
-        <w:rPr>
-          <w:rFonts w:ascii="Times New Roman" w:hAnsi="Times New Roman" w:cs="Times New Roman"/>
-        </w:rPr>
-        <w:t>argument is: h</w:t>
-      </w:r>
-      <w:r>
-        <w:rPr>
-          <w:rFonts w:ascii="Times New Roman" w:hAnsi="Times New Roman" w:cs="Times New Roman"/>
-        </w:rPr>
-        <w:t xml:space="preserve">ow do memes representing President Donald Trump and Hillary Clinton rely on </w:t>
-      </w:r>
-      <w:r>
-        <w:rPr>
-          <w:rFonts w:ascii="Times New Roman" w:hAnsi="Times New Roman" w:cs="Times New Roman"/>
-        </w:rPr>
-        <w:t>humor and gendered arguments to visually present these candidates and their potential leadership to online audiences?</w:t>
-      </w:r>
-      <w:r>
-        <w:rPr>
-          <w:rFonts w:ascii="Times New Roman" w:hAnsi="Times New Roman" w:cs="Times New Roman"/>
-        </w:rPr>
-        <w:t xml:space="preserve"> </w:t>
+        <w:t>imitation’—essentially a reproducible bit of the DNA of human culture”</w:t>
+      </w:r>
+      <w:r>
+        <w:rPr>
+          <w:rFonts w:ascii="Times New Roman" w:hAnsi="Times New Roman" w:cs="Times New Roman"/>
+        </w:rPr>
+        <w:t xml:space="preserve"> </w:t>
+      </w:r>
+      <w:r>
+        <w:rPr>
+          <w:rFonts w:ascii="Times New Roman" w:hAnsi="Times New Roman" w:cs="Times New Roman"/>
+        </w:rPr>
+        <w:t xml:space="preserve">4). Dawkins believed </w:t>
+      </w:r>
+      <w:r>
+        <w:rPr>
+          <w:rFonts w:ascii="Times New Roman" w:hAnsi="Times New Roman" w:cs="Times New Roman"/>
+        </w:rPr>
+        <w:t>that the most effective memes w</w:t>
+      </w:r>
+      <w:r>
+        <w:rPr>
+          <w:rFonts w:ascii="Times New Roman" w:hAnsi="Times New Roman" w:cs="Times New Roman"/>
+        </w:rPr>
+        <w:t>ere the ones that stuck to people’s brains and spread across societies, shaping human action. Furthermore, the term became notable upon the arrival of the “internet meme” (Schreckinger 4). Standard internet memes are usually composed of photographs depicting something humorous along with clever captions in white bolded letters. They generally address social and political issues but their scope extends far beyond. Internet memes are oftentimes created by anonymous online users. It is difficult to trace their roots or origin because they are perpetually remixed and republished numerous amounts of times. A few of the most recognized memes today include Gangnam Style, Doge, Pepe, and Grumpy Cat. Trends like the ALS ice bucket challenge, the mannequin challenge or the running man challenge are also often considered memes</w:t>
+      </w:r>
+      <w:r>
+        <w:rPr>
+          <w:rFonts w:ascii="Times New Roman" w:hAnsi="Times New Roman" w:cs="Times New Roman"/>
+        </w:rPr>
+        <w:t xml:space="preserve"> (</w:t>
+      </w:r>
+      <w:r>
+        <w:rPr>
+          <w:rFonts w:ascii="Times New Roman" w:hAnsi="Times New Roman" w:cs="Times New Roman"/>
+        </w:rPr>
+        <w:t>Schreckinger</w:t>
+      </w:r>
+      <w:r>
+        <w:rPr>
+          <w:rFonts w:ascii="Times New Roman" w:hAnsi="Times New Roman" w:cs="Times New Roman"/>
+        </w:rPr>
+        <w:t>)</w:t>
+      </w:r>
+      <w:r>
+        <w:rPr>
+          <w:rFonts w:ascii="Times New Roman" w:hAnsi="Times New Roman" w:cs="Times New Roman"/>
+        </w:rPr>
+        <w:t xml:space="preserve">. </w:t>
       </w:r>
     </w:p>
     <w:p>
@@ -613,6 +494,213 @@
         <w:rPr>
           <w:rFonts w:ascii="Times New Roman" w:hAnsi="Times New Roman" w:cs="Times New Roman"/>
         </w:rPr>
+        <w:t xml:space="preserve"> </w:t>
+      </w:r>
+      <w:r>
+        <w:rPr>
+          <w:rFonts w:ascii="Times New Roman" w:hAnsi="Times New Roman" w:cs="Times New Roman"/>
+        </w:rPr>
+        <w:t>It</w:t>
+      </w:r>
+      <w:r>
+        <w:rPr>
+          <w:rFonts w:ascii="Times New Roman" w:hAnsi="Times New Roman" w:cs="Times New Roman"/>
+        </w:rPr>
+        <w:t xml:space="preserve"> is important to consider political memes as </w:t>
+      </w:r>
+      <w:r>
+        <w:rPr>
+          <w:rFonts w:ascii="Times New Roman" w:hAnsi="Times New Roman" w:cs="Times New Roman"/>
+        </w:rPr>
+        <w:t>powerful</w:t>
+      </w:r>
+      <w:r>
+        <w:rPr>
+          <w:rFonts w:ascii="Times New Roman" w:hAnsi="Times New Roman" w:cs="Times New Roman"/>
+        </w:rPr>
+        <w:t xml:space="preserve"> pieces of rhetoric because they have the</w:t>
+      </w:r>
+      <w:r>
+        <w:rPr>
+          <w:rFonts w:ascii="Times New Roman" w:hAnsi="Times New Roman" w:cs="Times New Roman"/>
+        </w:rPr>
+        <w:t xml:space="preserve"> potential to influence the way</w:t>
+      </w:r>
+      <w:r>
+        <w:rPr>
+          <w:rFonts w:ascii="Times New Roman" w:hAnsi="Times New Roman" w:cs="Times New Roman"/>
+        </w:rPr>
+        <w:t xml:space="preserve"> people view political figures.</w:t>
+      </w:r>
+      <w:r>
+        <w:rPr>
+          <w:rFonts w:ascii="Times New Roman" w:hAnsi="Times New Roman" w:cs="Times New Roman"/>
+        </w:rPr>
+        <w:t xml:space="preserve"> </w:t>
+      </w:r>
+      <w:r>
+        <w:rPr>
+          <w:rFonts w:ascii="Times New Roman" w:hAnsi="Times New Roman" w:cs="Times New Roman"/>
+        </w:rPr>
+        <w:t>Political memes are often heavily charged wit</w:t>
+      </w:r>
+      <w:r>
+        <w:rPr>
+          <w:rFonts w:ascii="Times New Roman" w:hAnsi="Times New Roman" w:cs="Times New Roman"/>
+        </w:rPr>
+        <w:t>h popular culture references</w:t>
+      </w:r>
+      <w:r>
+        <w:rPr>
+          <w:rFonts w:ascii="Times New Roman" w:hAnsi="Times New Roman" w:cs="Times New Roman"/>
+        </w:rPr>
+        <w:t>, gendered norms</w:t>
+      </w:r>
+      <w:r>
+        <w:rPr>
+          <w:rFonts w:ascii="Times New Roman" w:hAnsi="Times New Roman" w:cs="Times New Roman"/>
+        </w:rPr>
+        <w:t xml:space="preserve"> </w:t>
+      </w:r>
+      <w:r>
+        <w:rPr>
+          <w:rFonts w:ascii="Times New Roman" w:hAnsi="Times New Roman" w:cs="Times New Roman"/>
+        </w:rPr>
+        <w:t xml:space="preserve">and </w:t>
+      </w:r>
+      <w:r>
+        <w:rPr>
+          <w:rFonts w:ascii="Times New Roman" w:hAnsi="Times New Roman" w:cs="Times New Roman"/>
+        </w:rPr>
+        <w:t>broad</w:t>
+      </w:r>
+      <w:r>
+        <w:rPr>
+          <w:rFonts w:ascii="Times New Roman" w:hAnsi="Times New Roman" w:cs="Times New Roman"/>
+        </w:rPr>
+        <w:t xml:space="preserve"> humor. The </w:t>
+      </w:r>
+      <w:r>
+        <w:rPr>
+          <w:rFonts w:ascii="Times New Roman" w:hAnsi="Times New Roman" w:cs="Times New Roman"/>
+        </w:rPr>
+        <w:t xml:space="preserve">political </w:t>
+      </w:r>
+      <w:r>
+        <w:rPr>
+          <w:rFonts w:ascii="Times New Roman" w:hAnsi="Times New Roman" w:cs="Times New Roman"/>
+        </w:rPr>
+        <w:t xml:space="preserve">memes </w:t>
+      </w:r>
+      <w:r>
+        <w:rPr>
+          <w:rFonts w:ascii="Times New Roman" w:hAnsi="Times New Roman" w:cs="Times New Roman"/>
+        </w:rPr>
+        <w:t xml:space="preserve">targeting Donald Trump and Hillary Clinton </w:t>
+      </w:r>
+      <w:r>
+        <w:rPr>
+          <w:rFonts w:ascii="Times New Roman" w:hAnsi="Times New Roman" w:cs="Times New Roman"/>
+        </w:rPr>
+        <w:t>during the presidential election</w:t>
+      </w:r>
+      <w:r>
+        <w:rPr>
+          <w:rFonts w:ascii="Times New Roman" w:hAnsi="Times New Roman" w:cs="Times New Roman"/>
+        </w:rPr>
+        <w:t xml:space="preserve"> w</w:t>
+      </w:r>
+      <w:r>
+        <w:rPr>
+          <w:rFonts w:ascii="Times New Roman" w:hAnsi="Times New Roman" w:cs="Times New Roman"/>
+        </w:rPr>
+        <w:t>ere effective because of their popular culture references to Pokémon, Bill Clinton’</w:t>
+      </w:r>
+      <w:r>
+        <w:rPr>
+          <w:rFonts w:ascii="Times New Roman" w:hAnsi="Times New Roman" w:cs="Times New Roman"/>
+        </w:rPr>
+        <w:t>s scandal with Monica Lewinsky and Donald Trump’s reality television show, The Apprentice</w:t>
+      </w:r>
+      <w:r>
+        <w:rPr>
+          <w:rFonts w:ascii="Times New Roman" w:hAnsi="Times New Roman" w:cs="Times New Roman"/>
+        </w:rPr>
+        <w:t>.</w:t>
+      </w:r>
+      <w:r>
+        <w:rPr>
+          <w:rFonts w:ascii="Times New Roman" w:hAnsi="Times New Roman" w:cs="Times New Roman"/>
+        </w:rPr>
+        <w:t xml:space="preserve"> </w:t>
+      </w:r>
+      <w:r>
+        <w:rPr>
+          <w:rFonts w:ascii="Times New Roman" w:hAnsi="Times New Roman" w:cs="Times New Roman"/>
+        </w:rPr>
+        <w:t xml:space="preserve">A </w:t>
+      </w:r>
+      <w:r>
+        <w:rPr>
+          <w:rFonts w:ascii="Times New Roman" w:hAnsi="Times New Roman" w:cs="Times New Roman"/>
+        </w:rPr>
+        <w:t xml:space="preserve">research </w:t>
+      </w:r>
+      <w:r>
+        <w:rPr>
+          <w:rFonts w:ascii="Times New Roman" w:hAnsi="Times New Roman" w:cs="Times New Roman"/>
+        </w:rPr>
+        <w:t>question that</w:t>
+      </w:r>
+      <w:r>
+        <w:rPr>
+          <w:rFonts w:ascii="Times New Roman" w:hAnsi="Times New Roman" w:cs="Times New Roman"/>
+        </w:rPr>
+        <w:t xml:space="preserve"> expands</w:t>
+      </w:r>
+      <w:r>
+        <w:rPr>
+          <w:rFonts w:ascii="Times New Roman" w:hAnsi="Times New Roman" w:cs="Times New Roman"/>
+        </w:rPr>
+        <w:t xml:space="preserve"> this </w:t>
+      </w:r>
+      <w:r>
+        <w:rPr>
+          <w:rFonts w:ascii="Times New Roman" w:hAnsi="Times New Roman" w:cs="Times New Roman"/>
+        </w:rPr>
+        <w:t>argument is: h</w:t>
+      </w:r>
+      <w:r>
+        <w:rPr>
+          <w:rFonts w:ascii="Times New Roman" w:hAnsi="Times New Roman" w:cs="Times New Roman"/>
+        </w:rPr>
+        <w:t xml:space="preserve">ow do memes representing President Donald Trump and Hillary Clinton rely on </w:t>
+      </w:r>
+      <w:r>
+        <w:rPr>
+          <w:rFonts w:ascii="Times New Roman" w:hAnsi="Times New Roman" w:cs="Times New Roman"/>
+        </w:rPr>
+        <w:t>humor and gendered arguments to visually present these candidates and their potential leadership to online audiences?</w:t>
+      </w:r>
+      <w:r>
+        <w:rPr>
+          <w:rFonts w:ascii="Times New Roman" w:hAnsi="Times New Roman" w:cs="Times New Roman"/>
+        </w:rPr>
+        <w:t xml:space="preserve"> </w:t>
+      </w:r>
+    </w:p>
+    <w:p>
+      <w:pPr>
+        <w:spacing w:line="480" w:lineRule="auto"/>
+        <w:ind w:firstLine="720"/>
+        <w:rPr>
+          <w:rFonts w:ascii="Times New Roman" w:hAnsi="Times New Roman" w:cs="Times New Roman"/>
+        </w:rPr>
+      </w:pPr>
+      <w:r>
+        <w:rPr>
+          <w:rFonts w:ascii="Times New Roman" w:hAnsi="Times New Roman" w:cs="Times New Roman"/>
+        </w:rPr>
         <w:t>For this essay</w:t>
       </w:r>
       <w:r>
@@ -913,7 +1001,7 @@
           <w:rFonts w:ascii="Times New Roman" w:hAnsi="Times New Roman" w:cs="Times New Roman"/>
           <w:b/>
         </w:rPr>
-        <w:t>p</w:t>
+        <w:t>P</w:t>
       </w:r>
       <w:r>
         <w:rPr>
@@ -927,7 +1015,7 @@
           <w:rFonts w:ascii="Times New Roman" w:hAnsi="Times New Roman" w:cs="Times New Roman"/>
           <w:b/>
         </w:rPr>
-        <w:t xml:space="preserve"> e</w:t>
+        <w:t xml:space="preserve"> E</w:t>
       </w:r>
       <w:r>
         <w:rPr>
@@ -2076,6 +2164,12 @@
         <w:rPr>
           <w:rFonts w:ascii="Times New Roman" w:hAnsi="Times New Roman" w:cs="Times New Roman"/>
         </w:rPr>
+        <w:t xml:space="preserve">For many, </w:t>
+      </w:r>
+      <w:r>
+        <w:rPr>
+          <w:rFonts w:ascii="Times New Roman" w:hAnsi="Times New Roman" w:cs="Times New Roman"/>
+        </w:rPr>
         <w:t xml:space="preserve">Clinton’s projection of </w:t>
       </w:r>
       <w:r>
@@ -2196,13 +2290,7 @@
         <w:rPr>
           <w:rFonts w:ascii="Times New Roman" w:hAnsi="Times New Roman" w:cs="Times New Roman"/>
         </w:rPr>
-        <w:t xml:space="preserve">, </w:t>
-      </w:r>
-      <w:r>
-        <w:rPr>
-          <w:rFonts w:ascii="Times New Roman" w:hAnsi="Times New Roman" w:cs="Times New Roman"/>
-        </w:rPr>
-        <w:t>306 to 232</w:t>
+        <w:t>, 306 to 232</w:t>
       </w:r>
       <w:r>
         <w:rPr>
@@ -2315,63 +2403,1491 @@
         </w:rPr>
         <w:t xml:space="preserve">. </w:t>
       </w:r>
+      <w:r>
+        <w:rPr>
+          <w:rFonts w:ascii="Times New Roman" w:hAnsi="Times New Roman" w:cs="Times New Roman"/>
+        </w:rPr>
+        <w:t xml:space="preserve">Images are not comprehensive by any means, as they are situated within textual and verbal contexts, yet the importance of analyzing the visual components of news messages is evident in the authenticity and evidentiary status often culturally attributed to news rhetoric” (Cisneros 573). Cisneros uses visual rhetoric to approach the issue of immigrants as pollutants. By using visual rhetoric to analyze the Love Canal contamination disaster, Cisneros was able to find a second representational theme in the </w:t>
+      </w:r>
+      <w:r>
+        <w:rPr>
+          <w:rFonts w:ascii="Times New Roman" w:hAnsi="Times New Roman" w:cs="Times New Roman"/>
+        </w:rPr>
+        <w:t>coverage of toxic waste crises</w:t>
+      </w:r>
+      <w:r>
+        <w:rPr>
+          <w:rFonts w:ascii="Times New Roman" w:hAnsi="Times New Roman" w:cs="Times New Roman"/>
+        </w:rPr>
+        <w:t xml:space="preserve">. </w:t>
+      </w:r>
+      <w:r>
+        <w:rPr>
+          <w:rFonts w:ascii="Times New Roman" w:hAnsi="Times New Roman" w:cs="Times New Roman"/>
+        </w:rPr>
+        <w:t>Eric S. Jenkins, author of</w:t>
+      </w:r>
+      <w:r>
+        <w:rPr>
+          <w:rFonts w:ascii="Times New Roman" w:hAnsi="Times New Roman" w:cs="Times New Roman"/>
+        </w:rPr>
+        <w:t xml:space="preserve"> </w:t>
+      </w:r>
+      <w:r>
+        <w:rPr>
+          <w:rFonts w:ascii="Times New Roman" w:hAnsi="Times New Roman" w:cs="Times New Roman"/>
+          <w:i/>
+        </w:rPr>
+        <w:t>The Modes of Visual Rhetoric: Circulating Memes as Expressions</w:t>
+      </w:r>
+      <w:r>
+        <w:rPr>
+          <w:rFonts w:ascii="Times New Roman" w:hAnsi="Times New Roman" w:cs="Times New Roman"/>
+        </w:rPr>
+        <w:t>, stresses that when analyzing images through visual rhetoric criticism, images can often evoke many different me</w:t>
+      </w:r>
+      <w:r>
+        <w:rPr>
+          <w:rFonts w:ascii="Times New Roman" w:hAnsi="Times New Roman" w:cs="Times New Roman"/>
+        </w:rPr>
+        <w:t>anings and identifications</w:t>
+      </w:r>
+      <w:r>
+        <w:rPr>
+          <w:rFonts w:ascii="Times New Roman" w:hAnsi="Times New Roman" w:cs="Times New Roman"/>
+        </w:rPr>
+        <w:t xml:space="preserve">. It is important to take into consideration the different </w:t>
+      </w:r>
+      <w:r>
+        <w:rPr>
+          <w:rFonts w:ascii="Times New Roman" w:hAnsi="Times New Roman" w:cs="Times New Roman"/>
+        </w:rPr>
+        <w:t xml:space="preserve">meanings and identifications that </w:t>
+      </w:r>
+      <w:r>
+        <w:rPr>
+          <w:rFonts w:ascii="Times New Roman" w:hAnsi="Times New Roman" w:cs="Times New Roman"/>
+        </w:rPr>
+        <w:t xml:space="preserve">political memes evoke because not every </w:t>
+      </w:r>
+      <w:r>
+        <w:rPr>
+          <w:rFonts w:ascii="Times New Roman" w:hAnsi="Times New Roman" w:cs="Times New Roman"/>
+        </w:rPr>
+        <w:t>viewer</w:t>
+      </w:r>
+      <w:r>
+        <w:rPr>
+          <w:rFonts w:ascii="Times New Roman" w:hAnsi="Times New Roman" w:cs="Times New Roman"/>
+        </w:rPr>
+        <w:t xml:space="preserve"> will have the same response to the political issues being addressed by these memes</w:t>
+      </w:r>
+      <w:r>
+        <w:rPr>
+          <w:rFonts w:ascii="Times New Roman" w:hAnsi="Times New Roman" w:cs="Times New Roman"/>
+        </w:rPr>
+        <w:t xml:space="preserve">. </w:t>
+      </w:r>
+      <w:r>
+        <w:rPr>
+          <w:rFonts w:ascii="Times New Roman" w:hAnsi="Times New Roman" w:cs="Times New Roman"/>
+        </w:rPr>
+        <w:t>Analyzing these political memes with the approach of visual rhetoric</w:t>
+      </w:r>
+      <w:r>
+        <w:rPr>
+          <w:rFonts w:ascii="Times New Roman" w:hAnsi="Times New Roman" w:cs="Times New Roman"/>
+        </w:rPr>
+        <w:t xml:space="preserve">, I will </w:t>
+      </w:r>
+      <w:r>
+        <w:rPr>
+          <w:rFonts w:ascii="Times New Roman" w:hAnsi="Times New Roman" w:cs="Times New Roman"/>
+        </w:rPr>
+        <w:t>dig deeper and uncover possible hidden themes within these political memes.</w:t>
+      </w:r>
+      <w:r>
+        <w:rPr>
+          <w:rFonts w:ascii="Times New Roman" w:hAnsi="Times New Roman" w:cs="Times New Roman"/>
+        </w:rPr>
+        <w:t xml:space="preserve"> </w:t>
+      </w:r>
+      <w:r>
+        <w:rPr>
+          <w:rFonts w:ascii="Times New Roman" w:hAnsi="Times New Roman" w:cs="Times New Roman"/>
+        </w:rPr>
+        <w:t xml:space="preserve">The </w:t>
+      </w:r>
+      <w:r>
+        <w:rPr>
+          <w:rFonts w:ascii="Times New Roman" w:hAnsi="Times New Roman" w:cs="Times New Roman"/>
+        </w:rPr>
+        <w:t xml:space="preserve">political memes in my study constitute </w:t>
+      </w:r>
+      <w:r>
+        <w:rPr>
+          <w:rFonts w:ascii="Times New Roman" w:hAnsi="Times New Roman" w:cs="Times New Roman"/>
+        </w:rPr>
+        <w:t>representations of visual rhetoric.</w:t>
+      </w:r>
+    </w:p>
+    <w:p>
+      <w:pPr>
+        <w:spacing w:line="480" w:lineRule="auto"/>
+        <w:ind w:firstLine="720"/>
+        <w:rPr>
+          <w:rFonts w:ascii="Times New Roman" w:hAnsi="Times New Roman" w:cs="Times New Roman"/>
+        </w:rPr>
+      </w:pPr>
+      <w:r>
+        <w:rPr>
+          <w:rFonts w:ascii="Times New Roman" w:hAnsi="Times New Roman" w:cs="Times New Roman"/>
+        </w:rPr>
+        <w:t>Following his statement on how visual rhetoric brings up new themes in visual images</w:t>
+      </w:r>
+      <w:r>
+        <w:rPr>
+          <w:rFonts w:ascii="Times New Roman" w:hAnsi="Times New Roman" w:cs="Times New Roman"/>
+        </w:rPr>
+        <w:t xml:space="preserve">, Cisneros </w:t>
+      </w:r>
+      <w:r>
+        <w:rPr>
+          <w:rFonts w:ascii="Times New Roman" w:hAnsi="Times New Roman" w:cs="Times New Roman"/>
+        </w:rPr>
+        <w:t xml:space="preserve">introduces </w:t>
+      </w:r>
+      <w:r>
+        <w:rPr>
+          <w:rFonts w:ascii="Times New Roman" w:hAnsi="Times New Roman" w:cs="Times New Roman"/>
+        </w:rPr>
+        <w:t>a quote from Cori Dauber which states</w:t>
+      </w:r>
+      <w:r>
+        <w:rPr>
+          <w:rFonts w:ascii="Times New Roman" w:hAnsi="Times New Roman" w:cs="Times New Roman"/>
+        </w:rPr>
+        <w:t xml:space="preserve">, </w:t>
+      </w:r>
+      <w:r>
+        <w:rPr>
+          <w:rFonts w:ascii="Times New Roman" w:hAnsi="Times New Roman" w:cs="Times New Roman"/>
+        </w:rPr>
+        <w:t>“Because these images are presented in a context of ‘authenticity,’ they tend to be read no</w:t>
+      </w:r>
+      <w:r>
+        <w:rPr>
+          <w:rFonts w:ascii="Times New Roman" w:hAnsi="Times New Roman" w:cs="Times New Roman"/>
+        </w:rPr>
+        <w:t>t</w:t>
+      </w:r>
+      <w:r>
+        <w:rPr>
+          <w:rFonts w:ascii="Times New Roman" w:hAnsi="Times New Roman" w:cs="Times New Roman"/>
+        </w:rPr>
+        <w:t xml:space="preserve"> as representation but as evidence. Although our guard may be up when we encounter visual images (even photographic images) presented as advertisements or fiction, we tend not to utilize such defenses while watching or reading the news. Their very design encourages the reader to forget that images are constructed artifacts</w:t>
+      </w:r>
+      <w:r>
+        <w:rPr>
+          <w:rFonts w:ascii="Times New Roman" w:hAnsi="Times New Roman" w:cs="Times New Roman"/>
+        </w:rPr>
+        <w:t>…. If</w:t>
+      </w:r>
+      <w:r>
+        <w:rPr>
+          <w:rFonts w:ascii="Times New Roman" w:hAnsi="Times New Roman" w:cs="Times New Roman"/>
+        </w:rPr>
+        <w:t xml:space="preserve"> imagery is powerful, it is all the more powerful when presented as ‘objective’” (573). </w:t>
+      </w:r>
+      <w:r>
+        <w:rPr>
+          <w:rFonts w:ascii="Times New Roman" w:hAnsi="Times New Roman" w:cs="Times New Roman"/>
+        </w:rPr>
+        <w:t xml:space="preserve">When internet </w:t>
+      </w:r>
+      <w:r>
+        <w:rPr>
+          <w:rFonts w:ascii="Times New Roman" w:hAnsi="Times New Roman" w:cs="Times New Roman"/>
+        </w:rPr>
+        <w:t xml:space="preserve">users come across </w:t>
+      </w:r>
+      <w:r>
+        <w:rPr>
+          <w:rFonts w:ascii="Times New Roman" w:hAnsi="Times New Roman" w:cs="Times New Roman"/>
+        </w:rPr>
+        <w:t xml:space="preserve">political memes </w:t>
+      </w:r>
+      <w:r>
+        <w:rPr>
+          <w:rFonts w:ascii="Times New Roman" w:hAnsi="Times New Roman" w:cs="Times New Roman"/>
+        </w:rPr>
+        <w:t>on social media</w:t>
+      </w:r>
+      <w:r>
+        <w:rPr>
+          <w:rFonts w:ascii="Times New Roman" w:hAnsi="Times New Roman" w:cs="Times New Roman"/>
+        </w:rPr>
+        <w:t xml:space="preserve">, </w:t>
+      </w:r>
+      <w:r>
+        <w:rPr>
+          <w:rFonts w:ascii="Times New Roman" w:hAnsi="Times New Roman" w:cs="Times New Roman"/>
+        </w:rPr>
+        <w:t xml:space="preserve">they probably view them as </w:t>
+      </w:r>
+      <w:r>
+        <w:rPr>
+          <w:rFonts w:ascii="Times New Roman" w:hAnsi="Times New Roman" w:cs="Times New Roman"/>
+        </w:rPr>
+        <w:t xml:space="preserve">non-objective. </w:t>
+      </w:r>
+      <w:r>
+        <w:rPr>
+          <w:rFonts w:ascii="Times New Roman" w:hAnsi="Times New Roman" w:cs="Times New Roman"/>
+        </w:rPr>
+        <w:t xml:space="preserve">If the political meme is visually aesthetic </w:t>
+      </w:r>
+      <w:r>
+        <w:rPr>
+          <w:rFonts w:ascii="Times New Roman" w:hAnsi="Times New Roman" w:cs="Times New Roman"/>
+        </w:rPr>
+        <w:t>and</w:t>
+      </w:r>
+      <w:r>
+        <w:rPr>
+          <w:rFonts w:ascii="Times New Roman" w:hAnsi="Times New Roman" w:cs="Times New Roman"/>
+        </w:rPr>
+        <w:t xml:space="preserve"> humorous</w:t>
+      </w:r>
+      <w:r>
+        <w:rPr>
+          <w:rFonts w:ascii="Times New Roman" w:hAnsi="Times New Roman" w:cs="Times New Roman"/>
+        </w:rPr>
+        <w:t xml:space="preserve"> however</w:t>
+      </w:r>
+      <w:r>
+        <w:rPr>
+          <w:rFonts w:ascii="Times New Roman" w:hAnsi="Times New Roman" w:cs="Times New Roman"/>
+        </w:rPr>
+        <w:t xml:space="preserve">, it might come off as objective. Therefore, it is important to pay </w:t>
+      </w:r>
+      <w:r>
+        <w:rPr>
+          <w:rFonts w:ascii="Times New Roman" w:hAnsi="Times New Roman" w:cs="Times New Roman"/>
+        </w:rPr>
+        <w:t xml:space="preserve">close </w:t>
+      </w:r>
+      <w:r>
+        <w:rPr>
+          <w:rFonts w:ascii="Times New Roman" w:hAnsi="Times New Roman" w:cs="Times New Roman"/>
+        </w:rPr>
+        <w:t xml:space="preserve">attention to the visual aspects of political memes because </w:t>
+      </w:r>
+      <w:r>
+        <w:rPr>
+          <w:rFonts w:ascii="Times New Roman" w:hAnsi="Times New Roman" w:cs="Times New Roman"/>
+        </w:rPr>
+        <w:t xml:space="preserve">internet users could potentially view them as objective. </w:t>
+      </w:r>
+    </w:p>
+    <w:p>
+      <w:pPr>
+        <w:spacing w:line="480" w:lineRule="auto"/>
+        <w:rPr>
+          <w:rFonts w:ascii="Times New Roman" w:hAnsi="Times New Roman" w:cs="Times New Roman"/>
+          <w:b/>
+        </w:rPr>
+      </w:pPr>
+      <w:r>
+        <w:rPr>
+          <w:rFonts w:ascii="Times New Roman" w:hAnsi="Times New Roman" w:cs="Times New Roman"/>
+          <w:b/>
+        </w:rPr>
+        <w:t>Analyzing Political Memes</w:t>
+      </w:r>
+    </w:p>
+    <w:p>
+      <w:pPr>
+        <w:spacing w:line="480" w:lineRule="auto"/>
+        <w:ind w:firstLine="720"/>
+        <w:rPr>
+          <w:rFonts w:ascii="Times New Roman" w:hAnsi="Times New Roman" w:cs="Times New Roman"/>
+        </w:rPr>
+      </w:pPr>
+      <w:r>
+        <w:rPr>
+          <w:rFonts w:ascii="Times New Roman" w:hAnsi="Times New Roman" w:cs="Times New Roman"/>
+        </w:rPr>
+        <w:t xml:space="preserve">Typical </w:t>
+      </w:r>
+      <w:r>
+        <w:rPr>
+          <w:rFonts w:ascii="Times New Roman" w:hAnsi="Times New Roman" w:cs="Times New Roman"/>
+        </w:rPr>
+        <w:t>internet meme</w:t>
+      </w:r>
+      <w:r>
+        <w:rPr>
+          <w:rFonts w:ascii="Times New Roman" w:hAnsi="Times New Roman" w:cs="Times New Roman"/>
+        </w:rPr>
+        <w:t>s</w:t>
+      </w:r>
+      <w:r>
+        <w:rPr>
+          <w:rFonts w:ascii="Times New Roman" w:hAnsi="Times New Roman" w:cs="Times New Roman"/>
+        </w:rPr>
+        <w:t xml:space="preserve"> </w:t>
+      </w:r>
+      <w:r>
+        <w:rPr>
+          <w:rFonts w:ascii="Times New Roman" w:hAnsi="Times New Roman" w:cs="Times New Roman"/>
+        </w:rPr>
+        <w:t>are</w:t>
+      </w:r>
+      <w:r>
+        <w:rPr>
+          <w:rFonts w:ascii="Times New Roman" w:hAnsi="Times New Roman" w:cs="Times New Roman"/>
+        </w:rPr>
+        <w:t xml:space="preserve"> usually composed of</w:t>
+      </w:r>
+      <w:r>
+        <w:rPr>
+          <w:rFonts w:ascii="Times New Roman" w:hAnsi="Times New Roman" w:cs="Times New Roman"/>
+        </w:rPr>
+        <w:t xml:space="preserve"> photograph</w:t>
+      </w:r>
+      <w:r>
+        <w:rPr>
+          <w:rFonts w:ascii="Times New Roman" w:hAnsi="Times New Roman" w:cs="Times New Roman"/>
+        </w:rPr>
+        <w:t>s</w:t>
+      </w:r>
+      <w:r>
+        <w:rPr>
+          <w:rFonts w:ascii="Times New Roman" w:hAnsi="Times New Roman" w:cs="Times New Roman"/>
+        </w:rPr>
+        <w:t xml:space="preserve"> depicting humorous </w:t>
+      </w:r>
+      <w:r>
+        <w:rPr>
+          <w:rFonts w:ascii="Times New Roman" w:hAnsi="Times New Roman" w:cs="Times New Roman"/>
+        </w:rPr>
+        <w:t>content</w:t>
+      </w:r>
+      <w:r>
+        <w:rPr>
+          <w:rFonts w:ascii="Times New Roman" w:hAnsi="Times New Roman" w:cs="Times New Roman"/>
+        </w:rPr>
+        <w:t xml:space="preserve"> along with</w:t>
+      </w:r>
+      <w:r>
+        <w:rPr>
+          <w:rFonts w:ascii="Times New Roman" w:hAnsi="Times New Roman" w:cs="Times New Roman"/>
+        </w:rPr>
+        <w:t xml:space="preserve"> clever caption</w:t>
+      </w:r>
+      <w:r>
+        <w:rPr>
+          <w:rFonts w:ascii="Times New Roman" w:hAnsi="Times New Roman" w:cs="Times New Roman"/>
+        </w:rPr>
+        <w:t>s</w:t>
+      </w:r>
+      <w:r>
+        <w:rPr>
+          <w:rFonts w:ascii="Times New Roman" w:hAnsi="Times New Roman" w:cs="Times New Roman"/>
+        </w:rPr>
+        <w:t xml:space="preserve"> in white bolded letters. The four political memes that I will be </w:t>
+      </w:r>
+      <w:r>
+        <w:rPr>
+          <w:rFonts w:ascii="Times New Roman" w:hAnsi="Times New Roman" w:cs="Times New Roman"/>
+        </w:rPr>
+        <w:t>analyzing</w:t>
+      </w:r>
+      <w:r>
+        <w:rPr>
+          <w:rFonts w:ascii="Times New Roman" w:hAnsi="Times New Roman" w:cs="Times New Roman"/>
+        </w:rPr>
+        <w:t xml:space="preserve"> in my </w:t>
+      </w:r>
+      <w:r>
+        <w:rPr>
+          <w:rFonts w:ascii="Times New Roman" w:hAnsi="Times New Roman" w:cs="Times New Roman"/>
+        </w:rPr>
+        <w:t xml:space="preserve">case </w:t>
+      </w:r>
+      <w:r>
+        <w:rPr>
+          <w:rFonts w:ascii="Times New Roman" w:hAnsi="Times New Roman" w:cs="Times New Roman"/>
+        </w:rPr>
+        <w:t xml:space="preserve">study follow the standard internet meme architecture; two of which </w:t>
+      </w:r>
+      <w:r>
+        <w:rPr>
+          <w:rFonts w:ascii="Times New Roman" w:hAnsi="Times New Roman" w:cs="Times New Roman"/>
+        </w:rPr>
+        <w:t>target</w:t>
+      </w:r>
+      <w:r>
+        <w:rPr>
+          <w:rFonts w:ascii="Times New Roman" w:hAnsi="Times New Roman" w:cs="Times New Roman"/>
+        </w:rPr>
+        <w:t xml:space="preserve"> </w:t>
+      </w:r>
+      <w:r>
+        <w:rPr>
+          <w:rFonts w:ascii="Times New Roman" w:hAnsi="Times New Roman" w:cs="Times New Roman"/>
+        </w:rPr>
+        <w:t xml:space="preserve">Hillary </w:t>
+      </w:r>
+      <w:r>
+        <w:rPr>
+          <w:rFonts w:ascii="Times New Roman" w:hAnsi="Times New Roman" w:cs="Times New Roman"/>
+        </w:rPr>
+        <w:t xml:space="preserve">Clinton and two of which </w:t>
+      </w:r>
+      <w:r>
+        <w:rPr>
+          <w:rFonts w:ascii="Times New Roman" w:hAnsi="Times New Roman" w:cs="Times New Roman"/>
+        </w:rPr>
+        <w:t>target</w:t>
+      </w:r>
+      <w:r>
+        <w:rPr>
+          <w:rFonts w:ascii="Times New Roman" w:hAnsi="Times New Roman" w:cs="Times New Roman"/>
+        </w:rPr>
+        <w:t xml:space="preserve"> Donald</w:t>
+      </w:r>
+      <w:r>
+        <w:rPr>
+          <w:rFonts w:ascii="Times New Roman" w:hAnsi="Times New Roman" w:cs="Times New Roman"/>
+        </w:rPr>
+        <w:t xml:space="preserve"> Trump. </w:t>
+      </w:r>
+      <w:r>
+        <w:rPr>
+          <w:rFonts w:ascii="Times New Roman" w:hAnsi="Times New Roman" w:cs="Times New Roman"/>
+        </w:rPr>
+        <w:t xml:space="preserve">I chose these political memes </w:t>
+      </w:r>
+      <w:r>
+        <w:rPr>
+          <w:rFonts w:ascii="Times New Roman" w:hAnsi="Times New Roman" w:cs="Times New Roman"/>
+        </w:rPr>
+        <w:t>based on their popularity</w:t>
+      </w:r>
+      <w:r>
+        <w:rPr>
+          <w:rFonts w:ascii="Times New Roman" w:hAnsi="Times New Roman" w:cs="Times New Roman"/>
+        </w:rPr>
+        <w:t xml:space="preserve"> w</w:t>
+      </w:r>
+      <w:r>
+        <w:rPr>
+          <w:rFonts w:ascii="Times New Roman" w:hAnsi="Times New Roman" w:cs="Times New Roman"/>
+        </w:rPr>
+        <w:t>hen</w:t>
+      </w:r>
+      <w:r>
+        <w:rPr>
+          <w:rFonts w:ascii="Times New Roman" w:hAnsi="Times New Roman" w:cs="Times New Roman"/>
+        </w:rPr>
+        <w:t xml:space="preserve"> conducting a Google search, they were the most popular in terms of views, likes and </w:t>
+      </w:r>
+      <w:r>
+        <w:rPr>
+          <w:rFonts w:ascii="Times New Roman" w:hAnsi="Times New Roman" w:cs="Times New Roman"/>
+        </w:rPr>
+        <w:t>shares</w:t>
+      </w:r>
+      <w:r>
+        <w:rPr>
+          <w:rFonts w:ascii="Times New Roman" w:hAnsi="Times New Roman" w:cs="Times New Roman"/>
+        </w:rPr>
+        <w:t>.</w:t>
+      </w:r>
+      <w:r>
+        <w:rPr>
+          <w:rFonts w:ascii="Times New Roman" w:hAnsi="Times New Roman" w:cs="Times New Roman"/>
+        </w:rPr>
+        <w:t xml:space="preserve"> Besides </w:t>
+      </w:r>
+      <w:r>
+        <w:rPr>
+          <w:rFonts w:ascii="Times New Roman" w:hAnsi="Times New Roman" w:cs="Times New Roman"/>
+        </w:rPr>
+        <w:t xml:space="preserve">their </w:t>
+      </w:r>
+      <w:r>
+        <w:rPr>
+          <w:rFonts w:ascii="Times New Roman" w:hAnsi="Times New Roman" w:cs="Times New Roman"/>
+        </w:rPr>
+        <w:t xml:space="preserve">popular, </w:t>
+      </w:r>
+      <w:r>
+        <w:rPr>
+          <w:rFonts w:ascii="Times New Roman" w:hAnsi="Times New Roman" w:cs="Times New Roman"/>
+        </w:rPr>
+        <w:t>these political memes</w:t>
+      </w:r>
+      <w:r>
+        <w:rPr>
+          <w:rFonts w:ascii="Times New Roman" w:hAnsi="Times New Roman" w:cs="Times New Roman"/>
+        </w:rPr>
+        <w:t xml:space="preserve"> also had similar gender and discipline theme</w:t>
+      </w:r>
+      <w:r>
+        <w:rPr>
+          <w:rFonts w:ascii="Times New Roman" w:hAnsi="Times New Roman" w:cs="Times New Roman"/>
+        </w:rPr>
+        <w:t>s</w:t>
+      </w:r>
+      <w:r>
+        <w:rPr>
+          <w:rFonts w:ascii="Times New Roman" w:hAnsi="Times New Roman" w:cs="Times New Roman"/>
+        </w:rPr>
+        <w:t>.</w:t>
+      </w:r>
+      <w:r>
+        <w:rPr>
+          <w:rFonts w:ascii="Times New Roman" w:hAnsi="Times New Roman" w:cs="Times New Roman"/>
+        </w:rPr>
+        <w:t xml:space="preserve"> </w:t>
+      </w:r>
+      <w:r>
+        <w:rPr>
+          <w:rFonts w:ascii="Times New Roman" w:hAnsi="Times New Roman" w:cs="Times New Roman"/>
+        </w:rPr>
+        <w:t>The</w:t>
+      </w:r>
+      <w:r>
+        <w:rPr>
+          <w:rFonts w:ascii="Times New Roman" w:hAnsi="Times New Roman" w:cs="Times New Roman"/>
+        </w:rPr>
+        <w:t xml:space="preserve"> first political </w:t>
+      </w:r>
+      <w:r>
+        <w:rPr>
+          <w:rFonts w:ascii="Times New Roman" w:hAnsi="Times New Roman" w:cs="Times New Roman"/>
+        </w:rPr>
+        <w:t xml:space="preserve">meme </w:t>
+      </w:r>
+      <w:r>
+        <w:rPr>
+          <w:rFonts w:ascii="Times New Roman" w:hAnsi="Times New Roman" w:cs="Times New Roman"/>
+        </w:rPr>
+        <w:t xml:space="preserve">pictures Clinton speaking into a microphone with the white bolded caption reading, “I DID NOT HAVE TEXTUAL RELATIONS WITH THE SERVER!” In the photograph, she is wearing a bright red blazer with a fierce look on her face. The second political meme Photoshop’s Clinton behind a jail cell while her husband, former U.S. president, Bill Clinton laughs hysterically. Inside the jail cell, she is wearing an orange jumpsuit with handcuffs on her hands; the while bolded caption reads, “WANT TO VOTE FOR HILLARY? MAKE SURE YOU ARE IN THE JURY!” The third political meme that I will be examining is a photograph of Trump sitting in an office chair, pointing at the camera with the white bolded caption around him reading, “OBAMA YOU’RE FIRED.” </w:t>
+      </w:r>
+      <w:r>
+        <w:rPr>
+          <w:rFonts w:ascii="Times New Roman" w:hAnsi="Times New Roman" w:cs="Times New Roman"/>
+        </w:rPr>
+        <w:t>The</w:t>
+      </w:r>
+      <w:r>
+        <w:rPr>
+          <w:rFonts w:ascii="Times New Roman" w:hAnsi="Times New Roman" w:cs="Times New Roman"/>
+        </w:rPr>
+        <w:t xml:space="preserve"> fourth and final political meme has two separate photographs stacked on top of each other. The top photo pictures Mr. Mime, a well-known fictional character from the Pokémon animated series, dancing happily on top of two magical barriers. Below Mr. Mime, the white bolded caption reads, “MR. MIME: THE BARRIER POKEMON. KNOWN TO MAKE WALLS AND HAVE SILLY HAIR.” The bottom photo pictures Donald Trump pointing directly at Mr. Mime with the white bolded caption below him reading, “</w:t>
+      </w:r>
+      <w:r>
+        <w:rPr>
+          <w:rFonts w:ascii="Times New Roman" w:hAnsi="Times New Roman" w:cs="Times New Roman"/>
+        </w:rPr>
+        <w:t xml:space="preserve">THAT’S MY POKEMON.” It is safe to assume </w:t>
+      </w:r>
+      <w:r>
+        <w:rPr>
+          <w:rFonts w:ascii="Times New Roman" w:hAnsi="Times New Roman" w:cs="Times New Roman"/>
+        </w:rPr>
+        <w:t>that the target audi</w:t>
+      </w:r>
+      <w:r>
+        <w:rPr>
+          <w:rFonts w:ascii="Times New Roman" w:hAnsi="Times New Roman" w:cs="Times New Roman"/>
+        </w:rPr>
+        <w:t>ence of these political memes are</w:t>
+      </w:r>
+      <w:r>
+        <w:rPr>
+          <w:rFonts w:ascii="Times New Roman" w:hAnsi="Times New Roman" w:cs="Times New Roman"/>
+        </w:rPr>
+        <w:t xml:space="preserve"> U.S. voters who use social media. Memes have a Darwinism life cycle; out of thousands that are created, only a few evolve and end up in massive circulation across various social media platforms.</w:t>
+      </w:r>
+      <w:r>
+        <w:rPr>
+          <w:rFonts w:ascii="Times New Roman" w:hAnsi="Times New Roman" w:cs="Times New Roman"/>
+        </w:rPr>
+        <w:t xml:space="preserve"> </w:t>
+      </w:r>
+    </w:p>
+    <w:p>
+      <w:pPr>
+        <w:rPr>
+          <w:rFonts w:ascii="Times New Roman" w:hAnsi="Times New Roman" w:cs="Times New Roman"/>
+          <w:i/>
+        </w:rPr>
+      </w:pPr>
+      <w:r>
+        <w:rPr>
+          <w:rFonts w:ascii="Times New Roman" w:hAnsi="Times New Roman" w:cs="Times New Roman"/>
+          <w:i/>
+          <w:noProof/>
+        </w:rPr>
+        <w:drawing>
+          <wp:inline distT="0" distB="0" distL="0" distR="0" wp14:anchorId="1D3BB73E" wp14:editId="1561959C">
+            <wp:extent cx="2447759" cy="1843403"/>
+            <wp:effectExtent l="0" t="0" r="0" b="11430"/>
+            <wp:docPr id="1" name="Picture 1"/>
+            <wp:cNvGraphicFramePr>
+              <a:graphicFrameLocks xmlns:a="http://schemas.openxmlformats.org/drawingml/2006/main" noChangeAspect="1"/>
+            </wp:cNvGraphicFramePr>
+            <a:graphic xmlns:a="http://schemas.openxmlformats.org/drawingml/2006/main">
+              <a:graphicData uri="http://schemas.openxmlformats.org/drawingml/2006/picture">
+                <pic:pic xmlns:pic="http://schemas.openxmlformats.org/drawingml/2006/picture">
+                  <pic:nvPicPr>
+                    <pic:cNvPr id="1" name="clinton meme 1.jpg"/>
+                    <pic:cNvPicPr/>
+                  </pic:nvPicPr>
+                  <pic:blipFill>
+                    <a:blip r:embed="rId7">
+                      <a:extLst>
+                        <a:ext uri="{28A0092B-C50C-407E-A947-70E740481C1C}">
+                          <a14:useLocalDpi xmlns:a14="http://schemas.microsoft.com/office/drawing/2010/main" val="0"/>
+                        </a:ext>
+                      </a:extLst>
+                    </a:blip>
+                    <a:stretch>
+                      <a:fillRect/>
+                    </a:stretch>
+                  </pic:blipFill>
+                  <pic:spPr>
+                    <a:xfrm>
+                      <a:off x="0" y="0"/>
+                      <a:ext cx="2512368" cy="1892060"/>
+                    </a:xfrm>
+                    <a:prstGeom prst="rect">
+                      <a:avLst/>
+                    </a:prstGeom>
+                  </pic:spPr>
+                </pic:pic>
+              </a:graphicData>
+            </a:graphic>
+          </wp:inline>
+        </w:drawing>
+      </w:r>
+    </w:p>
+    <w:p>
+      <w:pPr>
+        <w:rPr>
+          <w:rFonts w:ascii="Times New Roman" w:hAnsi="Times New Roman" w:cs="Times New Roman"/>
+          <w:i/>
+        </w:rPr>
+      </w:pPr>
+      <w:r>
+        <w:rPr>
+          <w:rFonts w:ascii="Times New Roman" w:hAnsi="Times New Roman" w:cs="Times New Roman"/>
+          <w:i/>
+        </w:rPr>
+        <w:t xml:space="preserve">Figure 1: Hillary Clinton Logic </w:t>
+      </w:r>
+    </w:p>
+    <w:p>
+      <w:pPr>
+        <w:rPr>
+          <w:rFonts w:ascii="Times New Roman" w:hAnsi="Times New Roman" w:cs="Times New Roman"/>
+        </w:rPr>
+      </w:pPr>
+    </w:p>
+    <w:p>
+      <w:pPr>
+        <w:spacing w:line="480" w:lineRule="auto"/>
+        <w:ind w:firstLine="720"/>
+        <w:rPr>
+          <w:rFonts w:ascii="Times New Roman" w:hAnsi="Times New Roman" w:cs="Times New Roman"/>
+        </w:rPr>
+      </w:pPr>
+      <w:r>
+        <w:rPr>
+          <w:rFonts w:ascii="Times New Roman" w:hAnsi="Times New Roman" w:cs="Times New Roman"/>
+        </w:rPr>
+        <w:t xml:space="preserve">The first meme I will be analyzing pictures </w:t>
+      </w:r>
+      <w:r>
+        <w:rPr>
+          <w:rFonts w:ascii="Times New Roman" w:hAnsi="Times New Roman" w:cs="Times New Roman"/>
+        </w:rPr>
+        <w:t xml:space="preserve">Hillary </w:t>
+      </w:r>
+      <w:r>
+        <w:rPr>
+          <w:rFonts w:ascii="Times New Roman" w:hAnsi="Times New Roman" w:cs="Times New Roman"/>
+        </w:rPr>
+        <w:t>Clinton speaking into a microphone with a caption around her that reads, “I DID NOT HAVE TEXTUAL RELATIONS WITH THE SERVER!”</w:t>
+      </w:r>
+      <w:r>
+        <w:rPr>
+          <w:rFonts w:ascii="Times New Roman" w:hAnsi="Times New Roman" w:cs="Times New Roman"/>
+        </w:rPr>
+        <w:t xml:space="preserve"> </w:t>
+      </w:r>
+      <w:r>
+        <w:rPr>
+          <w:rFonts w:ascii="Times New Roman" w:hAnsi="Times New Roman" w:cs="Times New Roman"/>
+        </w:rPr>
+        <w:t xml:space="preserve">(figure 1). </w:t>
+      </w:r>
+      <w:r>
+        <w:rPr>
+          <w:rFonts w:ascii="Times New Roman" w:hAnsi="Times New Roman" w:cs="Times New Roman"/>
+        </w:rPr>
+        <w:t>When looking at this meme, the first thing that caught my attention was Clinton’</w:t>
+      </w:r>
+      <w:r>
+        <w:rPr>
+          <w:rFonts w:ascii="Times New Roman" w:hAnsi="Times New Roman" w:cs="Times New Roman"/>
+        </w:rPr>
+        <w:t>s facial expression and bright red blazer</w:t>
+      </w:r>
+      <w:r>
+        <w:rPr>
+          <w:rFonts w:ascii="Times New Roman" w:hAnsi="Times New Roman" w:cs="Times New Roman"/>
+        </w:rPr>
+        <w:t xml:space="preserve"> followed by the caption.</w:t>
+      </w:r>
+      <w:r>
+        <w:rPr>
+          <w:rFonts w:ascii="Times New Roman" w:hAnsi="Times New Roman" w:cs="Times New Roman"/>
+        </w:rPr>
+        <w:t xml:space="preserve"> The caption makes this meme </w:t>
+      </w:r>
+      <w:r>
+        <w:rPr>
+          <w:rFonts w:ascii="Times New Roman" w:hAnsi="Times New Roman" w:cs="Times New Roman"/>
+        </w:rPr>
+        <w:t xml:space="preserve">humorous </w:t>
+      </w:r>
+      <w:r>
+        <w:rPr>
+          <w:rFonts w:ascii="Times New Roman" w:hAnsi="Times New Roman" w:cs="Times New Roman"/>
+        </w:rPr>
+        <w:t xml:space="preserve">because </w:t>
+      </w:r>
+      <w:r>
+        <w:rPr>
+          <w:rFonts w:ascii="Times New Roman" w:hAnsi="Times New Roman" w:cs="Times New Roman"/>
+        </w:rPr>
+        <w:t xml:space="preserve">it </w:t>
+      </w:r>
+      <w:r>
+        <w:rPr>
+          <w:rFonts w:ascii="Times New Roman" w:hAnsi="Times New Roman" w:cs="Times New Roman"/>
+        </w:rPr>
+        <w:t>references</w:t>
+      </w:r>
+      <w:r>
+        <w:rPr>
+          <w:rFonts w:ascii="Times New Roman" w:hAnsi="Times New Roman" w:cs="Times New Roman"/>
+        </w:rPr>
+        <w:t>, former President of the United States, Bill Clinton</w:t>
+      </w:r>
+      <w:r>
+        <w:rPr>
+          <w:rFonts w:ascii="Times New Roman" w:hAnsi="Times New Roman" w:cs="Times New Roman"/>
+        </w:rPr>
+        <w:t xml:space="preserve">’s affair scandal </w:t>
+      </w:r>
+      <w:r>
+        <w:rPr>
+          <w:rFonts w:ascii="Times New Roman" w:hAnsi="Times New Roman" w:cs="Times New Roman"/>
+        </w:rPr>
+        <w:t xml:space="preserve">with Monica Lewinsky. In one of his most iconic speeches, Bill Clinton denied these accusations by stating, “I did not have sexual relations with that woman.” By incorporating similar phrasing, this meme attempts to humiliate Hillary Clinton for Bill’s scandal during his presidency. The caption also seeks to ridicule Clinton for her email controversy in 2015. During her time as Secretary of State, Clinton was accused to have used her personal family’s email server to handle classified emails. Highlighting Hillary’s email accusation through the use of clever wordplay, allowed this meme to become one of the most popular throughout the presidential elections. </w:t>
+      </w:r>
+    </w:p>
+    <w:p>
+      <w:pPr>
+        <w:spacing w:line="480" w:lineRule="auto"/>
+        <w:ind w:firstLine="720"/>
+        <w:rPr>
+          <w:rFonts w:ascii="Times New Roman" w:hAnsi="Times New Roman" w:cs="Times New Roman"/>
+        </w:rPr>
+      </w:pPr>
+      <w:r>
+        <w:rPr>
+          <w:rFonts w:ascii="Times New Roman" w:hAnsi="Times New Roman" w:cs="Times New Roman"/>
+        </w:rPr>
+        <w:t>Clinton’s</w:t>
+      </w:r>
+      <w:r>
+        <w:rPr>
+          <w:rFonts w:ascii="Times New Roman" w:hAnsi="Times New Roman" w:cs="Times New Roman"/>
+        </w:rPr>
+        <w:t xml:space="preserve"> </w:t>
+      </w:r>
+      <w:r>
+        <w:rPr>
+          <w:rFonts w:ascii="Times New Roman" w:hAnsi="Times New Roman" w:cs="Times New Roman"/>
+        </w:rPr>
+        <w:t xml:space="preserve">political meme is </w:t>
+      </w:r>
+      <w:r>
+        <w:rPr>
+          <w:rFonts w:ascii="Times New Roman" w:hAnsi="Times New Roman" w:cs="Times New Roman"/>
+        </w:rPr>
+        <w:t>an example of what scholar,</w:t>
+      </w:r>
+      <w:r>
+        <w:rPr>
+          <w:rFonts w:ascii="Times New Roman" w:hAnsi="Times New Roman" w:cs="Times New Roman"/>
+        </w:rPr>
+        <w:t xml:space="preserve"> Karrin Vasby Anderson would </w:t>
+      </w:r>
+      <w:r>
+        <w:rPr>
+          <w:rFonts w:ascii="Times New Roman" w:hAnsi="Times New Roman" w:cs="Times New Roman"/>
+        </w:rPr>
+        <w:t xml:space="preserve">call </w:t>
+      </w:r>
+      <w:r>
+        <w:rPr>
+          <w:rFonts w:ascii="Times New Roman" w:hAnsi="Times New Roman" w:cs="Times New Roman"/>
+        </w:rPr>
+        <w:t>pornification. According to Anderson, “Pornification highlights sexuality in contexts that otherwise are not normally sexualized and, though the use of crude humor or gender-based parody, disciplines individual who do not conform to traditional norms.”</w:t>
+      </w:r>
+      <w:r>
+        <w:rPr>
+          <w:rFonts w:ascii="Times New Roman" w:hAnsi="Times New Roman" w:cs="Times New Roman"/>
+        </w:rPr>
+        <w:t xml:space="preserve"> Clinton’s political meme is pornified by the</w:t>
+      </w:r>
+      <w:r>
+        <w:rPr>
+          <w:rFonts w:ascii="Times New Roman" w:hAnsi="Times New Roman" w:cs="Times New Roman"/>
+        </w:rPr>
+        <w:t xml:space="preserve"> what the </w:t>
+      </w:r>
+      <w:r>
+        <w:rPr>
+          <w:rFonts w:ascii="Times New Roman" w:hAnsi="Times New Roman" w:cs="Times New Roman"/>
+        </w:rPr>
+        <w:t xml:space="preserve">visual </w:t>
+      </w:r>
+      <w:r>
+        <w:rPr>
+          <w:rFonts w:ascii="Times New Roman" w:hAnsi="Times New Roman" w:cs="Times New Roman"/>
+        </w:rPr>
+        <w:t xml:space="preserve">caption conveys. </w:t>
+      </w:r>
+      <w:r>
+        <w:rPr>
+          <w:rFonts w:ascii="Times New Roman" w:hAnsi="Times New Roman" w:cs="Times New Roman"/>
+        </w:rPr>
+        <w:t>The bright</w:t>
+      </w:r>
+      <w:r>
+        <w:rPr>
+          <w:rFonts w:ascii="Times New Roman" w:hAnsi="Times New Roman" w:cs="Times New Roman"/>
+        </w:rPr>
+        <w:t xml:space="preserve"> red blazer also adds pornification because red is usually seen as an exotic sexual color. </w:t>
+      </w:r>
+      <w:r>
+        <w:rPr>
+          <w:rFonts w:ascii="Times New Roman" w:hAnsi="Times New Roman" w:cs="Times New Roman"/>
+        </w:rPr>
+        <w:t>Pornifying Clinton</w:t>
+      </w:r>
+      <w:r>
+        <w:rPr>
+          <w:rFonts w:ascii="Times New Roman" w:hAnsi="Times New Roman" w:cs="Times New Roman"/>
+        </w:rPr>
+        <w:t>’s persona</w:t>
+      </w:r>
+      <w:r>
+        <w:rPr>
+          <w:rFonts w:ascii="Times New Roman" w:hAnsi="Times New Roman" w:cs="Times New Roman"/>
+        </w:rPr>
+        <w:t xml:space="preserve"> through visual rhetoric</w:t>
+      </w:r>
+      <w:r>
+        <w:rPr>
+          <w:rFonts w:ascii="Times New Roman" w:hAnsi="Times New Roman" w:cs="Times New Roman"/>
+        </w:rPr>
+        <w:t xml:space="preserve"> </w:t>
+      </w:r>
+      <w:r>
+        <w:rPr>
+          <w:rFonts w:ascii="Times New Roman" w:hAnsi="Times New Roman" w:cs="Times New Roman"/>
+        </w:rPr>
+        <w:t>created</w:t>
+      </w:r>
+      <w:r>
+        <w:rPr>
+          <w:rFonts w:ascii="Times New Roman" w:hAnsi="Times New Roman" w:cs="Times New Roman"/>
+        </w:rPr>
+        <w:t xml:space="preserve"> a whole new </w:t>
+      </w:r>
+      <w:r>
+        <w:rPr>
+          <w:rFonts w:ascii="Times New Roman" w:hAnsi="Times New Roman" w:cs="Times New Roman"/>
+        </w:rPr>
+        <w:t xml:space="preserve">gendered based </w:t>
+      </w:r>
+      <w:r>
+        <w:rPr>
+          <w:rFonts w:ascii="Times New Roman" w:hAnsi="Times New Roman" w:cs="Times New Roman"/>
+        </w:rPr>
+        <w:t xml:space="preserve">theme that </w:t>
+      </w:r>
+      <w:r>
+        <w:rPr>
+          <w:rFonts w:ascii="Times New Roman" w:hAnsi="Times New Roman" w:cs="Times New Roman"/>
+        </w:rPr>
+        <w:t xml:space="preserve">negatively impacted the way Clinton was viewed by internet users. </w:t>
+      </w:r>
+      <w:r>
+        <w:rPr>
+          <w:rFonts w:ascii="Times New Roman" w:hAnsi="Times New Roman" w:cs="Times New Roman"/>
+        </w:rPr>
+        <w:t xml:space="preserve"> </w:t>
+      </w:r>
+    </w:p>
+    <w:p>
+      <w:pPr>
+        <w:rPr>
+          <w:rFonts w:ascii="Times New Roman" w:hAnsi="Times New Roman" w:cs="Times New Roman"/>
+          <w:i/>
+        </w:rPr>
+      </w:pPr>
+      <w:r>
+        <w:rPr>
+          <w:rFonts w:ascii="Times New Roman" w:hAnsi="Times New Roman" w:cs="Times New Roman"/>
+          <w:i/>
+          <w:noProof/>
+        </w:rPr>
+        <w:drawing>
+          <wp:inline distT="0" distB="0" distL="0" distR="0" wp14:anchorId="0F1A6222" wp14:editId="6F0B8AB0">
+            <wp:extent cx="2565847" cy="1831340"/>
+            <wp:effectExtent l="0" t="0" r="0" b="0"/>
+            <wp:docPr id="3" name="Picture 3"/>
+            <wp:cNvGraphicFramePr>
+              <a:graphicFrameLocks xmlns:a="http://schemas.openxmlformats.org/drawingml/2006/main" noChangeAspect="1"/>
+            </wp:cNvGraphicFramePr>
+            <a:graphic xmlns:a="http://schemas.openxmlformats.org/drawingml/2006/main">
+              <a:graphicData uri="http://schemas.openxmlformats.org/drawingml/2006/picture">
+                <pic:pic xmlns:pic="http://schemas.openxmlformats.org/drawingml/2006/picture">
+                  <pic:nvPicPr>
+                    <pic:cNvPr id="3" name="prison meme.jpeg"/>
+                    <pic:cNvPicPr/>
+                  </pic:nvPicPr>
+                  <pic:blipFill>
+                    <a:blip r:embed="rId8">
+                      <a:extLst>
+                        <a:ext uri="{28A0092B-C50C-407E-A947-70E740481C1C}">
+                          <a14:useLocalDpi xmlns:a14="http://schemas.microsoft.com/office/drawing/2010/main" val="0"/>
+                        </a:ext>
+                      </a:extLst>
+                    </a:blip>
+                    <a:stretch>
+                      <a:fillRect/>
+                    </a:stretch>
+                  </pic:blipFill>
+                  <pic:spPr>
+                    <a:xfrm>
+                      <a:off x="0" y="0"/>
+                      <a:ext cx="2594958" cy="1852118"/>
+                    </a:xfrm>
+                    <a:prstGeom prst="rect">
+                      <a:avLst/>
+                    </a:prstGeom>
+                  </pic:spPr>
+                </pic:pic>
+              </a:graphicData>
+            </a:graphic>
+          </wp:inline>
+        </w:drawing>
+      </w:r>
+      <w:r>
+        <w:rPr>
+          <w:rFonts w:ascii="Times New Roman" w:hAnsi="Times New Roman" w:cs="Times New Roman"/>
+          <w:i/>
+        </w:rPr>
+        <w:t xml:space="preserve"> </w:t>
+      </w:r>
+    </w:p>
+    <w:p>
+      <w:pPr>
+        <w:rPr>
+          <w:rFonts w:ascii="Times New Roman" w:hAnsi="Times New Roman" w:cs="Times New Roman"/>
+          <w:i/>
+        </w:rPr>
+      </w:pPr>
+      <w:r>
+        <w:rPr>
+          <w:rFonts w:ascii="Times New Roman" w:hAnsi="Times New Roman" w:cs="Times New Roman"/>
+          <w:i/>
+        </w:rPr>
+        <w:t>Figure 2: Hillary for Prison</w:t>
+      </w:r>
+    </w:p>
+    <w:p>
+      <w:pPr>
+        <w:rPr>
+          <w:rFonts w:ascii="Times New Roman" w:hAnsi="Times New Roman" w:cs="Times New Roman"/>
+          <w:i/>
+        </w:rPr>
+      </w:pPr>
+    </w:p>
+    <w:p>
+      <w:pPr>
+        <w:spacing w:line="480" w:lineRule="auto"/>
+        <w:rPr>
+          <w:rFonts w:ascii="Times New Roman" w:hAnsi="Times New Roman" w:cs="Times New Roman"/>
+        </w:rPr>
+      </w:pPr>
+      <w:r>
+        <w:rPr>
+          <w:rFonts w:ascii="Times New Roman" w:hAnsi="Times New Roman" w:cs="Times New Roman"/>
+        </w:rPr>
+        <w:tab/>
+      </w:r>
+      <w:r>
+        <w:rPr>
+          <w:rFonts w:ascii="Times New Roman" w:hAnsi="Times New Roman" w:cs="Times New Roman"/>
+        </w:rPr>
+        <w:t xml:space="preserve">The second </w:t>
+      </w:r>
+      <w:r>
+        <w:rPr>
+          <w:rFonts w:ascii="Times New Roman" w:hAnsi="Times New Roman" w:cs="Times New Roman"/>
+        </w:rPr>
+        <w:t>political meme</w:t>
+      </w:r>
+      <w:r>
+        <w:rPr>
+          <w:rFonts w:ascii="Times New Roman" w:hAnsi="Times New Roman" w:cs="Times New Roman"/>
+        </w:rPr>
+        <w:t xml:space="preserve"> portrays Hillary</w:t>
+      </w:r>
+      <w:r>
+        <w:rPr>
+          <w:rFonts w:ascii="Times New Roman" w:hAnsi="Times New Roman" w:cs="Times New Roman"/>
+        </w:rPr>
+        <w:t xml:space="preserve"> Clinton behind</w:t>
+      </w:r>
+      <w:r>
+        <w:rPr>
+          <w:rFonts w:ascii="Times New Roman" w:hAnsi="Times New Roman" w:cs="Times New Roman"/>
+        </w:rPr>
+        <w:t xml:space="preserve"> a jail cell while her husband,</w:t>
+      </w:r>
+      <w:r>
+        <w:rPr>
+          <w:rFonts w:ascii="Times New Roman" w:hAnsi="Times New Roman" w:cs="Times New Roman"/>
+        </w:rPr>
+        <w:t xml:space="preserve"> </w:t>
+      </w:r>
+      <w:r>
+        <w:rPr>
+          <w:rFonts w:ascii="Times New Roman" w:hAnsi="Times New Roman" w:cs="Times New Roman"/>
+        </w:rPr>
+        <w:t>Bill Clinton laughs outside of the cell</w:t>
+      </w:r>
+      <w:r>
+        <w:rPr>
+          <w:rFonts w:ascii="Times New Roman" w:hAnsi="Times New Roman" w:cs="Times New Roman"/>
+        </w:rPr>
+        <w:t xml:space="preserve"> (figure 2)</w:t>
+      </w:r>
+      <w:r>
+        <w:rPr>
+          <w:rFonts w:ascii="Times New Roman" w:hAnsi="Times New Roman" w:cs="Times New Roman"/>
+        </w:rPr>
+        <w:t xml:space="preserve">. In this political meme Clinton </w:t>
+      </w:r>
+      <w:r>
+        <w:rPr>
+          <w:rFonts w:ascii="Times New Roman" w:hAnsi="Times New Roman" w:cs="Times New Roman"/>
+        </w:rPr>
+        <w:t>is wearing an orange jumps</w:t>
+      </w:r>
+      <w:r>
+        <w:rPr>
+          <w:rFonts w:ascii="Times New Roman" w:hAnsi="Times New Roman" w:cs="Times New Roman"/>
+        </w:rPr>
+        <w:t>uit with handcuffs on her hands. The</w:t>
+      </w:r>
+      <w:r>
+        <w:rPr>
+          <w:rFonts w:ascii="Times New Roman" w:hAnsi="Times New Roman" w:cs="Times New Roman"/>
+        </w:rPr>
+        <w:t xml:space="preserve"> whit</w:t>
+      </w:r>
+      <w:r>
+        <w:rPr>
+          <w:rFonts w:ascii="Times New Roman" w:hAnsi="Times New Roman" w:cs="Times New Roman"/>
+        </w:rPr>
+        <w:t>e bolded caption reads, “WANT TO VOTE FOR HILLARY? MAKE SURE YOU ARE IN THE JURY!”</w:t>
+      </w:r>
+      <w:r>
+        <w:rPr>
+          <w:rFonts w:ascii="Times New Roman" w:hAnsi="Times New Roman" w:cs="Times New Roman"/>
+        </w:rPr>
+        <w:t xml:space="preserve"> </w:t>
+      </w:r>
+      <w:r>
+        <w:rPr>
+          <w:rFonts w:ascii="Times New Roman" w:hAnsi="Times New Roman" w:cs="Times New Roman"/>
+        </w:rPr>
+        <w:t>Looking at the visual</w:t>
+      </w:r>
+      <w:r>
+        <w:rPr>
+          <w:rFonts w:ascii="Times New Roman" w:hAnsi="Times New Roman" w:cs="Times New Roman"/>
+        </w:rPr>
+        <w:t>s alone</w:t>
+      </w:r>
+      <w:r>
+        <w:rPr>
+          <w:rFonts w:ascii="Times New Roman" w:hAnsi="Times New Roman" w:cs="Times New Roman"/>
+        </w:rPr>
+        <w:t xml:space="preserve">, users </w:t>
+      </w:r>
+      <w:r>
+        <w:rPr>
+          <w:rFonts w:ascii="Times New Roman" w:hAnsi="Times New Roman" w:cs="Times New Roman"/>
+        </w:rPr>
+        <w:t>are able to generate a response as to what the political meme is attempting to express</w:t>
+      </w:r>
+      <w:r>
+        <w:rPr>
+          <w:rFonts w:ascii="Times New Roman" w:hAnsi="Times New Roman" w:cs="Times New Roman"/>
+        </w:rPr>
+        <w:t xml:space="preserve"> </w:t>
+      </w:r>
+      <w:r>
+        <w:rPr>
+          <w:rFonts w:ascii="Times New Roman" w:hAnsi="Times New Roman" w:cs="Times New Roman"/>
+        </w:rPr>
+        <w:t>thanks</w:t>
+      </w:r>
+      <w:r>
+        <w:rPr>
+          <w:rFonts w:ascii="Times New Roman" w:hAnsi="Times New Roman" w:cs="Times New Roman"/>
+        </w:rPr>
+        <w:t xml:space="preserve"> to popular culture</w:t>
+      </w:r>
+      <w:r>
+        <w:rPr>
+          <w:rFonts w:ascii="Times New Roman" w:hAnsi="Times New Roman" w:cs="Times New Roman"/>
+        </w:rPr>
+        <w:t xml:space="preserve">. </w:t>
+      </w:r>
+      <w:r>
+        <w:rPr>
+          <w:rFonts w:ascii="Times New Roman" w:hAnsi="Times New Roman" w:cs="Times New Roman"/>
+        </w:rPr>
+        <w:t xml:space="preserve">The theme of discipline </w:t>
+      </w:r>
+      <w:r>
+        <w:rPr>
+          <w:rFonts w:ascii="Times New Roman" w:hAnsi="Times New Roman" w:cs="Times New Roman"/>
+        </w:rPr>
+        <w:t xml:space="preserve">is highlighted by portraying Hillary Clinton as a prisoner. It </w:t>
+      </w:r>
+      <w:r>
+        <w:rPr>
+          <w:rFonts w:ascii="Times New Roman" w:hAnsi="Times New Roman" w:cs="Times New Roman"/>
+        </w:rPr>
+        <w:t>underlines</w:t>
+      </w:r>
+      <w:r>
+        <w:rPr>
+          <w:rFonts w:ascii="Times New Roman" w:hAnsi="Times New Roman" w:cs="Times New Roman"/>
+        </w:rPr>
+        <w:t xml:space="preserve"> her </w:t>
+      </w:r>
+      <w:r>
+        <w:rPr>
+          <w:rFonts w:ascii="Times New Roman" w:hAnsi="Times New Roman" w:cs="Times New Roman"/>
+        </w:rPr>
+        <w:t xml:space="preserve">email </w:t>
+      </w:r>
+      <w:r>
+        <w:rPr>
+          <w:rFonts w:ascii="Times New Roman" w:hAnsi="Times New Roman" w:cs="Times New Roman"/>
+        </w:rPr>
+        <w:t>accusation and questions her leadership.</w:t>
+      </w:r>
+      <w:r>
+        <w:rPr>
+          <w:rFonts w:ascii="Times New Roman" w:hAnsi="Times New Roman" w:cs="Times New Roman"/>
+        </w:rPr>
+        <w:t xml:space="preserve"> </w:t>
+      </w:r>
+      <w:r>
+        <w:rPr>
+          <w:rFonts w:ascii="Times New Roman" w:hAnsi="Times New Roman" w:cs="Times New Roman"/>
+        </w:rPr>
+        <w:t>The addition of</w:t>
+      </w:r>
+      <w:r>
+        <w:rPr>
+          <w:rFonts w:ascii="Times New Roman" w:hAnsi="Times New Roman" w:cs="Times New Roman"/>
+        </w:rPr>
+        <w:t xml:space="preserve"> Bill Clinton in this political meme furthers the argument of pornification and gendered roles. </w:t>
+      </w:r>
+      <w:r>
+        <w:rPr>
+          <w:rFonts w:ascii="Times New Roman" w:hAnsi="Times New Roman" w:cs="Times New Roman"/>
+        </w:rPr>
+        <w:t>Bill Clinton’s vis</w:t>
+      </w:r>
+      <w:r>
+        <w:rPr>
+          <w:rFonts w:ascii="Times New Roman" w:hAnsi="Times New Roman" w:cs="Times New Roman"/>
+        </w:rPr>
+        <w:t>ual pornifies this political meme because it represents his affair with Monica Lewinsky.</w:t>
+      </w:r>
+      <w:r>
+        <w:rPr>
+          <w:rFonts w:ascii="Times New Roman" w:hAnsi="Times New Roman" w:cs="Times New Roman"/>
+        </w:rPr>
+        <w:t xml:space="preserve"> The pornification of this political meme re-enforces </w:t>
+      </w:r>
+      <w:r>
+        <w:rPr>
+          <w:rFonts w:ascii="Times New Roman" w:hAnsi="Times New Roman" w:cs="Times New Roman"/>
+        </w:rPr>
+        <w:t>gendered role arguments.</w:t>
+      </w:r>
+      <w:r>
+        <w:rPr>
+          <w:rFonts w:ascii="Times New Roman" w:hAnsi="Times New Roman" w:cs="Times New Roman"/>
+        </w:rPr>
+        <w:t xml:space="preserve"> The visual features portray Hillary Clinton as inferior to Bill Clinton and that creates a problem because </w:t>
+      </w:r>
+      <w:r>
+        <w:rPr>
+          <w:rFonts w:ascii="Times New Roman" w:hAnsi="Times New Roman" w:cs="Times New Roman"/>
+        </w:rPr>
+        <w:t xml:space="preserve">she </w:t>
+      </w:r>
+      <w:r>
+        <w:rPr>
+          <w:rFonts w:ascii="Times New Roman" w:hAnsi="Times New Roman" w:cs="Times New Roman"/>
+        </w:rPr>
+        <w:t>is no longer recognized as the</w:t>
+      </w:r>
+      <w:r>
+        <w:rPr>
+          <w:rFonts w:ascii="Times New Roman" w:hAnsi="Times New Roman" w:cs="Times New Roman"/>
+        </w:rPr>
+        <w:t xml:space="preserve"> Democratic candidate, </w:t>
+      </w:r>
+      <w:r>
+        <w:rPr>
+          <w:rFonts w:ascii="Times New Roman" w:hAnsi="Times New Roman" w:cs="Times New Roman"/>
+        </w:rPr>
+        <w:t>she is recognized</w:t>
+      </w:r>
+      <w:r>
+        <w:rPr>
+          <w:rFonts w:ascii="Times New Roman" w:hAnsi="Times New Roman" w:cs="Times New Roman"/>
+        </w:rPr>
+        <w:t xml:space="preserve"> as Hillary </w:t>
+      </w:r>
+      <w:r>
+        <w:rPr>
+          <w:rFonts w:ascii="Times New Roman" w:hAnsi="Times New Roman" w:cs="Times New Roman"/>
+        </w:rPr>
+        <w:t>plus</w:t>
+      </w:r>
+      <w:r>
+        <w:rPr>
+          <w:rFonts w:ascii="Times New Roman" w:hAnsi="Times New Roman" w:cs="Times New Roman"/>
+        </w:rPr>
+        <w:t xml:space="preserve"> Bill. </w:t>
+      </w:r>
+    </w:p>
+    <w:p>
+      <w:pPr>
+        <w:rPr>
+          <w:rFonts w:ascii="Times New Roman" w:hAnsi="Times New Roman" w:cs="Times New Roman"/>
+          <w:i/>
+        </w:rPr>
+      </w:pPr>
+      <w:r>
+        <w:rPr>
+          <w:rFonts w:ascii="Times New Roman" w:hAnsi="Times New Roman" w:cs="Times New Roman"/>
+          <w:i/>
+          <w:noProof/>
+        </w:rPr>
+        <w:drawing>
+          <wp:inline distT="0" distB="0" distL="0" distR="0" wp14:anchorId="54A278EF" wp14:editId="7AB92C80">
+            <wp:extent cx="2566035" cy="1724398"/>
+            <wp:effectExtent l="0" t="0" r="0" b="3175"/>
+            <wp:docPr id="2" name="Picture 2"/>
+            <wp:cNvGraphicFramePr>
+              <a:graphicFrameLocks xmlns:a="http://schemas.openxmlformats.org/drawingml/2006/main" noChangeAspect="1"/>
+            </wp:cNvGraphicFramePr>
+            <a:graphic xmlns:a="http://schemas.openxmlformats.org/drawingml/2006/main">
+              <a:graphicData uri="http://schemas.openxmlformats.org/drawingml/2006/picture">
+                <pic:pic xmlns:pic="http://schemas.openxmlformats.org/drawingml/2006/picture">
+                  <pic:nvPicPr>
+                    <pic:cNvPr id="2" name="youre fired.jpg"/>
+                    <pic:cNvPicPr/>
+                  </pic:nvPicPr>
+                  <pic:blipFill>
+                    <a:blip r:embed="rId9">
+                      <a:extLst>
+                        <a:ext uri="{28A0092B-C50C-407E-A947-70E740481C1C}">
+                          <a14:useLocalDpi xmlns:a14="http://schemas.microsoft.com/office/drawing/2010/main" val="0"/>
+                        </a:ext>
+                      </a:extLst>
+                    </a:blip>
+                    <a:stretch>
+                      <a:fillRect/>
+                    </a:stretch>
+                  </pic:blipFill>
+                  <pic:spPr>
+                    <a:xfrm>
+                      <a:off x="0" y="0"/>
+                      <a:ext cx="2707650" cy="1819565"/>
+                    </a:xfrm>
+                    <a:prstGeom prst="rect">
+                      <a:avLst/>
+                    </a:prstGeom>
+                  </pic:spPr>
+                </pic:pic>
+              </a:graphicData>
+            </a:graphic>
+          </wp:inline>
+        </w:drawing>
+      </w:r>
+    </w:p>
+    <w:p>
+      <w:pPr>
+        <w:rPr>
+          <w:rFonts w:ascii="Times New Roman" w:hAnsi="Times New Roman" w:cs="Times New Roman"/>
+          <w:i/>
+        </w:rPr>
+      </w:pPr>
+      <w:r>
+        <w:rPr>
+          <w:rFonts w:ascii="Times New Roman" w:hAnsi="Times New Roman" w:cs="Times New Roman"/>
+          <w:i/>
+        </w:rPr>
+        <w:t>Figure 3: Donald Trump You’re Fired!</w:t>
+      </w:r>
+    </w:p>
+    <w:p>
+      <w:pPr>
+        <w:rPr>
+          <w:rFonts w:ascii="Times New Roman" w:hAnsi="Times New Roman" w:cs="Times New Roman"/>
+        </w:rPr>
+      </w:pPr>
+    </w:p>
+    <w:p>
+      <w:pPr>
+        <w:spacing w:line="480" w:lineRule="auto"/>
+        <w:rPr>
+          <w:rFonts w:ascii="Times New Roman" w:hAnsi="Times New Roman" w:cs="Times New Roman"/>
+        </w:rPr>
+      </w:pPr>
+      <w:r>
+        <w:rPr>
+          <w:rFonts w:ascii="Times New Roman" w:hAnsi="Times New Roman" w:cs="Times New Roman"/>
+        </w:rPr>
+        <w:tab/>
+        <w:t xml:space="preserve">When comparing the content between Donald Trump and Hillary Clinton </w:t>
+      </w:r>
+      <w:r>
+        <w:rPr>
+          <w:rFonts w:ascii="Times New Roman" w:hAnsi="Times New Roman" w:cs="Times New Roman"/>
+        </w:rPr>
+        <w:t xml:space="preserve">political </w:t>
+      </w:r>
+      <w:r>
+        <w:rPr>
+          <w:rFonts w:ascii="Times New Roman" w:hAnsi="Times New Roman" w:cs="Times New Roman"/>
+        </w:rPr>
+        <w:t xml:space="preserve">memes, one can easily observe that there is more variety in the memes addressing Trump. In the meme world, variety is usually a good thing. Trump’s reality television career could be a reasonable explanation for this larger amount of variety. </w:t>
+      </w:r>
+      <w:r>
+        <w:rPr>
+          <w:rFonts w:ascii="Times New Roman" w:hAnsi="Times New Roman" w:cs="Times New Roman"/>
+        </w:rPr>
+        <w:t>Trump’s political</w:t>
+      </w:r>
+      <w:r>
+        <w:rPr>
+          <w:rFonts w:ascii="Times New Roman" w:hAnsi="Times New Roman" w:cs="Times New Roman"/>
+        </w:rPr>
+        <w:t xml:space="preserve"> meme </w:t>
+      </w:r>
+      <w:r>
+        <w:rPr>
+          <w:rFonts w:ascii="Times New Roman" w:hAnsi="Times New Roman" w:cs="Times New Roman"/>
+        </w:rPr>
+        <w:t>displays</w:t>
+      </w:r>
+      <w:r>
+        <w:rPr>
+          <w:rFonts w:ascii="Times New Roman" w:hAnsi="Times New Roman" w:cs="Times New Roman"/>
+        </w:rPr>
+        <w:t xml:space="preserve"> Trump sitting in a chair, pointing at the camera. Like Clinton’s meme, Trumps also contains a caption which reads, “OBAMA YOU’RE FIRED.”  Trump’s popular phrase, “you’re fired,” is recognized by millions of people around the U.S. because of Trump’s former TV show, </w:t>
+      </w:r>
+      <w:r>
+        <w:rPr>
+          <w:rFonts w:ascii="Times New Roman" w:hAnsi="Times New Roman" w:cs="Times New Roman"/>
+          <w:i/>
+        </w:rPr>
+        <w:t>The Apprentice</w:t>
+      </w:r>
+      <w:r>
+        <w:rPr>
+          <w:rFonts w:ascii="Times New Roman" w:hAnsi="Times New Roman" w:cs="Times New Roman"/>
+        </w:rPr>
+        <w:t xml:space="preserve">. The </w:t>
+      </w:r>
+      <w:r>
+        <w:rPr>
+          <w:rFonts w:ascii="Times New Roman" w:hAnsi="Times New Roman" w:cs="Times New Roman"/>
+        </w:rPr>
+        <w:t xml:space="preserve">visual features of this political meme’s setting, </w:t>
+      </w:r>
+      <w:r>
+        <w:rPr>
+          <w:rFonts w:ascii="Times New Roman" w:hAnsi="Times New Roman" w:cs="Times New Roman"/>
+        </w:rPr>
+        <w:t>lighting, and Trump’s posture a</w:t>
+      </w:r>
+      <w:r>
+        <w:rPr>
+          <w:rFonts w:ascii="Times New Roman" w:hAnsi="Times New Roman" w:cs="Times New Roman"/>
+        </w:rPr>
+        <w:t>dd a theme of masculinity</w:t>
+      </w:r>
+      <w:r>
+        <w:rPr>
+          <w:rFonts w:ascii="Times New Roman" w:hAnsi="Times New Roman" w:cs="Times New Roman"/>
+        </w:rPr>
+        <w:t xml:space="preserve">. </w:t>
+      </w:r>
+      <w:r>
+        <w:rPr>
+          <w:rFonts w:ascii="Times New Roman" w:hAnsi="Times New Roman" w:cs="Times New Roman"/>
+        </w:rPr>
+        <w:t xml:space="preserve">Masculinity is seen as a sign of strength and therefore </w:t>
+      </w:r>
+      <w:r>
+        <w:rPr>
+          <w:rFonts w:ascii="Times New Roman" w:hAnsi="Times New Roman" w:cs="Times New Roman"/>
+        </w:rPr>
+        <w:t xml:space="preserve">adds a sense credibility </w:t>
+      </w:r>
       <w:bookmarkStart w:id="0" w:name="_GoBack"/>
       <w:bookmarkEnd w:id="0"/>
-      <w:r>
-        <w:rPr>
-          <w:rFonts w:ascii="Times New Roman" w:hAnsi="Times New Roman" w:cs="Times New Roman"/>
-        </w:rPr>
-        <w:t xml:space="preserve">Images are not comprehensive by any means, as they are situated within textual and verbal contexts, yet the importance of analyzing the visual components of news messages is evident in the authenticity and evidentiary status often culturally attributed to news rhetoric” (Cisneros 573). Cisneros uses visual rhetoric to approach the issue of immigrants as pollutants. By using visual rhetoric to analyze the Love Canal contamination disaster, Cisneros was able to find a second representational theme in the coverage of toxic waste crises (577). Analyzing these political memes with the approach of visual rhetoric will allow the reader to dig deeper and uncover possible hidden themes within these political memes. Moreover, Eric S. Jenkins, author of, </w:t>
-      </w:r>
-      <w:r>
-        <w:rPr>
-          <w:rFonts w:ascii="Times New Roman" w:hAnsi="Times New Roman" w:cs="Times New Roman"/>
-          <w:i/>
-        </w:rPr>
-        <w:t>The Modes of Visual Rhetoric: Circulating Memes as Expressions</w:t>
-      </w:r>
-      <w:r>
-        <w:rPr>
-          <w:rFonts w:ascii="Times New Roman" w:hAnsi="Times New Roman" w:cs="Times New Roman"/>
-        </w:rPr>
-        <w:t xml:space="preserve">, stresses that when analyzing images through visual rhetoric criticism, images can often evoke many different meanings and identifications (444). It is important to take into consideration the different </w:t>
-      </w:r>
-      <w:r>
-        <w:rPr>
-          <w:rFonts w:ascii="Times New Roman" w:hAnsi="Times New Roman" w:cs="Times New Roman"/>
-        </w:rPr>
-        <w:t xml:space="preserve">meanings and identifications that </w:t>
-      </w:r>
-      <w:r>
-        <w:rPr>
-          <w:rFonts w:ascii="Times New Roman" w:hAnsi="Times New Roman" w:cs="Times New Roman"/>
-        </w:rPr>
-        <w:t xml:space="preserve">political memes evoke because not every </w:t>
-      </w:r>
-      <w:r>
-        <w:rPr>
-          <w:rFonts w:ascii="Times New Roman" w:hAnsi="Times New Roman" w:cs="Times New Roman"/>
-        </w:rPr>
-        <w:t>viewer</w:t>
-      </w:r>
-      <w:r>
-        <w:rPr>
-          <w:rFonts w:ascii="Times New Roman" w:hAnsi="Times New Roman" w:cs="Times New Roman"/>
-        </w:rPr>
-        <w:t xml:space="preserve"> will have the same response to the political issues being addressed by these memes</w:t>
-      </w:r>
-      <w:r>
-        <w:rPr>
-          <w:rFonts w:ascii="Times New Roman" w:hAnsi="Times New Roman" w:cs="Times New Roman"/>
-        </w:rPr>
-        <w:t xml:space="preserve">. </w:t>
-      </w:r>
-      <w:r>
-        <w:rPr>
-          <w:rFonts w:ascii="Times New Roman" w:hAnsi="Times New Roman" w:cs="Times New Roman"/>
-        </w:rPr>
-        <w:t>The political memes in my study are perfect representations of visual rhetoric.</w:t>
-      </w:r>
     </w:p>
     <w:p>
       <w:pPr>
@@ -2386,7 +3902,7 @@
           <w:rFonts w:ascii="Times New Roman" w:hAnsi="Times New Roman" w:cs="Times New Roman"/>
           <w:b/>
         </w:rPr>
-        <w:t>Analyzing Political Memes</w:t>
+        <w:t>Conclusion of essay DOS</w:t>
       </w:r>
     </w:p>
     <w:p>
@@ -2401,192 +3917,70 @@
         <w:rPr>
           <w:rFonts w:ascii="Times New Roman" w:hAnsi="Times New Roman" w:cs="Times New Roman"/>
         </w:rPr>
-        <w:t xml:space="preserve">The term meme can be informally defined as an idea or cultural symbol that spreads at an exponential rate across various social media platforms; memes are used and recognized by millions of internet users from around the world. The concept of a meme, according to Ben Schreckinger, Author of </w:t>
-      </w:r>
-      <w:r>
-        <w:rPr>
-          <w:rFonts w:ascii="Times New Roman" w:hAnsi="Times New Roman" w:cs="Times New Roman"/>
-          <w:i/>
-        </w:rPr>
-        <w:t>World War Meme</w:t>
-      </w:r>
-      <w:r>
-        <w:rPr>
-          <w:rFonts w:ascii="Times New Roman" w:hAnsi="Times New Roman" w:cs="Times New Roman"/>
-        </w:rPr>
-        <w:t>, “was first coined in 1976 by evolutionary biologist Richard Dawkins, who defined a meme as ‘a unit of cultural transmission or a unit of imitation’—essentially a reproducible bit of the DNA of human culture”</w:t>
-      </w:r>
-      <w:r>
-        <w:rPr>
-          <w:rFonts w:ascii="Times New Roman" w:hAnsi="Times New Roman" w:cs="Times New Roman"/>
-        </w:rPr>
-        <w:t xml:space="preserve"> </w:t>
-      </w:r>
-      <w:r>
-        <w:rPr>
-          <w:rFonts w:ascii="Times New Roman" w:hAnsi="Times New Roman" w:cs="Times New Roman"/>
-        </w:rPr>
-        <w:t xml:space="preserve">4). Dawkins believed </w:t>
-      </w:r>
-      <w:r>
-        <w:rPr>
-          <w:rFonts w:ascii="Times New Roman" w:hAnsi="Times New Roman" w:cs="Times New Roman"/>
-        </w:rPr>
-        <w:t>that the most effective memes w</w:t>
-      </w:r>
-      <w:r>
-        <w:rPr>
-          <w:rFonts w:ascii="Times New Roman" w:hAnsi="Times New Roman" w:cs="Times New Roman"/>
-        </w:rPr>
-        <w:t xml:space="preserve">ere the ones that stuck to people’s brains and spread across societies, shaping human action. Furthermore, the term became notable upon the arrival of the “internet meme” (Schreckinger 4). Standard internet memes are usually composed of photographs depicting something humorous along with clever captions in white bolded letters. They generally address social and political issues but their scope extends far beyond. Internet memes are oftentimes created by anonymous online users. It is difficult to trace their roots or origin because they are perpetually remixed and republished numerous amounts of times. A few of the most recognized memes today include Gangnam Style, Doge, Pepe, and Grumpy Cat. Trends like the ALS ice bucket challenge, the mannequin challenge or the running man challenge are also often considered memes. </w:t>
+        <w:t>In conclusion, political memes are powerful; it is sometimes difficult to make out what they are trying to say. Once memes go viral, they are seen by millions of peopl</w:t>
+      </w:r>
+      <w:r>
+        <w:rPr>
+          <w:rFonts w:ascii="Times New Roman" w:hAnsi="Times New Roman" w:cs="Times New Roman"/>
+        </w:rPr>
+        <w:t>e around the world. During the presidential e</w:t>
+      </w:r>
+      <w:r>
+        <w:rPr>
+          <w:rFonts w:ascii="Times New Roman" w:hAnsi="Times New Roman" w:cs="Times New Roman"/>
+        </w:rPr>
+        <w:t xml:space="preserve">lection, there was an endless amount of Trump and Clinton political memes circulating around social media. It is important to understand the meanings behind these political memes as they are powerful pieces of rhetoric that have the potential to influence the ways people view political figures. Approaching these political memes through the lens of visual perspective is important in order to understand the ideas and issues they are trying to convey.  </w:t>
       </w:r>
     </w:p>
     <w:p>
       <w:pPr>
         <w:spacing w:line="480" w:lineRule="auto"/>
-        <w:ind w:firstLine="720"/>
-        <w:rPr>
-          <w:rFonts w:ascii="Times New Roman" w:hAnsi="Times New Roman" w:cs="Times New Roman"/>
-        </w:rPr>
-      </w:pPr>
-      <w:r>
-        <w:rPr>
-          <w:rFonts w:ascii="Times New Roman" w:hAnsi="Times New Roman" w:cs="Times New Roman"/>
-        </w:rPr>
-        <w:t>(road map for analysis</w:t>
-      </w:r>
-      <w:r>
-        <w:rPr>
-          <w:rFonts w:ascii="Times New Roman" w:hAnsi="Times New Roman" w:cs="Times New Roman"/>
-        </w:rPr>
-        <w:t xml:space="preserve"> here…</w:t>
-      </w:r>
-      <w:r>
-        <w:rPr>
-          <w:rFonts w:ascii="Times New Roman" w:hAnsi="Times New Roman" w:cs="Times New Roman"/>
-        </w:rPr>
-        <w:t xml:space="preserve">) </w:t>
-      </w:r>
-      <w:r>
-        <w:rPr>
-          <w:rFonts w:ascii="Times New Roman" w:hAnsi="Times New Roman" w:cs="Times New Roman"/>
-        </w:rPr>
-        <w:t>The</w:t>
-      </w:r>
-      <w:r>
-        <w:rPr>
-          <w:rFonts w:ascii="Times New Roman" w:hAnsi="Times New Roman" w:cs="Times New Roman"/>
-        </w:rPr>
-        <w:t xml:space="preserve"> internet meme is usually composed of a photograph depicting a humorous object along with a clever caption in white bolded letters. The four political memes that I will be utilizing in my study follow the standard internet meme architecture; two of which are anti-Clinton and two of which are pro-Trump. My first anti-Clinton political meme pictures Clinton speaking into a microphone with the white bolded caption reading, “I DID NOT HAVE TEXTUAL RELATIONS WITH THE SERVER!” In the photograph, she is wearing a bright red blazer with a fierce look on her face. The second anti-Clinton political meme Photoshop’s Clinton behind a jail cell while her husband, former U.S. president, Bill Clinton laughs hysterically. Inside the jail cell, she is wearing an orange jumpsuit with handcuffs on her hands; the while bolded caption reads, “WANT TO VOTE FOR HILLARY? MAKE SURE YOU ARE IN THE JURY!” The third political meme that I will be examining is a photograph of Trump sitting in an office chair, pointing at the camera with the white bolded caption around him reading, “OBAMA YOU’RE FIRED.” My fourth and final political meme has two separate photographs stacked on top of each other. The top photo pictures Mr. Mime, a well-known fictional character from the Pokémon animated series, dancing happily on top of two magical barriers. Below Mr. Mime, the white bolded caption reads, “MR. MIME: THE BARRIER POKEMON. KNOWN TO MAKE WALLS AND HAVE SILLY HAIR.” The bottom photo pictures Donald Trump pointing directly at Mr. Mime with the white bolded caption below him reading, “THAT’S MY POKEMON.” It is quite clear that the target audi</w:t>
-      </w:r>
-      <w:r>
-        <w:rPr>
-          <w:rFonts w:ascii="Times New Roman" w:hAnsi="Times New Roman" w:cs="Times New Roman"/>
-        </w:rPr>
-        <w:t>ence of these political memes are</w:t>
-      </w:r>
-      <w:r>
-        <w:rPr>
-          <w:rFonts w:ascii="Times New Roman" w:hAnsi="Times New Roman" w:cs="Times New Roman"/>
-        </w:rPr>
-        <w:t xml:space="preserve"> U.S. voters who use social media on a daily basis. Memes have a Darwinism life cycle; out of thousands that are created, only a few evolve and end up in massive circulation across various social media platforms.</w:t>
-      </w:r>
+        <w:jc w:val="center"/>
+        <w:rPr>
+          <w:rFonts w:ascii="Times New Roman" w:hAnsi="Times New Roman" w:cs="Times New Roman"/>
+        </w:rPr>
+      </w:pPr>
     </w:p>
     <w:p>
       <w:pPr>
         <w:spacing w:line="480" w:lineRule="auto"/>
-        <w:ind w:firstLine="720"/>
-        <w:rPr>
-          <w:rFonts w:ascii="Times New Roman" w:hAnsi="Times New Roman" w:cs="Times New Roman"/>
-        </w:rPr>
-      </w:pPr>
-      <w:r>
-        <w:rPr>
-          <w:rFonts w:ascii="Times New Roman" w:hAnsi="Times New Roman" w:cs="Times New Roman"/>
-        </w:rPr>
-        <w:t>….</w:t>
-      </w:r>
-      <w:r>
-        <w:rPr>
-          <w:rFonts w:ascii="Times New Roman" w:hAnsi="Times New Roman" w:cs="Times New Roman"/>
-        </w:rPr>
-        <w:t xml:space="preserve">(essay 1 analysis) During the presidential elections, most of the memes targeting Hillary Clinton had similar themes. The first meme I will be analyzing pictures Clinton speaking into a microphone with a caption around her that reads, “I DID NOT HAVE TEXTUAL RELATIONS WITH THE SERVER!” The caption makes this meme successful because during his time in office, former President of the United States, Bill Clinton was accused of having an affair with Monica Lewinsky. In one of his most iconic speeches, Bill Clinton denied these accusations by stating, “I did not have sexual relations with that woman.” By incorporating similar phrasing, this meme attempts to humiliate Hillary Clinton for Bill’s scandal during his presidency. The caption also seeks to ridicule Clinton for her email controversy in 2015. During her time as Secretary of State, Clinton was accused to have used her personal family’s email server to handle classified emails. Highlighting Hillary’s email accusation through the use of clever wordplay, allowed this meme to become one of the most popular throughout the presidential elections. Clinton’s bright red blazer, pose and face expression makes her look like a fierce dictator who is ready to take control; someone who you would not want to vote for. </w:t>
-      </w:r>
+        <w:jc w:val="center"/>
+        <w:rPr>
+          <w:rFonts w:ascii="Times New Roman" w:hAnsi="Times New Roman" w:cs="Times New Roman"/>
+        </w:rPr>
+      </w:pPr>
     </w:p>
     <w:p>
       <w:pPr>
         <w:spacing w:line="480" w:lineRule="auto"/>
-        <w:rPr>
-          <w:rFonts w:ascii="Times New Roman" w:hAnsi="Times New Roman" w:cs="Times New Roman"/>
-        </w:rPr>
-      </w:pPr>
-      <w:r>
-        <w:rPr>
-          <w:rFonts w:ascii="Times New Roman" w:hAnsi="Times New Roman" w:cs="Times New Roman"/>
-        </w:rPr>
-        <w:tab/>
-        <w:t xml:space="preserve">When comparing the content between Donald Trump and Hillary Clinton memes, one can easily observe that there is more variety in the memes addressing Trump. In the meme world, variety is usually a good thing. Trump’s reality television career could be a reasonable explanation for this larger amount of variety. The second meme that I will be examining shows Trump sitting in a chair, pointing at the camera. Like Clinton’s meme, Trumps also contains a caption which reads, “OBAMA YOU’RE FIRED.”  Trump’s popular phrase, “you’re fired,” is recognized by millions of people around the U.S. because of Trump’s former TV show, </w:t>
-      </w:r>
-      <w:r>
-        <w:rPr>
-          <w:rFonts w:ascii="Times New Roman" w:hAnsi="Times New Roman" w:cs="Times New Roman"/>
-          <w:i/>
-        </w:rPr>
-        <w:t>The Apprentice</w:t>
-      </w:r>
-      <w:r>
-        <w:rPr>
-          <w:rFonts w:ascii="Times New Roman" w:hAnsi="Times New Roman" w:cs="Times New Roman"/>
-        </w:rPr>
-        <w:t>. Using a phrase that is familiar to the general U.S. population to target Obama was a clever way to pull voters on Trump’s side. The picture’s setting, dim lighting, and Trump’s posture add a theme of positive masculine power. In addition to masculine power, Trump’s posture also adds a sense credibility because it is similar to the one the iconic Uncle Sam uses in the “I want you” posters.</w:t>
-      </w:r>
+        <w:jc w:val="center"/>
+        <w:rPr>
+          <w:rFonts w:ascii="Times New Roman" w:hAnsi="Times New Roman" w:cs="Times New Roman"/>
+        </w:rPr>
+      </w:pPr>
     </w:p>
     <w:p>
       <w:pPr>
         <w:spacing w:line="480" w:lineRule="auto"/>
-        <w:rPr>
-          <w:rFonts w:ascii="Times New Roman" w:hAnsi="Times New Roman" w:cs="Times New Roman"/>
-          <w:b/>
-        </w:rPr>
-      </w:pPr>
-      <w:r>
-        <w:rPr>
-          <w:rFonts w:ascii="Times New Roman" w:hAnsi="Times New Roman" w:cs="Times New Roman"/>
-          <w:b/>
-        </w:rPr>
-        <w:t>Conclusion of essay DOS</w:t>
-      </w:r>
+        <w:jc w:val="center"/>
+        <w:rPr>
+          <w:rFonts w:ascii="Times New Roman" w:hAnsi="Times New Roman" w:cs="Times New Roman"/>
+        </w:rPr>
+      </w:pPr>
     </w:p>
     <w:p>
       <w:pPr>
         <w:spacing w:line="480" w:lineRule="auto"/>
-        <w:ind w:firstLine="720"/>
-        <w:rPr>
-          <w:rFonts w:ascii="Times New Roman" w:hAnsi="Times New Roman" w:cs="Times New Roman"/>
-        </w:rPr>
-      </w:pPr>
-      <w:r>
-        <w:rPr>
-          <w:rFonts w:ascii="Times New Roman" w:hAnsi="Times New Roman" w:cs="Times New Roman"/>
-        </w:rPr>
-        <w:t>In conclusion, political memes are powerful; it is sometimes difficult to make out what they are trying to say. Once memes go viral, they are seen by millions of peopl</w:t>
-      </w:r>
-      <w:r>
-        <w:rPr>
-          <w:rFonts w:ascii="Times New Roman" w:hAnsi="Times New Roman" w:cs="Times New Roman"/>
-        </w:rPr>
-        <w:t>e around the world. During the presidential e</w:t>
-      </w:r>
-      <w:r>
-        <w:rPr>
-          <w:rFonts w:ascii="Times New Roman" w:hAnsi="Times New Roman" w:cs="Times New Roman"/>
-        </w:rPr>
-        <w:t xml:space="preserve">lection, there was an endless amount of pro-Trump and anti-Clinton political memes circulating around social media. It is important to understand the meanings behind these political memes as they are powerful pieces of rhetoric that have the potential to influence the ways people view political figures. Approaching these political memes through the lens of visual perspective is important in order to understand the ideas and issues they are trying to convey.  </w:t>
-      </w:r>
+        <w:jc w:val="center"/>
+        <w:rPr>
+          <w:rFonts w:ascii="Times New Roman" w:hAnsi="Times New Roman" w:cs="Times New Roman"/>
+        </w:rPr>
+      </w:pPr>
     </w:p>
     <w:p>
       <w:pPr>
         <w:spacing w:line="480" w:lineRule="auto"/>
+        <w:jc w:val="center"/>
         <w:rPr>
           <w:rFonts w:ascii="Times New Roman" w:hAnsi="Times New Roman" w:cs="Times New Roman"/>
         </w:rPr>
@@ -2595,6 +3989,7 @@
     <w:p>
       <w:pPr>
         <w:spacing w:line="480" w:lineRule="auto"/>
+        <w:jc w:val="center"/>
         <w:rPr>
           <w:rFonts w:ascii="Times New Roman" w:hAnsi="Times New Roman" w:cs="Times New Roman"/>
         </w:rPr>
@@ -2603,16 +3998,20 @@
     <w:p>
       <w:pPr>
         <w:spacing w:line="480" w:lineRule="auto"/>
-        <w:rPr>
-          <w:rFonts w:ascii="Times New Roman" w:hAnsi="Times New Roman" w:cs="Times New Roman"/>
-        </w:rPr>
-      </w:pPr>
-      <w:r>
-        <w:rPr>
-          <w:rFonts w:ascii="Times New Roman" w:hAnsi="Times New Roman" w:cs="Times New Roman"/>
-        </w:rPr>
-        <w:br w:type="page"/>
-      </w:r>
+        <w:jc w:val="center"/>
+        <w:rPr>
+          <w:rFonts w:ascii="Times New Roman" w:hAnsi="Times New Roman" w:cs="Times New Roman"/>
+        </w:rPr>
+      </w:pPr>
+    </w:p>
+    <w:p>
+      <w:pPr>
+        <w:spacing w:line="480" w:lineRule="auto"/>
+        <w:jc w:val="center"/>
+        <w:rPr>
+          <w:rFonts w:ascii="Times New Roman" w:hAnsi="Times New Roman" w:cs="Times New Roman"/>
+        </w:rPr>
+      </w:pPr>
     </w:p>
     <w:p>
       <w:pPr>
@@ -2967,7 +4366,7 @@
           <w:rFonts w:ascii="Times New Roman" w:hAnsi="Times New Roman" w:cs="Times New Roman"/>
         </w:rPr>
       </w:pPr>
-      <w:hyperlink r:id="rId7" w:history="1">
+      <w:hyperlink r:id="rId10" w:history="1">
         <w:r>
           <w:rPr>
             <w:rStyle w:val="Hyperlink"/>
@@ -2994,7 +4393,7 @@
           <w:rFonts w:ascii="Times New Roman" w:hAnsi="Times New Roman" w:cs="Times New Roman"/>
         </w:rPr>
       </w:pPr>
-      <w:hyperlink r:id="rId8" w:history="1">
+      <w:hyperlink r:id="rId11" w:history="1">
         <w:r>
           <w:rPr>
             <w:rStyle w:val="Hyperlink"/>
@@ -3015,7 +4414,7 @@
           <w:rFonts w:ascii="Times New Roman" w:hAnsi="Times New Roman" w:cs="Times New Roman"/>
         </w:rPr>
       </w:pPr>
-      <w:hyperlink r:id="rId9" w:history="1">
+      <w:hyperlink r:id="rId12" w:history="1">
         <w:r>
           <w:rPr>
             <w:rStyle w:val="Hyperlink"/>
@@ -3036,7 +4435,7 @@
           <w:rFonts w:ascii="Times New Roman" w:hAnsi="Times New Roman" w:cs="Times New Roman"/>
         </w:rPr>
       </w:pPr>
-      <w:hyperlink r:id="rId10" w:history="1">
+      <w:hyperlink r:id="rId13" w:history="1">
         <w:r>
           <w:rPr>
             <w:rStyle w:val="Hyperlink"/>
@@ -3057,7 +4456,7 @@
           <w:rFonts w:ascii="Times New Roman" w:hAnsi="Times New Roman" w:cs="Times New Roman"/>
         </w:rPr>
       </w:pPr>
-      <w:hyperlink r:id="rId11" w:history="1">
+      <w:hyperlink r:id="rId14" w:history="1">
         <w:r>
           <w:rPr>
             <w:rStyle w:val="Hyperlink"/>
@@ -3084,8 +4483,8 @@
       </w:pPr>
     </w:p>
     <w:sectPr>
-      <w:headerReference w:type="even" r:id="rId12"/>
-      <w:headerReference w:type="default" r:id="rId13"/>
+      <w:headerReference w:type="even" r:id="rId15"/>
+      <w:headerReference w:type="default" r:id="rId16"/>
       <w:pgSz w:w="12240" w:h="15840"/>
       <w:pgMar w:top="1440" w:right="1440" w:bottom="1440" w:left="1440" w:header="720" w:footer="720" w:gutter="0"/>
       <w:cols w:space="720"/>
@@ -3356,7 +4755,7 @@
     </w:rPrDefault>
     <w:pPrDefault/>
   </w:docDefaults>
-  <w:latentStyles w:defLockedState="0" w:defUIPriority="99" w:defSemiHidden="0" w:defUnhideWhenUsed="0" w:defQFormat="0" w:count="380">
+  <w:latentStyles w:defLockedState="0" w:defUIPriority="99" w:defSemiHidden="0" w:defUnhideWhenUsed="0" w:defQFormat="0" w:count="382">
     <w:lsdException w:name="Normal" w:uiPriority="0" w:qFormat="1"/>
     <w:lsdException w:name="heading 1" w:uiPriority="9" w:qFormat="1"/>
     <w:lsdException w:name="heading 2" w:semiHidden="1" w:uiPriority="9" w:unhideWhenUsed="1" w:qFormat="1"/>
@@ -3462,7 +4861,6 @@
     <w:lsdException w:name="HTML Sample" w:semiHidden="1" w:unhideWhenUsed="1"/>
     <w:lsdException w:name="HTML Typewriter" w:semiHidden="1" w:unhideWhenUsed="1"/>
     <w:lsdException w:name="HTML Variable" w:semiHidden="1" w:unhideWhenUsed="1"/>
-    <w:lsdException w:name="Normal Table" w:semiHidden="1" w:unhideWhenUsed="1"/>
     <w:lsdException w:name="annotation subject" w:semiHidden="1" w:unhideWhenUsed="1"/>
     <w:lsdException w:name="No List" w:semiHidden="1" w:unhideWhenUsed="1"/>
     <w:lsdException w:name="Outline List 1" w:semiHidden="1" w:unhideWhenUsed="1"/>
@@ -3508,11 +4906,9 @@
     <w:lsdException w:name="Table Subtle 1" w:semiHidden="1" w:unhideWhenUsed="1"/>
     <w:lsdException w:name="Table Subtle 2" w:semiHidden="1" w:unhideWhenUsed="1"/>
     <w:lsdException w:name="Table Web 1" w:semiHidden="1" w:unhideWhenUsed="1"/>
-    <w:lsdException w:name="Table Web 2" w:semiHidden="1" w:unhideWhenUsed="1"/>
     <w:lsdException w:name="Table Web 3" w:semiHidden="1" w:unhideWhenUsed="1"/>
     <w:lsdException w:name="Balloon Text" w:semiHidden="1" w:unhideWhenUsed="1"/>
     <w:lsdException w:name="Table Grid" w:uiPriority="39"/>
-    <w:lsdException w:name="Table Theme" w:semiHidden="1" w:unhideWhenUsed="1"/>
     <w:lsdException w:name="Note Level 1" w:semiHidden="1" w:unhideWhenUsed="1"/>
     <w:lsdException w:name="Note Level 2" w:semiHidden="1" w:unhideWhenUsed="1"/>
     <w:lsdException w:name="Note Level 3" w:semiHidden="1" w:unhideWhenUsed="1"/>
@@ -3737,6 +5133,8 @@
     <w:lsdException w:name="List Table 5 Dark Accent 6" w:uiPriority="50"/>
     <w:lsdException w:name="List Table 6 Colorful Accent 6" w:uiPriority="51"/>
     <w:lsdException w:name="List Table 7 Colorful Accent 6" w:uiPriority="52"/>
+    <w:lsdException w:name="Mention" w:semiHidden="1" w:unhideWhenUsed="1"/>
+    <w:lsdException w:name="Smart Hyperlink" w:semiHidden="1" w:unhideWhenUsed="1"/>
   </w:latentStyles>
   <w:style w:type="paragraph" w:default="1" w:styleId="Normal">
     <w:name w:val="Normal"/>

</xml_diff>

<commit_message>
CCM final pper complete
</commit_message>
<xml_diff>
--- a/2017 - 2018/Fall 2017/CCM/Final Paper/Gonzalez Final Paper.docx
+++ b/2017 - 2018/Fall 2017/CCM/Final Paper/Gonzalez Final Paper.docx
@@ -61,7 +61,7 @@
         <w:rPr>
           <w:rFonts w:ascii="Times New Roman" w:hAnsi="Times New Roman" w:cs="Times New Roman"/>
         </w:rPr>
-        <w:t xml:space="preserve"> 12</w:t>
+        <w:t xml:space="preserve"> 13</w:t>
       </w:r>
       <w:r>
         <w:rPr>
@@ -264,7 +264,19 @@
         <w:rPr>
           <w:rFonts w:ascii="Times New Roman" w:hAnsi="Times New Roman" w:cs="Times New Roman"/>
         </w:rPr>
-        <w:t xml:space="preserve"> majority of internet users</w:t>
+        <w:t xml:space="preserve"> </w:t>
+      </w:r>
+      <w:r>
+        <w:rPr>
+          <w:rFonts w:ascii="Times New Roman" w:hAnsi="Times New Roman" w:cs="Times New Roman"/>
+        </w:rPr>
+        <w:t xml:space="preserve">the </w:t>
+      </w:r>
+      <w:r>
+        <w:rPr>
+          <w:rFonts w:ascii="Times New Roman" w:hAnsi="Times New Roman" w:cs="Times New Roman"/>
+        </w:rPr>
+        <w:t>majority of internet users</w:t>
       </w:r>
       <w:r>
         <w:rPr>
@@ -1414,7 +1426,19 @@
         <w:rPr>
           <w:rFonts w:ascii="Times New Roman" w:hAnsi="Times New Roman" w:cs="Times New Roman"/>
         </w:rPr>
-        <w:t xml:space="preserve"> At the end of the democratic </w:t>
+        <w:t xml:space="preserve"> At the end of the </w:t>
+      </w:r>
+      <w:r>
+        <w:rPr>
+          <w:rFonts w:ascii="Times New Roman" w:hAnsi="Times New Roman" w:cs="Times New Roman"/>
+        </w:rPr>
+        <w:t>Democratic</w:t>
+      </w:r>
+      <w:r>
+        <w:rPr>
+          <w:rFonts w:ascii="Times New Roman" w:hAnsi="Times New Roman" w:cs="Times New Roman"/>
+        </w:rPr>
+        <w:t xml:space="preserve"> </w:t>
       </w:r>
       <w:r>
         <w:rPr>
@@ -1746,7 +1770,19 @@
         <w:rPr>
           <w:rFonts w:ascii="Times New Roman" w:hAnsi="Times New Roman" w:cs="Times New Roman"/>
         </w:rPr>
-        <w:t xml:space="preserve">number of delegate votes needed to win by 204 votes and more than doubled the amount of delegate votes Cruz received (Politico). </w:t>
+        <w:t xml:space="preserve">number of delegate votes needed to win by 204 votes and more than doubled the </w:t>
+      </w:r>
+      <w:r>
+        <w:rPr>
+          <w:rFonts w:ascii="Times New Roman" w:hAnsi="Times New Roman" w:cs="Times New Roman"/>
+        </w:rPr>
+        <w:t>number</w:t>
+      </w:r>
+      <w:r>
+        <w:rPr>
+          <w:rFonts w:ascii="Times New Roman" w:hAnsi="Times New Roman" w:cs="Times New Roman"/>
+        </w:rPr>
+        <w:t xml:space="preserve"> of delegate votes Cruz received (Politico). </w:t>
       </w:r>
       <w:r>
         <w:rPr>
@@ -1801,6 +1837,12 @@
           <w:rFonts w:ascii="Times New Roman" w:hAnsi="Times New Roman" w:cs="Times New Roman"/>
         </w:rPr>
         <w:t xml:space="preserve"> against </w:t>
+      </w:r>
+      <w:r>
+        <w:rPr>
+          <w:rFonts w:ascii="Times New Roman" w:hAnsi="Times New Roman" w:cs="Times New Roman"/>
+        </w:rPr>
+        <w:t xml:space="preserve">the </w:t>
       </w:r>
       <w:r>
         <w:rPr>
@@ -2007,7 +2049,13 @@
         <w:rPr>
           <w:rFonts w:ascii="Times New Roman" w:hAnsi="Times New Roman" w:cs="Times New Roman"/>
         </w:rPr>
-        <w:t xml:space="preserve">allegedly </w:t>
+        <w:t>alleged</w:t>
+      </w:r>
+      <w:r>
+        <w:rPr>
+          <w:rFonts w:ascii="Times New Roman" w:hAnsi="Times New Roman" w:cs="Times New Roman"/>
+        </w:rPr>
+        <w:t xml:space="preserve"> </w:t>
       </w:r>
       <w:r>
         <w:rPr>
@@ -2073,7 +2121,19 @@
         <w:rPr>
           <w:rFonts w:ascii="Times New Roman" w:hAnsi="Times New Roman" w:cs="Times New Roman"/>
         </w:rPr>
-        <w:t xml:space="preserve"> affair scandal. Each of these issues were </w:t>
+        <w:t xml:space="preserve"> affair scandal. Each of these issues </w:t>
+      </w:r>
+      <w:r>
+        <w:rPr>
+          <w:rFonts w:ascii="Times New Roman" w:hAnsi="Times New Roman" w:cs="Times New Roman"/>
+        </w:rPr>
+        <w:t>were</w:t>
+      </w:r>
+      <w:r>
+        <w:rPr>
+          <w:rFonts w:ascii="Times New Roman" w:hAnsi="Times New Roman" w:cs="Times New Roman"/>
+        </w:rPr>
+        <w:t xml:space="preserve"> </w:t>
       </w:r>
       <w:r>
         <w:rPr>
@@ -3502,7 +3562,13 @@
         <w:rPr>
           <w:rFonts w:ascii="Times New Roman" w:hAnsi="Times New Roman" w:cs="Times New Roman"/>
         </w:rPr>
-        <w:t xml:space="preserve">. In this political meme Clinton </w:t>
+        <w:t xml:space="preserve">. In this political meme, </w:t>
+      </w:r>
+      <w:r>
+        <w:rPr>
+          <w:rFonts w:ascii="Times New Roman" w:hAnsi="Times New Roman" w:cs="Times New Roman"/>
+        </w:rPr>
+        <w:t xml:space="preserve">Clinton </w:t>
       </w:r>
       <w:r>
         <w:rPr>
@@ -3799,7 +3865,31 @@
           <w:rFonts w:ascii="Times New Roman" w:hAnsi="Times New Roman" w:cs="Times New Roman"/>
         </w:rPr>
         <w:tab/>
-        <w:t xml:space="preserve">When comparing the content between Donald Trump and Hillary Clinton </w:t>
+        <w:t xml:space="preserve">When </w:t>
+      </w:r>
+      <w:r>
+        <w:rPr>
+          <w:rFonts w:ascii="Times New Roman" w:hAnsi="Times New Roman" w:cs="Times New Roman"/>
+        </w:rPr>
+        <w:t>observing</w:t>
+      </w:r>
+      <w:r>
+        <w:rPr>
+          <w:rFonts w:ascii="Times New Roman" w:hAnsi="Times New Roman" w:cs="Times New Roman"/>
+        </w:rPr>
+        <w:t xml:space="preserve"> the content </w:t>
+      </w:r>
+      <w:r>
+        <w:rPr>
+          <w:rFonts w:ascii="Times New Roman" w:hAnsi="Times New Roman" w:cs="Times New Roman"/>
+        </w:rPr>
+        <w:t>used in</w:t>
+      </w:r>
+      <w:r>
+        <w:rPr>
+          <w:rFonts w:ascii="Times New Roman" w:hAnsi="Times New Roman" w:cs="Times New Roman"/>
+        </w:rPr>
+        <w:t xml:space="preserve"> Donald Trump and Hillary Clinton </w:t>
       </w:r>
       <w:r>
         <w:rPr>
@@ -3817,7 +3907,31 @@
         <w:rPr>
           <w:rFonts w:ascii="Times New Roman" w:hAnsi="Times New Roman" w:cs="Times New Roman"/>
         </w:rPr>
-        <w:t xml:space="preserve">there are significant differences that can be made. For example, when I was conducting my research, I noticed that majority of the political memes involving Hillary Clinton </w:t>
+        <w:t xml:space="preserve">there are significant </w:t>
+      </w:r>
+      <w:r>
+        <w:rPr>
+          <w:rFonts w:ascii="Times New Roman" w:hAnsi="Times New Roman" w:cs="Times New Roman"/>
+        </w:rPr>
+        <w:t>comparisons</w:t>
+      </w:r>
+      <w:r>
+        <w:rPr>
+          <w:rFonts w:ascii="Times New Roman" w:hAnsi="Times New Roman" w:cs="Times New Roman"/>
+        </w:rPr>
+        <w:t xml:space="preserve"> that can be made. </w:t>
+      </w:r>
+      <w:r>
+        <w:rPr>
+          <w:rFonts w:ascii="Times New Roman" w:hAnsi="Times New Roman" w:cs="Times New Roman"/>
+        </w:rPr>
+        <w:t>While</w:t>
+      </w:r>
+      <w:r>
+        <w:rPr>
+          <w:rFonts w:ascii="Times New Roman" w:hAnsi="Times New Roman" w:cs="Times New Roman"/>
+        </w:rPr>
+        <w:t xml:space="preserve"> conducting my research, I noticed that majority of the political memes involving Hillary Clinton </w:t>
       </w:r>
       <w:r>
         <w:rPr>
@@ -3835,7 +3949,1006 @@
         <w:rPr>
           <w:rFonts w:ascii="Times New Roman" w:hAnsi="Times New Roman" w:cs="Times New Roman"/>
         </w:rPr>
-        <w:t xml:space="preserve">s affair with Monica Lewinsky. Trump political memes on the other hand. </w:t>
+        <w:t>s affair with Monica Lewinsky. Trump political memes</w:t>
+      </w:r>
+      <w:r>
+        <w:rPr>
+          <w:rFonts w:ascii="Times New Roman" w:hAnsi="Times New Roman" w:cs="Times New Roman"/>
+        </w:rPr>
+        <w:t>,</w:t>
+      </w:r>
+      <w:r>
+        <w:rPr>
+          <w:rFonts w:ascii="Times New Roman" w:hAnsi="Times New Roman" w:cs="Times New Roman"/>
+        </w:rPr>
+        <w:t xml:space="preserve"> on the other hand</w:t>
+      </w:r>
+      <w:r>
+        <w:rPr>
+          <w:rFonts w:ascii="Times New Roman" w:hAnsi="Times New Roman" w:cs="Times New Roman"/>
+        </w:rPr>
+        <w:t>,</w:t>
+      </w:r>
+      <w:r>
+        <w:rPr>
+          <w:rFonts w:ascii="Times New Roman" w:hAnsi="Times New Roman" w:cs="Times New Roman"/>
+        </w:rPr>
+        <w:t xml:space="preserve"> were solely based on him</w:t>
+      </w:r>
+      <w:r>
+        <w:rPr>
+          <w:rFonts w:ascii="Times New Roman" w:hAnsi="Times New Roman" w:cs="Times New Roman"/>
+        </w:rPr>
+        <w:t>.</w:t>
+      </w:r>
+      <w:r>
+        <w:rPr>
+          <w:rFonts w:ascii="Times New Roman" w:hAnsi="Times New Roman" w:cs="Times New Roman"/>
+        </w:rPr>
+        <w:t xml:space="preserve"> </w:t>
+      </w:r>
+      <w:r>
+        <w:rPr>
+          <w:rFonts w:ascii="Times New Roman" w:hAnsi="Times New Roman" w:cs="Times New Roman"/>
+        </w:rPr>
+        <w:t>The third political meme</w:t>
+      </w:r>
+      <w:r>
+        <w:rPr>
+          <w:rFonts w:ascii="Times New Roman" w:hAnsi="Times New Roman" w:cs="Times New Roman"/>
+        </w:rPr>
+        <w:t xml:space="preserve"> </w:t>
+      </w:r>
+      <w:r>
+        <w:rPr>
+          <w:rFonts w:ascii="Times New Roman" w:hAnsi="Times New Roman" w:cs="Times New Roman"/>
+        </w:rPr>
+        <w:t>displays</w:t>
+      </w:r>
+      <w:r>
+        <w:rPr>
+          <w:rFonts w:ascii="Times New Roman" w:hAnsi="Times New Roman" w:cs="Times New Roman"/>
+        </w:rPr>
+        <w:t xml:space="preserve"> Trump sitting in </w:t>
+      </w:r>
+      <w:r>
+        <w:rPr>
+          <w:rFonts w:ascii="Times New Roman" w:hAnsi="Times New Roman" w:cs="Times New Roman"/>
+        </w:rPr>
+        <w:t>a chair, pointing at the camera</w:t>
+      </w:r>
+      <w:r>
+        <w:rPr>
+          <w:rFonts w:ascii="Times New Roman" w:hAnsi="Times New Roman" w:cs="Times New Roman"/>
+        </w:rPr>
+        <w:t xml:space="preserve"> with a caption reading</w:t>
+      </w:r>
+      <w:r>
+        <w:rPr>
+          <w:rFonts w:ascii="Times New Roman" w:hAnsi="Times New Roman" w:cs="Times New Roman"/>
+        </w:rPr>
+        <w:t xml:space="preserve">, “OBAMA YOU’RE FIRED.”  Trump’s popular phrase, “you’re fired,” </w:t>
+      </w:r>
+      <w:r>
+        <w:rPr>
+          <w:rFonts w:ascii="Times New Roman" w:hAnsi="Times New Roman" w:cs="Times New Roman"/>
+        </w:rPr>
+        <w:t xml:space="preserve">comes from </w:t>
+      </w:r>
+      <w:r>
+        <w:rPr>
+          <w:rFonts w:ascii="Times New Roman" w:hAnsi="Times New Roman" w:cs="Times New Roman"/>
+        </w:rPr>
+        <w:t>his</w:t>
+      </w:r>
+      <w:r>
+        <w:rPr>
+          <w:rFonts w:ascii="Times New Roman" w:hAnsi="Times New Roman" w:cs="Times New Roman"/>
+        </w:rPr>
+        <w:t xml:space="preserve"> reality TV show, </w:t>
+      </w:r>
+      <w:r>
+        <w:rPr>
+          <w:rFonts w:ascii="Times New Roman" w:hAnsi="Times New Roman" w:cs="Times New Roman"/>
+          <w:i/>
+        </w:rPr>
+        <w:t>The Apprentice</w:t>
+      </w:r>
+      <w:r>
+        <w:rPr>
+          <w:rFonts w:ascii="Times New Roman" w:hAnsi="Times New Roman" w:cs="Times New Roman"/>
+        </w:rPr>
+        <w:t xml:space="preserve">. The phrase </w:t>
+      </w:r>
+      <w:r>
+        <w:rPr>
+          <w:rFonts w:ascii="Times New Roman" w:hAnsi="Times New Roman" w:cs="Times New Roman"/>
+        </w:rPr>
+        <w:t>is</w:t>
+      </w:r>
+      <w:r>
+        <w:rPr>
+          <w:rFonts w:ascii="Times New Roman" w:hAnsi="Times New Roman" w:cs="Times New Roman"/>
+        </w:rPr>
+        <w:t xml:space="preserve"> an example of popular culture and it is</w:t>
+      </w:r>
+      <w:r>
+        <w:rPr>
+          <w:rFonts w:ascii="Times New Roman" w:hAnsi="Times New Roman" w:cs="Times New Roman"/>
+        </w:rPr>
+        <w:t xml:space="preserve"> recognized by millions of people around the </w:t>
+      </w:r>
+      <w:r>
+        <w:rPr>
+          <w:rFonts w:ascii="Times New Roman" w:hAnsi="Times New Roman" w:cs="Times New Roman"/>
+        </w:rPr>
+        <w:t>U.S.</w:t>
+      </w:r>
+      <w:r>
+        <w:rPr>
+          <w:rFonts w:ascii="Times New Roman" w:hAnsi="Times New Roman" w:cs="Times New Roman"/>
+        </w:rPr>
+        <w:t xml:space="preserve"> The </w:t>
+      </w:r>
+      <w:r>
+        <w:rPr>
+          <w:rFonts w:ascii="Times New Roman" w:hAnsi="Times New Roman" w:cs="Times New Roman"/>
+        </w:rPr>
+        <w:t xml:space="preserve">visual features of this political meme’s setting, </w:t>
+      </w:r>
+      <w:r>
+        <w:rPr>
+          <w:rFonts w:ascii="Times New Roman" w:hAnsi="Times New Roman" w:cs="Times New Roman"/>
+        </w:rPr>
+        <w:t>lighting, and Trump’s posture a</w:t>
+      </w:r>
+      <w:r>
+        <w:rPr>
+          <w:rFonts w:ascii="Times New Roman" w:hAnsi="Times New Roman" w:cs="Times New Roman"/>
+        </w:rPr>
+        <w:t>dd a theme of masculinity</w:t>
+      </w:r>
+      <w:r>
+        <w:rPr>
+          <w:rFonts w:ascii="Times New Roman" w:hAnsi="Times New Roman" w:cs="Times New Roman"/>
+        </w:rPr>
+        <w:t xml:space="preserve"> whi</w:t>
+      </w:r>
+      <w:r>
+        <w:rPr>
+          <w:rFonts w:ascii="Times New Roman" w:hAnsi="Times New Roman" w:cs="Times New Roman"/>
+        </w:rPr>
+        <w:t>ch in turn adds to the gendered arguments theme</w:t>
+      </w:r>
+      <w:r>
+        <w:rPr>
+          <w:rFonts w:ascii="Times New Roman" w:hAnsi="Times New Roman" w:cs="Times New Roman"/>
+        </w:rPr>
+        <w:t xml:space="preserve">. </w:t>
+      </w:r>
+      <w:r>
+        <w:rPr>
+          <w:rFonts w:ascii="Times New Roman" w:hAnsi="Times New Roman" w:cs="Times New Roman"/>
+        </w:rPr>
+        <w:t xml:space="preserve">Masculinity is seen as a sign of strength </w:t>
+      </w:r>
+      <w:r>
+        <w:rPr>
+          <w:rFonts w:ascii="Times New Roman" w:hAnsi="Times New Roman" w:cs="Times New Roman"/>
+        </w:rPr>
+        <w:t>which</w:t>
+      </w:r>
+      <w:r>
+        <w:rPr>
+          <w:rFonts w:ascii="Times New Roman" w:hAnsi="Times New Roman" w:cs="Times New Roman"/>
+        </w:rPr>
+        <w:t xml:space="preserve"> therefore </w:t>
+      </w:r>
+      <w:r>
+        <w:rPr>
+          <w:rFonts w:ascii="Times New Roman" w:hAnsi="Times New Roman" w:cs="Times New Roman"/>
+        </w:rPr>
+        <w:t xml:space="preserve">makes this political meme more effective.  </w:t>
+      </w:r>
+      <w:r>
+        <w:rPr>
+          <w:rFonts w:ascii="Times New Roman" w:hAnsi="Times New Roman" w:cs="Times New Roman"/>
+        </w:rPr>
+        <w:t xml:space="preserve"> </w:t>
+      </w:r>
+      <w:r>
+        <w:rPr>
+          <w:rFonts w:ascii="Times New Roman" w:hAnsi="Times New Roman" w:cs="Times New Roman"/>
+        </w:rPr>
+        <w:t xml:space="preserve"> </w:t>
+      </w:r>
+    </w:p>
+    <w:p>
+      <w:pPr>
+        <w:rPr>
+          <w:rFonts w:ascii="Times New Roman" w:hAnsi="Times New Roman" w:cs="Times New Roman"/>
+          <w:i/>
+        </w:rPr>
+      </w:pPr>
+      <w:r>
+        <w:rPr>
+          <w:rFonts w:ascii="Times New Roman" w:hAnsi="Times New Roman" w:cs="Times New Roman"/>
+          <w:i/>
+          <w:noProof/>
+        </w:rPr>
+        <w:drawing>
+          <wp:inline distT="0" distB="0" distL="0" distR="0" wp14:anchorId="7A6C966B" wp14:editId="6543E382">
+            <wp:extent cx="1765935" cy="1724025"/>
+            <wp:effectExtent l="0" t="0" r="12065" b="3175"/>
+            <wp:docPr id="4" name="Picture 4"/>
+            <wp:cNvGraphicFramePr>
+              <a:graphicFrameLocks xmlns:a="http://schemas.openxmlformats.org/drawingml/2006/main" noChangeAspect="1"/>
+            </wp:cNvGraphicFramePr>
+            <a:graphic xmlns:a="http://schemas.openxmlformats.org/drawingml/2006/main">
+              <a:graphicData uri="http://schemas.openxmlformats.org/drawingml/2006/picture">
+                <pic:pic xmlns:pic="http://schemas.openxmlformats.org/drawingml/2006/picture">
+                  <pic:nvPicPr>
+                    <pic:cNvPr id="4" name="pokemon.jpg"/>
+                    <pic:cNvPicPr/>
+                  </pic:nvPicPr>
+                  <pic:blipFill>
+                    <a:blip r:embed="rId10">
+                      <a:extLst>
+                        <a:ext uri="{28A0092B-C50C-407E-A947-70E740481C1C}">
+                          <a14:useLocalDpi xmlns:a14="http://schemas.microsoft.com/office/drawing/2010/main" val="0"/>
+                        </a:ext>
+                      </a:extLst>
+                    </a:blip>
+                    <a:stretch>
+                      <a:fillRect/>
+                    </a:stretch>
+                  </pic:blipFill>
+                  <pic:spPr>
+                    <a:xfrm>
+                      <a:off x="0" y="0"/>
+                      <a:ext cx="1823576" cy="1780298"/>
+                    </a:xfrm>
+                    <a:prstGeom prst="rect">
+                      <a:avLst/>
+                    </a:prstGeom>
+                  </pic:spPr>
+                </pic:pic>
+              </a:graphicData>
+            </a:graphic>
+          </wp:inline>
+        </w:drawing>
+      </w:r>
+    </w:p>
+    <w:p>
+      <w:pPr>
+        <w:rPr>
+          <w:rFonts w:ascii="Times New Roman" w:hAnsi="Times New Roman" w:cs="Times New Roman"/>
+          <w:i/>
+        </w:rPr>
+      </w:pPr>
+      <w:r>
+        <w:rPr>
+          <w:rFonts w:ascii="Times New Roman" w:hAnsi="Times New Roman" w:cs="Times New Roman"/>
+          <w:i/>
+        </w:rPr>
+        <w:t>Figure 4: Donald Trump: That’s My Pokémon</w:t>
+      </w:r>
+    </w:p>
+    <w:p>
+      <w:pPr>
+        <w:spacing w:line="480" w:lineRule="auto"/>
+        <w:rPr>
+          <w:rFonts w:ascii="Times New Roman" w:hAnsi="Times New Roman" w:cs="Times New Roman"/>
+          <w:b/>
+        </w:rPr>
+      </w:pPr>
+    </w:p>
+    <w:p>
+      <w:pPr>
+        <w:spacing w:line="480" w:lineRule="auto"/>
+        <w:rPr>
+          <w:rFonts w:ascii="Times New Roman" w:hAnsi="Times New Roman" w:cs="Times New Roman"/>
+        </w:rPr>
+      </w:pPr>
+      <w:r>
+        <w:rPr>
+          <w:rFonts w:ascii="Times New Roman" w:hAnsi="Times New Roman" w:cs="Times New Roman"/>
+        </w:rPr>
+        <w:tab/>
+      </w:r>
+      <w:r>
+        <w:rPr>
+          <w:rFonts w:ascii="Times New Roman" w:hAnsi="Times New Roman" w:cs="Times New Roman"/>
+        </w:rPr>
+        <w:t>Similar</w:t>
+      </w:r>
+      <w:r>
+        <w:rPr>
+          <w:rFonts w:ascii="Times New Roman" w:hAnsi="Times New Roman" w:cs="Times New Roman"/>
+        </w:rPr>
+        <w:t xml:space="preserve"> the third political meme</w:t>
+      </w:r>
+      <w:r>
+        <w:rPr>
+          <w:rFonts w:ascii="Times New Roman" w:hAnsi="Times New Roman" w:cs="Times New Roman"/>
+        </w:rPr>
+        <w:t xml:space="preserve"> involving Trump</w:t>
+      </w:r>
+      <w:r>
+        <w:rPr>
+          <w:rFonts w:ascii="Times New Roman" w:hAnsi="Times New Roman" w:cs="Times New Roman"/>
+        </w:rPr>
+        <w:t>, t</w:t>
+      </w:r>
+      <w:r>
+        <w:rPr>
+          <w:rFonts w:ascii="Times New Roman" w:hAnsi="Times New Roman" w:cs="Times New Roman"/>
+        </w:rPr>
+        <w:t xml:space="preserve">he fourth political meme </w:t>
+      </w:r>
+      <w:r>
+        <w:rPr>
+          <w:rFonts w:ascii="Times New Roman" w:hAnsi="Times New Roman" w:cs="Times New Roman"/>
+        </w:rPr>
+        <w:t>references</w:t>
+      </w:r>
+      <w:r>
+        <w:rPr>
+          <w:rFonts w:ascii="Times New Roman" w:hAnsi="Times New Roman" w:cs="Times New Roman"/>
+        </w:rPr>
+        <w:t xml:space="preserve"> popular culture</w:t>
+      </w:r>
+      <w:r>
+        <w:rPr>
+          <w:rFonts w:ascii="Times New Roman" w:hAnsi="Times New Roman" w:cs="Times New Roman"/>
+        </w:rPr>
+        <w:t xml:space="preserve"> content</w:t>
+      </w:r>
+      <w:r>
+        <w:rPr>
+          <w:rFonts w:ascii="Times New Roman" w:hAnsi="Times New Roman" w:cs="Times New Roman"/>
+        </w:rPr>
+        <w:t xml:space="preserve"> </w:t>
+      </w:r>
+      <w:r>
+        <w:rPr>
+          <w:rFonts w:ascii="Times New Roman" w:hAnsi="Times New Roman" w:cs="Times New Roman"/>
+        </w:rPr>
+        <w:t>(figure 4)</w:t>
+      </w:r>
+      <w:r>
+        <w:rPr>
+          <w:rFonts w:ascii="Times New Roman" w:hAnsi="Times New Roman" w:cs="Times New Roman"/>
+        </w:rPr>
+        <w:t xml:space="preserve">. </w:t>
+      </w:r>
+      <w:r>
+        <w:rPr>
+          <w:rFonts w:ascii="Times New Roman" w:hAnsi="Times New Roman" w:cs="Times New Roman"/>
+        </w:rPr>
+        <w:t xml:space="preserve">It features Mr. Mime, a </w:t>
+      </w:r>
+      <w:r>
+        <w:rPr>
+          <w:rFonts w:ascii="Times New Roman" w:hAnsi="Times New Roman" w:cs="Times New Roman"/>
+        </w:rPr>
+        <w:t>fictional</w:t>
+      </w:r>
+      <w:r>
+        <w:rPr>
+          <w:rFonts w:ascii="Times New Roman" w:hAnsi="Times New Roman" w:cs="Times New Roman"/>
+        </w:rPr>
+        <w:t xml:space="preserve"> character from the </w:t>
+      </w:r>
+      <w:r>
+        <w:rPr>
+          <w:rFonts w:ascii="Times New Roman" w:hAnsi="Times New Roman" w:cs="Times New Roman"/>
+        </w:rPr>
+        <w:t>animated series, Pokémon. Below Mr. Mime</w:t>
+      </w:r>
+      <w:r>
+        <w:rPr>
+          <w:rFonts w:ascii="Times New Roman" w:hAnsi="Times New Roman" w:cs="Times New Roman"/>
+        </w:rPr>
+        <w:t>,</w:t>
+      </w:r>
+      <w:r>
+        <w:rPr>
+          <w:rFonts w:ascii="Times New Roman" w:hAnsi="Times New Roman" w:cs="Times New Roman"/>
+        </w:rPr>
+        <w:t xml:space="preserve"> the caption reads, </w:t>
+      </w:r>
+      <w:r>
+        <w:rPr>
+          <w:rFonts w:ascii="Times New Roman" w:hAnsi="Times New Roman" w:cs="Times New Roman"/>
+        </w:rPr>
+        <w:t>“</w:t>
+      </w:r>
+      <w:r>
+        <w:rPr>
+          <w:rFonts w:ascii="Times New Roman" w:hAnsi="Times New Roman" w:cs="Times New Roman"/>
+        </w:rPr>
+        <w:t xml:space="preserve">MR. MIME: THE BARRIER POKEMON. KNOWN TO MAKE WALLS AND HAVE SILLY HAIR.” </w:t>
+      </w:r>
+      <w:r>
+        <w:rPr>
+          <w:rFonts w:ascii="Times New Roman" w:hAnsi="Times New Roman" w:cs="Times New Roman"/>
+        </w:rPr>
+        <w:t>Below,</w:t>
+      </w:r>
+      <w:r>
+        <w:rPr>
+          <w:rFonts w:ascii="Times New Roman" w:hAnsi="Times New Roman" w:cs="Times New Roman"/>
+        </w:rPr>
+        <w:t xml:space="preserve"> Donald Trump po</w:t>
+      </w:r>
+      <w:r>
+        <w:rPr>
+          <w:rFonts w:ascii="Times New Roman" w:hAnsi="Times New Roman" w:cs="Times New Roman"/>
+        </w:rPr>
+        <w:t>ints directly at Mr. Mime with the caption</w:t>
+      </w:r>
+      <w:r>
+        <w:rPr>
+          <w:rFonts w:ascii="Times New Roman" w:hAnsi="Times New Roman" w:cs="Times New Roman"/>
+        </w:rPr>
+        <w:t xml:space="preserve"> reading, “</w:t>
+      </w:r>
+      <w:r>
+        <w:rPr>
+          <w:rFonts w:ascii="Times New Roman" w:hAnsi="Times New Roman" w:cs="Times New Roman"/>
+        </w:rPr>
+        <w:t>THAT’S MY POKEMON.”</w:t>
+      </w:r>
+      <w:r>
+        <w:rPr>
+          <w:rFonts w:ascii="Times New Roman" w:hAnsi="Times New Roman" w:cs="Times New Roman"/>
+        </w:rPr>
+        <w:t xml:space="preserve"> The addition of </w:t>
+      </w:r>
+      <w:r>
+        <w:rPr>
+          <w:rFonts w:ascii="Times New Roman" w:hAnsi="Times New Roman" w:cs="Times New Roman"/>
+        </w:rPr>
+        <w:t xml:space="preserve">the pop culture series, </w:t>
+      </w:r>
+      <w:r>
+        <w:rPr>
+          <w:rFonts w:ascii="Times New Roman" w:hAnsi="Times New Roman" w:cs="Times New Roman"/>
+        </w:rPr>
+        <w:t xml:space="preserve">Pokémon generates </w:t>
+      </w:r>
+      <w:r>
+        <w:rPr>
+          <w:rFonts w:ascii="Times New Roman" w:hAnsi="Times New Roman" w:cs="Times New Roman"/>
+        </w:rPr>
+        <w:t xml:space="preserve">a humorous theme. </w:t>
+      </w:r>
+      <w:r>
+        <w:rPr>
+          <w:rFonts w:ascii="Times New Roman" w:hAnsi="Times New Roman" w:cs="Times New Roman"/>
+        </w:rPr>
+        <w:t xml:space="preserve">At the time of the </w:t>
+      </w:r>
+      <w:r>
+        <w:rPr>
+          <w:rFonts w:ascii="Times New Roman" w:hAnsi="Times New Roman" w:cs="Times New Roman"/>
+        </w:rPr>
+        <w:t>2016 presidential election</w:t>
+      </w:r>
+      <w:r>
+        <w:rPr>
+          <w:rFonts w:ascii="Times New Roman" w:hAnsi="Times New Roman" w:cs="Times New Roman"/>
+        </w:rPr>
+        <w:t xml:space="preserve">, Pokémon GO, a mobile game </w:t>
+      </w:r>
+      <w:r>
+        <w:rPr>
+          <w:rFonts w:ascii="Times New Roman" w:hAnsi="Times New Roman" w:cs="Times New Roman"/>
+        </w:rPr>
+        <w:t>developed</w:t>
+      </w:r>
+      <w:r>
+        <w:rPr>
+          <w:rFonts w:ascii="Times New Roman" w:hAnsi="Times New Roman" w:cs="Times New Roman"/>
+        </w:rPr>
+        <w:t xml:space="preserve"> by Niantic, was extremely popular among people from all </w:t>
+      </w:r>
+      <w:r>
+        <w:rPr>
+          <w:rFonts w:ascii="Times New Roman" w:hAnsi="Times New Roman" w:cs="Times New Roman"/>
+        </w:rPr>
+        <w:t>age groups</w:t>
+      </w:r>
+      <w:r>
+        <w:rPr>
+          <w:rFonts w:ascii="Times New Roman" w:hAnsi="Times New Roman" w:cs="Times New Roman"/>
+        </w:rPr>
+        <w:t>.</w:t>
+      </w:r>
+      <w:r>
+        <w:rPr>
+          <w:rFonts w:ascii="Times New Roman" w:hAnsi="Times New Roman" w:cs="Times New Roman"/>
+        </w:rPr>
+        <w:t xml:space="preserve"> </w:t>
+      </w:r>
+      <w:r>
+        <w:rPr>
+          <w:rFonts w:ascii="Times New Roman" w:hAnsi="Times New Roman" w:cs="Times New Roman"/>
+        </w:rPr>
+        <w:t xml:space="preserve">This political meme also ties in with discipline. During his campaign, Donald Trump promised to build a wall between the United States and Mexico to prevent illegal immigration. </w:t>
+      </w:r>
+      <w:r>
+        <w:rPr>
+          <w:rFonts w:ascii="Times New Roman" w:hAnsi="Times New Roman" w:cs="Times New Roman"/>
+        </w:rPr>
+        <w:t xml:space="preserve">Comparing Donald Trump to Mr. Mime is humorous </w:t>
+      </w:r>
+      <w:r>
+        <w:rPr>
+          <w:rFonts w:ascii="Times New Roman" w:hAnsi="Times New Roman" w:cs="Times New Roman"/>
+        </w:rPr>
+        <w:t>and tha</w:t>
+      </w:r>
+      <w:r>
+        <w:rPr>
+          <w:rFonts w:ascii="Times New Roman" w:hAnsi="Times New Roman" w:cs="Times New Roman"/>
+        </w:rPr>
+        <w:t xml:space="preserve">t </w:t>
+      </w:r>
+      <w:r>
+        <w:rPr>
+          <w:rFonts w:ascii="Times New Roman" w:hAnsi="Times New Roman" w:cs="Times New Roman"/>
+        </w:rPr>
+        <w:t>humor combines with discipline to give the viewer a sense of security when coming across this political meme</w:t>
+      </w:r>
+      <w:r>
+        <w:rPr>
+          <w:rFonts w:ascii="Times New Roman" w:hAnsi="Times New Roman" w:cs="Times New Roman"/>
+        </w:rPr>
+        <w:t>.</w:t>
+      </w:r>
+    </w:p>
+    <w:p>
+      <w:pPr>
+        <w:spacing w:line="480" w:lineRule="auto"/>
+        <w:rPr>
+          <w:rFonts w:ascii="Times New Roman" w:hAnsi="Times New Roman" w:cs="Times New Roman"/>
+          <w:b/>
+        </w:rPr>
+      </w:pPr>
+      <w:r>
+        <w:rPr>
+          <w:rFonts w:ascii="Times New Roman" w:hAnsi="Times New Roman" w:cs="Times New Roman"/>
+          <w:b/>
+        </w:rPr>
+        <w:t>Summary</w:t>
+      </w:r>
+    </w:p>
+    <w:p>
+      <w:pPr>
+        <w:spacing w:line="480" w:lineRule="auto"/>
+        <w:ind w:firstLine="720"/>
+        <w:rPr>
+          <w:rFonts w:ascii="Times New Roman" w:hAnsi="Times New Roman" w:cs="Times New Roman"/>
+        </w:rPr>
+      </w:pPr>
+      <w:r>
+        <w:rPr>
+          <w:rFonts w:ascii="Times New Roman" w:hAnsi="Times New Roman" w:cs="Times New Roman"/>
+        </w:rPr>
+        <w:t>Over the course of this paper</w:t>
+      </w:r>
+      <w:r>
+        <w:rPr>
+          <w:rFonts w:ascii="Times New Roman" w:hAnsi="Times New Roman" w:cs="Times New Roman"/>
+        </w:rPr>
+        <w:t>,</w:t>
+      </w:r>
+      <w:r>
+        <w:rPr>
+          <w:rFonts w:ascii="Times New Roman" w:hAnsi="Times New Roman" w:cs="Times New Roman"/>
+        </w:rPr>
+        <w:t xml:space="preserve"> I have argued that </w:t>
+      </w:r>
+      <w:r>
+        <w:rPr>
+          <w:rFonts w:ascii="Times New Roman" w:hAnsi="Times New Roman" w:cs="Times New Roman"/>
+        </w:rPr>
+        <w:t>it</w:t>
+      </w:r>
+      <w:r>
+        <w:rPr>
+          <w:rFonts w:ascii="Times New Roman" w:hAnsi="Times New Roman" w:cs="Times New Roman"/>
+        </w:rPr>
+        <w:t xml:space="preserve"> is important to consider political memes as </w:t>
+      </w:r>
+      <w:r>
+        <w:rPr>
+          <w:rFonts w:ascii="Times New Roman" w:hAnsi="Times New Roman" w:cs="Times New Roman"/>
+        </w:rPr>
+        <w:t>powerful</w:t>
+      </w:r>
+      <w:r>
+        <w:rPr>
+          <w:rFonts w:ascii="Times New Roman" w:hAnsi="Times New Roman" w:cs="Times New Roman"/>
+        </w:rPr>
+        <w:t xml:space="preserve"> pieces of rhetoric because they have the</w:t>
+      </w:r>
+      <w:r>
+        <w:rPr>
+          <w:rFonts w:ascii="Times New Roman" w:hAnsi="Times New Roman" w:cs="Times New Roman"/>
+        </w:rPr>
+        <w:t xml:space="preserve"> </w:t>
+      </w:r>
+      <w:r>
+        <w:rPr>
+          <w:rFonts w:ascii="Times New Roman" w:hAnsi="Times New Roman" w:cs="Times New Roman"/>
+        </w:rPr>
+        <w:t>necessary components</w:t>
+      </w:r>
+      <w:r>
+        <w:rPr>
+          <w:rFonts w:ascii="Times New Roman" w:hAnsi="Times New Roman" w:cs="Times New Roman"/>
+        </w:rPr>
+        <w:t xml:space="preserve"> to influence the way</w:t>
+      </w:r>
+      <w:r>
+        <w:rPr>
+          <w:rFonts w:ascii="Times New Roman" w:hAnsi="Times New Roman" w:cs="Times New Roman"/>
+        </w:rPr>
+        <w:t xml:space="preserve"> people view political figures.</w:t>
+      </w:r>
+      <w:r>
+        <w:rPr>
+          <w:rFonts w:ascii="Times New Roman" w:hAnsi="Times New Roman" w:cs="Times New Roman"/>
+        </w:rPr>
+        <w:t xml:space="preserve"> Political memes are often heavily charged with popular culture references, gendered norms and broad</w:t>
+      </w:r>
+      <w:r>
+        <w:rPr>
+          <w:rFonts w:ascii="Times New Roman" w:hAnsi="Times New Roman" w:cs="Times New Roman"/>
+        </w:rPr>
+        <w:t xml:space="preserve"> humor that i</w:t>
+      </w:r>
+      <w:r>
+        <w:rPr>
+          <w:rFonts w:ascii="Times New Roman" w:hAnsi="Times New Roman" w:cs="Times New Roman"/>
+        </w:rPr>
+        <w:t xml:space="preserve">t </w:t>
+      </w:r>
+      <w:r>
+        <w:rPr>
+          <w:rFonts w:ascii="Times New Roman" w:hAnsi="Times New Roman" w:cs="Times New Roman"/>
+        </w:rPr>
+        <w:t xml:space="preserve">leaves </w:t>
+      </w:r>
+      <w:r>
+        <w:rPr>
+          <w:rFonts w:ascii="Times New Roman" w:hAnsi="Times New Roman" w:cs="Times New Roman"/>
+        </w:rPr>
+        <w:t>viewers</w:t>
+      </w:r>
+      <w:r>
+        <w:rPr>
+          <w:rFonts w:ascii="Times New Roman" w:hAnsi="Times New Roman" w:cs="Times New Roman"/>
+        </w:rPr>
+        <w:t xml:space="preserve"> with</w:t>
+      </w:r>
+      <w:r>
+        <w:rPr>
+          <w:rFonts w:ascii="Times New Roman" w:hAnsi="Times New Roman" w:cs="Times New Roman"/>
+        </w:rPr>
+        <w:t xml:space="preserve"> a great deal of content to unpack. </w:t>
+      </w:r>
+      <w:r>
+        <w:rPr>
+          <w:rFonts w:ascii="Times New Roman" w:hAnsi="Times New Roman" w:cs="Times New Roman"/>
+        </w:rPr>
+        <w:t>When</w:t>
+      </w:r>
+      <w:r>
+        <w:rPr>
+          <w:rFonts w:ascii="Times New Roman" w:hAnsi="Times New Roman" w:cs="Times New Roman"/>
+        </w:rPr>
+        <w:t xml:space="preserve"> </w:t>
+      </w:r>
+      <w:r>
+        <w:rPr>
+          <w:rFonts w:ascii="Times New Roman" w:hAnsi="Times New Roman" w:cs="Times New Roman"/>
+        </w:rPr>
+        <w:t xml:space="preserve">internet users view generic political memes, they study the visuals, </w:t>
+      </w:r>
+      <w:r>
+        <w:rPr>
+          <w:rFonts w:ascii="Times New Roman" w:hAnsi="Times New Roman" w:cs="Times New Roman"/>
+        </w:rPr>
+        <w:t xml:space="preserve">read a witty caption and react. The reaction </w:t>
+      </w:r>
+      <w:r>
+        <w:rPr>
+          <w:rFonts w:ascii="Times New Roman" w:hAnsi="Times New Roman" w:cs="Times New Roman"/>
+        </w:rPr>
+        <w:t xml:space="preserve">of the viewer </w:t>
+      </w:r>
+      <w:r>
+        <w:rPr>
+          <w:rFonts w:ascii="Times New Roman" w:hAnsi="Times New Roman" w:cs="Times New Roman"/>
+        </w:rPr>
+        <w:t xml:space="preserve">is </w:t>
+      </w:r>
+      <w:r>
+        <w:rPr>
+          <w:rFonts w:ascii="Times New Roman" w:hAnsi="Times New Roman" w:cs="Times New Roman"/>
+        </w:rPr>
+        <w:t>important because</w:t>
+      </w:r>
+      <w:r>
+        <w:rPr>
+          <w:rFonts w:ascii="Times New Roman" w:hAnsi="Times New Roman" w:cs="Times New Roman"/>
+        </w:rPr>
+        <w:t xml:space="preserve"> </w:t>
+      </w:r>
+      <w:r>
+        <w:rPr>
+          <w:rFonts w:ascii="Times New Roman" w:hAnsi="Times New Roman" w:cs="Times New Roman"/>
+        </w:rPr>
+        <w:t xml:space="preserve">it </w:t>
+      </w:r>
+      <w:r>
+        <w:rPr>
+          <w:rFonts w:ascii="Times New Roman" w:hAnsi="Times New Roman" w:cs="Times New Roman"/>
+        </w:rPr>
+        <w:t xml:space="preserve">reveals their interpretation of the meme. </w:t>
+      </w:r>
+      <w:r>
+        <w:rPr>
+          <w:rFonts w:ascii="Times New Roman" w:hAnsi="Times New Roman" w:cs="Times New Roman"/>
+        </w:rPr>
+        <w:t xml:space="preserve">Because </w:t>
+      </w:r>
+      <w:r>
+        <w:rPr>
+          <w:rFonts w:ascii="Times New Roman" w:hAnsi="Times New Roman" w:cs="Times New Roman"/>
+        </w:rPr>
+        <w:t xml:space="preserve">the </w:t>
+      </w:r>
+      <w:r>
+        <w:rPr>
+          <w:rFonts w:ascii="Times New Roman" w:hAnsi="Times New Roman" w:cs="Times New Roman"/>
+        </w:rPr>
+        <w:t>interpretation of political memes changes from viewer to viewer,</w:t>
+      </w:r>
+      <w:r>
+        <w:rPr>
+          <w:rFonts w:ascii="Times New Roman" w:hAnsi="Times New Roman" w:cs="Times New Roman"/>
+        </w:rPr>
+        <w:t xml:space="preserve"> I</w:t>
+      </w:r>
+      <w:r>
+        <w:rPr>
+          <w:rFonts w:ascii="Times New Roman" w:hAnsi="Times New Roman" w:cs="Times New Roman"/>
+        </w:rPr>
+        <w:t xml:space="preserve"> </w:t>
+      </w:r>
+      <w:r>
+        <w:rPr>
+          <w:rFonts w:ascii="Times New Roman" w:hAnsi="Times New Roman" w:cs="Times New Roman"/>
+        </w:rPr>
+        <w:t xml:space="preserve">proposed the </w:t>
+      </w:r>
+      <w:r>
+        <w:rPr>
+          <w:rFonts w:ascii="Times New Roman" w:hAnsi="Times New Roman" w:cs="Times New Roman"/>
+        </w:rPr>
+        <w:t xml:space="preserve">following </w:t>
+      </w:r>
+      <w:r>
+        <w:rPr>
+          <w:rFonts w:ascii="Times New Roman" w:hAnsi="Times New Roman" w:cs="Times New Roman"/>
+        </w:rPr>
+        <w:t>research</w:t>
+      </w:r>
+      <w:r>
+        <w:rPr>
+          <w:rFonts w:ascii="Times New Roman" w:hAnsi="Times New Roman" w:cs="Times New Roman"/>
+        </w:rPr>
+        <w:t xml:space="preserve"> question</w:t>
+      </w:r>
+      <w:r>
+        <w:rPr>
+          <w:rFonts w:ascii="Times New Roman" w:hAnsi="Times New Roman" w:cs="Times New Roman"/>
+        </w:rPr>
+        <w:t xml:space="preserve">: </w:t>
+      </w:r>
+      <w:r>
+        <w:rPr>
+          <w:rFonts w:ascii="Times New Roman" w:hAnsi="Times New Roman" w:cs="Times New Roman"/>
+        </w:rPr>
+        <w:t>h</w:t>
+      </w:r>
+      <w:r>
+        <w:rPr>
+          <w:rFonts w:ascii="Times New Roman" w:hAnsi="Times New Roman" w:cs="Times New Roman"/>
+        </w:rPr>
+        <w:t xml:space="preserve">ow do memes representing President Donald Trump and Hillary Clinton rely on </w:t>
+      </w:r>
+      <w:r>
+        <w:rPr>
+          <w:rFonts w:ascii="Times New Roman" w:hAnsi="Times New Roman" w:cs="Times New Roman"/>
+        </w:rPr>
+        <w:t xml:space="preserve">humor and gendered arguments to visually present these candidates and their potential leadership to online audiences? </w:t>
+      </w:r>
+    </w:p>
+    <w:p>
+      <w:pPr>
+        <w:spacing w:line="480" w:lineRule="auto"/>
+        <w:ind w:firstLine="720"/>
+        <w:rPr>
+          <w:rFonts w:ascii="Times New Roman" w:hAnsi="Times New Roman" w:cs="Times New Roman"/>
+        </w:rPr>
+      </w:pPr>
+      <w:r>
+        <w:rPr>
+          <w:rFonts w:ascii="Times New Roman" w:hAnsi="Times New Roman" w:cs="Times New Roman"/>
+        </w:rPr>
+        <w:t xml:space="preserve">Over the course of this essay, I have </w:t>
+      </w:r>
+      <w:r>
+        <w:rPr>
+          <w:rFonts w:ascii="Times New Roman" w:hAnsi="Times New Roman" w:cs="Times New Roman"/>
+        </w:rPr>
+        <w:t>given a response to</w:t>
+      </w:r>
+      <w:r>
+        <w:rPr>
+          <w:rFonts w:ascii="Times New Roman" w:hAnsi="Times New Roman" w:cs="Times New Roman"/>
+        </w:rPr>
+        <w:t xml:space="preserve"> the proposed research question by analyzing the four selected political memes. </w:t>
+      </w:r>
+      <w:r>
+        <w:rPr>
+          <w:rFonts w:ascii="Times New Roman" w:hAnsi="Times New Roman" w:cs="Times New Roman"/>
+        </w:rPr>
+        <w:t>Although they both</w:t>
+      </w:r>
+      <w:r>
+        <w:rPr>
+          <w:rFonts w:ascii="Times New Roman" w:hAnsi="Times New Roman" w:cs="Times New Roman"/>
+        </w:rPr>
+        <w:t xml:space="preserve"> evoke the themes of gendered norms</w:t>
+      </w:r>
+      <w:r>
+        <w:rPr>
+          <w:rFonts w:ascii="Times New Roman" w:hAnsi="Times New Roman" w:cs="Times New Roman"/>
+        </w:rPr>
+        <w:t xml:space="preserve"> and discipline, w</w:t>
+      </w:r>
+      <w:r>
+        <w:rPr>
+          <w:rFonts w:ascii="Times New Roman" w:hAnsi="Times New Roman" w:cs="Times New Roman"/>
+        </w:rPr>
+        <w:t>e have seen that Hillary Clinton</w:t>
+      </w:r>
+      <w:r>
+        <w:rPr>
+          <w:rFonts w:ascii="Times New Roman" w:hAnsi="Times New Roman" w:cs="Times New Roman"/>
+        </w:rPr>
+        <w:t>’s</w:t>
+      </w:r>
+      <w:r>
+        <w:rPr>
+          <w:rFonts w:ascii="Times New Roman" w:hAnsi="Times New Roman" w:cs="Times New Roman"/>
+        </w:rPr>
+        <w:t xml:space="preserve"> political memes differ from</w:t>
+      </w:r>
+      <w:r>
+        <w:rPr>
+          <w:rFonts w:ascii="Times New Roman" w:hAnsi="Times New Roman" w:cs="Times New Roman"/>
+        </w:rPr>
+        <w:t xml:space="preserve"> those of</w:t>
+      </w:r>
+      <w:r>
+        <w:rPr>
+          <w:rFonts w:ascii="Times New Roman" w:hAnsi="Times New Roman" w:cs="Times New Roman"/>
+        </w:rPr>
+        <w:t xml:space="preserve"> Donald Trump</w:t>
+      </w:r>
+      <w:r>
+        <w:rPr>
+          <w:rFonts w:ascii="Times New Roman" w:hAnsi="Times New Roman" w:cs="Times New Roman"/>
+        </w:rPr>
+        <w:t>’s</w:t>
+      </w:r>
+      <w:r>
+        <w:rPr>
+          <w:rFonts w:ascii="Times New Roman" w:hAnsi="Times New Roman" w:cs="Times New Roman"/>
+        </w:rPr>
+        <w:t xml:space="preserve">. </w:t>
+      </w:r>
+      <w:r>
+        <w:rPr>
+          <w:rFonts w:ascii="Times New Roman" w:hAnsi="Times New Roman" w:cs="Times New Roman"/>
+        </w:rPr>
+        <w:t>Political memes targeting Hillary Clinton</w:t>
+      </w:r>
+      <w:r>
+        <w:rPr>
+          <w:rFonts w:ascii="Times New Roman" w:hAnsi="Times New Roman" w:cs="Times New Roman"/>
+        </w:rPr>
+        <w:t xml:space="preserve"> have been pornified </w:t>
+      </w:r>
+      <w:r>
+        <w:rPr>
+          <w:rFonts w:ascii="Times New Roman" w:hAnsi="Times New Roman" w:cs="Times New Roman"/>
+        </w:rPr>
+        <w:t>through visual</w:t>
+      </w:r>
+      <w:r>
+        <w:rPr>
+          <w:rFonts w:ascii="Times New Roman" w:hAnsi="Times New Roman" w:cs="Times New Roman"/>
+        </w:rPr>
+        <w:t xml:space="preserve"> references to Bill Clinton’s affair with Monica Lewinsky. </w:t>
+      </w:r>
+      <w:r>
+        <w:rPr>
+          <w:rFonts w:ascii="Times New Roman" w:hAnsi="Times New Roman" w:cs="Times New Roman"/>
+        </w:rPr>
+        <w:t xml:space="preserve">The </w:t>
+      </w:r>
+      <w:r>
+        <w:rPr>
+          <w:rFonts w:ascii="Times New Roman" w:hAnsi="Times New Roman" w:cs="Times New Roman"/>
+        </w:rPr>
+        <w:t xml:space="preserve">Bill Clinton’s affair references have a negative impact on Hillary Clinton’s image as a candidate because it </w:t>
+      </w:r>
+      <w:r>
+        <w:rPr>
+          <w:rFonts w:ascii="Times New Roman" w:hAnsi="Times New Roman" w:cs="Times New Roman"/>
+        </w:rPr>
+        <w:t>gives the viewer a sense</w:t>
+      </w:r>
+      <w:r>
+        <w:rPr>
+          <w:rFonts w:ascii="Times New Roman" w:hAnsi="Times New Roman" w:cs="Times New Roman"/>
+        </w:rPr>
+        <w:t xml:space="preserve"> </w:t>
+      </w:r>
+      <w:r>
+        <w:rPr>
+          <w:rFonts w:ascii="Times New Roman" w:hAnsi="Times New Roman" w:cs="Times New Roman"/>
+        </w:rPr>
+        <w:t>that she is</w:t>
+      </w:r>
+      <w:r>
+        <w:rPr>
+          <w:rFonts w:ascii="Times New Roman" w:hAnsi="Times New Roman" w:cs="Times New Roman"/>
+        </w:rPr>
+        <w:t xml:space="preserve"> dependent she is on him. </w:t>
+      </w:r>
+      <w:r>
+        <w:rPr>
+          <w:rFonts w:ascii="Times New Roman" w:hAnsi="Times New Roman" w:cs="Times New Roman"/>
+        </w:rPr>
+        <w:t>This dependency could then portray her as inferior to Bill Clinton. Donald Trump’s political memes</w:t>
+      </w:r>
+      <w:r>
+        <w:rPr>
+          <w:rFonts w:ascii="Times New Roman" w:hAnsi="Times New Roman" w:cs="Times New Roman"/>
+        </w:rPr>
+        <w:t>,</w:t>
+      </w:r>
+      <w:r>
+        <w:rPr>
+          <w:rFonts w:ascii="Times New Roman" w:hAnsi="Times New Roman" w:cs="Times New Roman"/>
+        </w:rPr>
+        <w:t xml:space="preserve"> on the other hand</w:t>
+      </w:r>
+      <w:r>
+        <w:rPr>
+          <w:rFonts w:ascii="Times New Roman" w:hAnsi="Times New Roman" w:cs="Times New Roman"/>
+        </w:rPr>
+        <w:t>,</w:t>
       </w:r>
       <w:bookmarkStart w:id="0" w:name="_GoBack"/>
       <w:bookmarkEnd w:id="0"/>
@@ -3843,96 +4956,31 @@
         <w:rPr>
           <w:rFonts w:ascii="Times New Roman" w:hAnsi="Times New Roman" w:cs="Times New Roman"/>
         </w:rPr>
-        <w:t xml:space="preserve">In the meme world, variety is usually a good thing. Trump’s reality television career could be a reasonable explanation for this larger amount of variety. </w:t>
-      </w:r>
-      <w:r>
-        <w:rPr>
-          <w:rFonts w:ascii="Times New Roman" w:hAnsi="Times New Roman" w:cs="Times New Roman"/>
-        </w:rPr>
-        <w:t>Trump’s political</w:t>
-      </w:r>
-      <w:r>
-        <w:rPr>
-          <w:rFonts w:ascii="Times New Roman" w:hAnsi="Times New Roman" w:cs="Times New Roman"/>
-        </w:rPr>
-        <w:t xml:space="preserve"> meme </w:t>
-      </w:r>
-      <w:r>
-        <w:rPr>
-          <w:rFonts w:ascii="Times New Roman" w:hAnsi="Times New Roman" w:cs="Times New Roman"/>
-        </w:rPr>
-        <w:t>displays</w:t>
-      </w:r>
-      <w:r>
-        <w:rPr>
-          <w:rFonts w:ascii="Times New Roman" w:hAnsi="Times New Roman" w:cs="Times New Roman"/>
-        </w:rPr>
-        <w:t xml:space="preserve"> Trump sitting in a chair, pointing at the camera. Like Clinton’s meme, Trumps also contains a caption which reads, “OBAMA YOU’RE FIRED.”  Trump’s popular phrase, “you’re fired,” is recognized by millions of people around the U.S. because of Trump’s former TV show, </w:t>
-      </w:r>
-      <w:r>
-        <w:rPr>
-          <w:rFonts w:ascii="Times New Roman" w:hAnsi="Times New Roman" w:cs="Times New Roman"/>
-          <w:i/>
-        </w:rPr>
-        <w:t>The Apprentice</w:t>
-      </w:r>
-      <w:r>
-        <w:rPr>
-          <w:rFonts w:ascii="Times New Roman" w:hAnsi="Times New Roman" w:cs="Times New Roman"/>
-        </w:rPr>
-        <w:t xml:space="preserve">. The </w:t>
-      </w:r>
-      <w:r>
-        <w:rPr>
-          <w:rFonts w:ascii="Times New Roman" w:hAnsi="Times New Roman" w:cs="Times New Roman"/>
-        </w:rPr>
-        <w:t xml:space="preserve">visual features of this political meme’s setting, </w:t>
-      </w:r>
-      <w:r>
-        <w:rPr>
-          <w:rFonts w:ascii="Times New Roman" w:hAnsi="Times New Roman" w:cs="Times New Roman"/>
-        </w:rPr>
-        <w:t>lighting, and Trump’s posture a</w:t>
-      </w:r>
-      <w:r>
-        <w:rPr>
-          <w:rFonts w:ascii="Times New Roman" w:hAnsi="Times New Roman" w:cs="Times New Roman"/>
-        </w:rPr>
-        <w:t>dd a theme of masculinity</w:t>
-      </w:r>
-      <w:r>
-        <w:rPr>
-          <w:rFonts w:ascii="Times New Roman" w:hAnsi="Times New Roman" w:cs="Times New Roman"/>
-        </w:rPr>
-        <w:t xml:space="preserve">. </w:t>
-      </w:r>
-      <w:r>
-        <w:rPr>
-          <w:rFonts w:ascii="Times New Roman" w:hAnsi="Times New Roman" w:cs="Times New Roman"/>
-        </w:rPr>
-        <w:t xml:space="preserve">Masculinity is seen as a sign of strength and therefore </w:t>
-      </w:r>
-      <w:r>
-        <w:rPr>
-          <w:rFonts w:ascii="Times New Roman" w:hAnsi="Times New Roman" w:cs="Times New Roman"/>
-        </w:rPr>
-        <w:t xml:space="preserve">adds a sense credibility </w:t>
-      </w:r>
-    </w:p>
-    <w:p>
-      <w:pPr>
-        <w:spacing w:line="480" w:lineRule="auto"/>
-        <w:rPr>
-          <w:rFonts w:ascii="Times New Roman" w:hAnsi="Times New Roman" w:cs="Times New Roman"/>
-          <w:b/>
-        </w:rPr>
-      </w:pPr>
-      <w:r>
-        <w:rPr>
-          <w:rFonts w:ascii="Times New Roman" w:hAnsi="Times New Roman" w:cs="Times New Roman"/>
-          <w:b/>
-        </w:rPr>
-        <w:t>Conclusion of essay DOS</w:t>
+        <w:t xml:space="preserve"> are about him. </w:t>
+      </w:r>
+      <w:r>
+        <w:rPr>
+          <w:rFonts w:ascii="Times New Roman" w:hAnsi="Times New Roman" w:cs="Times New Roman"/>
+        </w:rPr>
+        <w:t xml:space="preserve">The two Donald Trump political memes I analyze </w:t>
+      </w:r>
+      <w:r>
+        <w:rPr>
+          <w:rFonts w:ascii="Times New Roman" w:hAnsi="Times New Roman" w:cs="Times New Roman"/>
+        </w:rPr>
+        <w:t xml:space="preserve">have visual characteristics that also convey the themes of gendered </w:t>
+      </w:r>
+      <w:r>
+        <w:rPr>
+          <w:rFonts w:ascii="Times New Roman" w:hAnsi="Times New Roman" w:cs="Times New Roman"/>
+        </w:rPr>
+        <w:t>norms and discipline. These political memes however, portray these themes in a positive mann</w:t>
+      </w:r>
+      <w:r>
+        <w:rPr>
+          <w:rFonts w:ascii="Times New Roman" w:hAnsi="Times New Roman" w:cs="Times New Roman"/>
+        </w:rPr>
+        <w:t xml:space="preserve">er through visual rhetoric. As stated before, Trump’s political memes make him appear masculine and authoritative. It gives viewers the impression that he is a leader. </w:t>
       </w:r>
     </w:p>
     <w:p>
@@ -3947,7 +4995,88 @@
         <w:rPr>
           <w:rFonts w:ascii="Times New Roman" w:hAnsi="Times New Roman" w:cs="Times New Roman"/>
         </w:rPr>
-        <w:t>In conclusion, political memes are powerful; it is sometimes difficult to make out what they are trying to say. Once memes go viral, they are seen by millions of peopl</w:t>
+        <w:t xml:space="preserve">My case study matters for rhetorical studies because political memes are understudied. </w:t>
+      </w:r>
+      <w:r>
+        <w:rPr>
+          <w:rFonts w:ascii="Times New Roman" w:hAnsi="Times New Roman" w:cs="Times New Roman"/>
+        </w:rPr>
+        <w:t xml:space="preserve"> </w:t>
+      </w:r>
+      <w:r>
+        <w:rPr>
+          <w:rFonts w:ascii="Times New Roman" w:hAnsi="Times New Roman" w:cs="Times New Roman"/>
+        </w:rPr>
+        <w:t xml:space="preserve">Through my arguments, I have shown that the study of memes is important </w:t>
+      </w:r>
+      <w:r>
+        <w:rPr>
+          <w:rFonts w:ascii="Times New Roman" w:hAnsi="Times New Roman" w:cs="Times New Roman"/>
+        </w:rPr>
+        <w:t xml:space="preserve">because they have the potential to influence the way individuals portray political leaders. </w:t>
+      </w:r>
+      <w:r>
+        <w:rPr>
+          <w:rFonts w:ascii="Times New Roman" w:hAnsi="Times New Roman" w:cs="Times New Roman"/>
+        </w:rPr>
+        <w:t xml:space="preserve">Further research on political memes could be used to study the way </w:t>
+      </w:r>
+      <w:r>
+        <w:rPr>
+          <w:rFonts w:ascii="Times New Roman" w:hAnsi="Times New Roman" w:cs="Times New Roman"/>
+        </w:rPr>
+        <w:t xml:space="preserve">they portray political issues from around the world. </w:t>
+      </w:r>
+    </w:p>
+    <w:p>
+      <w:pPr>
+        <w:spacing w:line="480" w:lineRule="auto"/>
+        <w:ind w:firstLine="720"/>
+        <w:rPr>
+          <w:rFonts w:ascii="Times New Roman" w:hAnsi="Times New Roman" w:cs="Times New Roman"/>
+        </w:rPr>
+      </w:pPr>
+      <w:r>
+        <w:rPr>
+          <w:rFonts w:ascii="Times New Roman" w:hAnsi="Times New Roman" w:cs="Times New Roman"/>
+        </w:rPr>
+        <w:t xml:space="preserve">In conclusion, political memes are powerful; it is </w:t>
+      </w:r>
+      <w:r>
+        <w:rPr>
+          <w:rFonts w:ascii="Times New Roman" w:hAnsi="Times New Roman" w:cs="Times New Roman"/>
+        </w:rPr>
+        <w:t>could be</w:t>
+      </w:r>
+      <w:r>
+        <w:rPr>
+          <w:rFonts w:ascii="Times New Roman" w:hAnsi="Times New Roman" w:cs="Times New Roman"/>
+        </w:rPr>
+        <w:t xml:space="preserve"> difficult</w:t>
+      </w:r>
+      <w:r>
+        <w:rPr>
+          <w:rFonts w:ascii="Times New Roman" w:hAnsi="Times New Roman" w:cs="Times New Roman"/>
+        </w:rPr>
+        <w:t xml:space="preserve"> for viewers</w:t>
+      </w:r>
+      <w:r>
+        <w:rPr>
+          <w:rFonts w:ascii="Times New Roman" w:hAnsi="Times New Roman" w:cs="Times New Roman"/>
+        </w:rPr>
+        <w:t xml:space="preserve"> to make out what they are trying to say. Once </w:t>
+      </w:r>
+      <w:r>
+        <w:rPr>
+          <w:rFonts w:ascii="Times New Roman" w:hAnsi="Times New Roman" w:cs="Times New Roman"/>
+        </w:rPr>
+        <w:t xml:space="preserve">political </w:t>
+      </w:r>
+      <w:r>
+        <w:rPr>
+          <w:rFonts w:ascii="Times New Roman" w:hAnsi="Times New Roman" w:cs="Times New Roman"/>
+        </w:rPr>
+        <w:t>memes go viral, they are seen by millions of peopl</w:t>
       </w:r>
       <w:r>
         <w:rPr>
@@ -3959,7 +5088,19 @@
         <w:rPr>
           <w:rFonts w:ascii="Times New Roman" w:hAnsi="Times New Roman" w:cs="Times New Roman"/>
         </w:rPr>
-        <w:t xml:space="preserve">lection, there was an endless amount of Trump and Clinton political memes circulating around social media. It is important to understand the meanings behind these political memes as they are powerful pieces of rhetoric that have the potential to influence the ways people view political figures. Approaching these political memes through the lens of visual perspective is important in order to understand the ideas and issues they are trying to convey.  </w:t>
+        <w:t xml:space="preserve">lection, there was an endless amount of Trump and Clinton political memes circulating around social media. It is important to understand the meanings </w:t>
+      </w:r>
+      <w:r>
+        <w:rPr>
+          <w:rFonts w:ascii="Times New Roman" w:hAnsi="Times New Roman" w:cs="Times New Roman"/>
+        </w:rPr>
+        <w:t xml:space="preserve">and themes </w:t>
+      </w:r>
+      <w:r>
+        <w:rPr>
+          <w:rFonts w:ascii="Times New Roman" w:hAnsi="Times New Roman" w:cs="Times New Roman"/>
+        </w:rPr>
+        <w:t xml:space="preserve">behind these political memes as they are powerful pieces of rhetoric that have the potential to influence the ways people view political figures. Approaching these political memes through the lens of visual perspective is important in order to understand the ideas and issues they are trying to convey.  </w:t>
       </w:r>
     </w:p>
     <w:p>
@@ -4064,7 +5205,78 @@
     <w:p>
       <w:pPr>
         <w:spacing w:line="480" w:lineRule="auto"/>
-        <w:jc w:val="center"/>
+        <w:rPr>
+          <w:rFonts w:ascii="Times New Roman" w:hAnsi="Times New Roman" w:cs="Times New Roman"/>
+        </w:rPr>
+      </w:pPr>
+    </w:p>
+    <w:p>
+      <w:pPr>
+        <w:spacing w:line="480" w:lineRule="auto"/>
+        <w:rPr>
+          <w:rFonts w:ascii="Times New Roman" w:hAnsi="Times New Roman" w:cs="Times New Roman"/>
+        </w:rPr>
+      </w:pPr>
+    </w:p>
+    <w:p>
+      <w:pPr>
+        <w:spacing w:line="480" w:lineRule="auto"/>
+        <w:rPr>
+          <w:rFonts w:ascii="Times New Roman" w:hAnsi="Times New Roman" w:cs="Times New Roman"/>
+        </w:rPr>
+      </w:pPr>
+    </w:p>
+    <w:p>
+      <w:pPr>
+        <w:spacing w:line="480" w:lineRule="auto"/>
+        <w:rPr>
+          <w:rFonts w:ascii="Times New Roman" w:hAnsi="Times New Roman" w:cs="Times New Roman"/>
+        </w:rPr>
+      </w:pPr>
+    </w:p>
+    <w:p>
+      <w:pPr>
+        <w:spacing w:line="480" w:lineRule="auto"/>
+        <w:rPr>
+          <w:rFonts w:ascii="Times New Roman" w:hAnsi="Times New Roman" w:cs="Times New Roman"/>
+        </w:rPr>
+      </w:pPr>
+    </w:p>
+    <w:p>
+      <w:pPr>
+        <w:spacing w:line="480" w:lineRule="auto"/>
+        <w:rPr>
+          <w:rFonts w:ascii="Times New Roman" w:hAnsi="Times New Roman" w:cs="Times New Roman"/>
+        </w:rPr>
+      </w:pPr>
+    </w:p>
+    <w:p>
+      <w:pPr>
+        <w:spacing w:line="480" w:lineRule="auto"/>
+        <w:rPr>
+          <w:rFonts w:ascii="Times New Roman" w:hAnsi="Times New Roman" w:cs="Times New Roman"/>
+        </w:rPr>
+      </w:pPr>
+    </w:p>
+    <w:p>
+      <w:pPr>
+        <w:spacing w:line="480" w:lineRule="auto"/>
+        <w:rPr>
+          <w:rFonts w:ascii="Times New Roman" w:hAnsi="Times New Roman" w:cs="Times New Roman"/>
+        </w:rPr>
+      </w:pPr>
+    </w:p>
+    <w:p>
+      <w:pPr>
+        <w:spacing w:line="480" w:lineRule="auto"/>
+        <w:rPr>
+          <w:rFonts w:ascii="Times New Roman" w:hAnsi="Times New Roman" w:cs="Times New Roman"/>
+        </w:rPr>
+      </w:pPr>
+    </w:p>
+    <w:p>
+      <w:pPr>
+        <w:spacing w:line="480" w:lineRule="auto"/>
         <w:rPr>
           <w:rFonts w:ascii="Times New Roman" w:hAnsi="Times New Roman" w:cs="Times New Roman"/>
         </w:rPr>
@@ -4078,87 +5290,6 @@
           <w:rFonts w:ascii="Times New Roman" w:hAnsi="Times New Roman" w:cs="Times New Roman"/>
         </w:rPr>
       </w:pPr>
-    </w:p>
-    <w:p>
-      <w:pPr>
-        <w:spacing w:line="480" w:lineRule="auto"/>
-        <w:jc w:val="center"/>
-        <w:rPr>
-          <w:rFonts w:ascii="Times New Roman" w:hAnsi="Times New Roman" w:cs="Times New Roman"/>
-        </w:rPr>
-      </w:pPr>
-    </w:p>
-    <w:p>
-      <w:pPr>
-        <w:spacing w:line="480" w:lineRule="auto"/>
-        <w:jc w:val="center"/>
-        <w:rPr>
-          <w:rFonts w:ascii="Times New Roman" w:hAnsi="Times New Roman" w:cs="Times New Roman"/>
-        </w:rPr>
-      </w:pPr>
-    </w:p>
-    <w:p>
-      <w:pPr>
-        <w:spacing w:line="480" w:lineRule="auto"/>
-        <w:jc w:val="center"/>
-        <w:rPr>
-          <w:rFonts w:ascii="Times New Roman" w:hAnsi="Times New Roman" w:cs="Times New Roman"/>
-        </w:rPr>
-      </w:pPr>
-    </w:p>
-    <w:p>
-      <w:pPr>
-        <w:spacing w:line="480" w:lineRule="auto"/>
-        <w:jc w:val="center"/>
-        <w:rPr>
-          <w:rFonts w:ascii="Times New Roman" w:hAnsi="Times New Roman" w:cs="Times New Roman"/>
-        </w:rPr>
-      </w:pPr>
-    </w:p>
-    <w:p>
-      <w:pPr>
-        <w:spacing w:line="480" w:lineRule="auto"/>
-        <w:jc w:val="center"/>
-        <w:rPr>
-          <w:rFonts w:ascii="Times New Roman" w:hAnsi="Times New Roman" w:cs="Times New Roman"/>
-        </w:rPr>
-      </w:pPr>
-    </w:p>
-    <w:p>
-      <w:pPr>
-        <w:spacing w:line="480" w:lineRule="auto"/>
-        <w:jc w:val="center"/>
-        <w:rPr>
-          <w:rFonts w:ascii="Times New Roman" w:hAnsi="Times New Roman" w:cs="Times New Roman"/>
-        </w:rPr>
-      </w:pPr>
-    </w:p>
-    <w:p>
-      <w:pPr>
-        <w:spacing w:line="480" w:lineRule="auto"/>
-        <w:jc w:val="center"/>
-        <w:rPr>
-          <w:rFonts w:ascii="Times New Roman" w:hAnsi="Times New Roman" w:cs="Times New Roman"/>
-        </w:rPr>
-      </w:pPr>
-    </w:p>
-    <w:p>
-      <w:pPr>
-        <w:spacing w:line="480" w:lineRule="auto"/>
-        <w:jc w:val="center"/>
-        <w:rPr>
-          <w:rFonts w:ascii="Times New Roman" w:hAnsi="Times New Roman" w:cs="Times New Roman"/>
-        </w:rPr>
-      </w:pPr>
-    </w:p>
-    <w:p>
-      <w:pPr>
-        <w:spacing w:line="480" w:lineRule="auto"/>
-        <w:jc w:val="center"/>
-        <w:rPr>
-          <w:rFonts w:ascii="Times New Roman" w:hAnsi="Times New Roman" w:cs="Times New Roman"/>
-        </w:rPr>
-      </w:pPr>
       <w:r>
         <w:rPr>
           <w:rFonts w:ascii="Times New Roman" w:hAnsi="Times New Roman" w:cs="Times New Roman"/>
@@ -4178,7 +5309,20 @@
         <w:rPr>
           <w:rFonts w:ascii="Times New Roman" w:hAnsi="Times New Roman" w:cs="Times New Roman"/>
         </w:rPr>
-        <w:t>Cisneros J. David (2008) Contaminated Communities: The Metaphor of “Immigrant as Pollutant” In Media Representation of Immigration, 11:4, 569-602.</w:t>
+        <w:t xml:space="preserve">Anderson, Karrin Vasby. ““Rhymes with Blunt”: Pornification and U.S. Political Culture.” </w:t>
+      </w:r>
+      <w:r>
+        <w:rPr>
+          <w:rFonts w:ascii="Times New Roman" w:hAnsi="Times New Roman" w:cs="Times New Roman"/>
+          <w:i/>
+        </w:rPr>
+        <w:t>Rhetoric &amp; Public Affairs</w:t>
+      </w:r>
+      <w:r>
+        <w:rPr>
+          <w:rFonts w:ascii="Times New Roman" w:hAnsi="Times New Roman" w:cs="Times New Roman"/>
+        </w:rPr>
+        <w:t>, vol. 14, no. 2, 2011, pp. 327–368., doi:10.1353/rap.2010.0228.</w:t>
       </w:r>
     </w:p>
     <w:p>
@@ -4193,38 +5337,7 @@
         <w:rPr>
           <w:rFonts w:ascii="Times New Roman" w:hAnsi="Times New Roman" w:cs="Times New Roman"/>
         </w:rPr>
-        <w:t>"Donald Trump: That’s My Pokémon</w:t>
-      </w:r>
-      <w:r>
-        <w:rPr>
-          <w:rFonts w:ascii="Times New Roman" w:hAnsi="Times New Roman" w:cs="Times New Roman"/>
-        </w:rPr>
-        <w:t xml:space="preserve">." </w:t>
-      </w:r>
-      <w:r>
-        <w:rPr>
-          <w:rFonts w:ascii="Times New Roman" w:hAnsi="Times New Roman" w:cs="Times New Roman"/>
-          <w:i/>
-        </w:rPr>
-        <w:t>Imgflip</w:t>
-      </w:r>
-      <w:r>
-        <w:rPr>
-          <w:rFonts w:ascii="Times New Roman" w:hAnsi="Times New Roman" w:cs="Times New Roman"/>
-        </w:rPr>
-        <w:t>. N.p., n.d. Web. 12 Sept. 2</w:t>
-      </w:r>
-      <w:r>
-        <w:rPr>
-          <w:rFonts w:ascii="Times New Roman" w:hAnsi="Times New Roman" w:cs="Times New Roman"/>
-        </w:rPr>
-        <w:t>017. &lt;https://imgflip.com/i/165e38</w:t>
-      </w:r>
-      <w:r>
-        <w:rPr>
-          <w:rFonts w:ascii="Times New Roman" w:hAnsi="Times New Roman" w:cs="Times New Roman"/>
-        </w:rPr>
-        <w:t>&gt;.</w:t>
+        <w:t>Cisneros J. David (2008) Contaminated Communities: The Metaphor of “Immigrant as Pollutant” In Media Representation of Immigration, 11:4, 569-602.</w:t>
       </w:r>
     </w:p>
     <w:p>
@@ -4239,7 +5352,13 @@
         <w:rPr>
           <w:rFonts w:ascii="Times New Roman" w:hAnsi="Times New Roman" w:cs="Times New Roman"/>
         </w:rPr>
-        <w:t xml:space="preserve">"Donald Trump You're Fired." </w:t>
+        <w:t>"Donald Trump: That’s My Pokémon</w:t>
+      </w:r>
+      <w:r>
+        <w:rPr>
+          <w:rFonts w:ascii="Times New Roman" w:hAnsi="Times New Roman" w:cs="Times New Roman"/>
+        </w:rPr>
+        <w:t xml:space="preserve">." </w:t>
       </w:r>
       <w:r>
         <w:rPr>
@@ -4252,7 +5371,19 @@
         <w:rPr>
           <w:rFonts w:ascii="Times New Roman" w:hAnsi="Times New Roman" w:cs="Times New Roman"/>
         </w:rPr>
-        <w:t>. N.p., n.d. Web. 12 Sept. 2017. &lt;https://imgflip.com/i/16743c&gt;.</w:t>
+        <w:t>. N.p., n.d. Web. 12 Sept. 2</w:t>
+      </w:r>
+      <w:r>
+        <w:rPr>
+          <w:rFonts w:ascii="Times New Roman" w:hAnsi="Times New Roman" w:cs="Times New Roman"/>
+        </w:rPr>
+        <w:t>017. &lt;https://imgflip.com/i/165e38</w:t>
+      </w:r>
+      <w:r>
+        <w:rPr>
+          <w:rFonts w:ascii="Times New Roman" w:hAnsi="Times New Roman" w:cs="Times New Roman"/>
+        </w:rPr>
+        <w:t>&gt;.</w:t>
       </w:r>
     </w:p>
     <w:p>
@@ -4267,7 +5398,20 @@
         <w:rPr>
           <w:rFonts w:ascii="Times New Roman" w:hAnsi="Times New Roman" w:cs="Times New Roman"/>
         </w:rPr>
-        <w:t>Eric S. Jenkins (2014) The Modes of Visual Rhetoric: Circulating Memes as</w:t>
+        <w:t xml:space="preserve">"Donald Trump You're Fired." </w:t>
+      </w:r>
+      <w:r>
+        <w:rPr>
+          <w:rFonts w:ascii="Times New Roman" w:hAnsi="Times New Roman" w:cs="Times New Roman"/>
+          <w:i/>
+        </w:rPr>
+        <w:t>Imgflip</w:t>
+      </w:r>
+      <w:r>
+        <w:rPr>
+          <w:rFonts w:ascii="Times New Roman" w:hAnsi="Times New Roman" w:cs="Times New Roman"/>
+        </w:rPr>
+        <w:t>. N.p., n.d. Web. 12 Sept. 2017. &lt;https://imgflip.com/i/16743c&gt;.</w:t>
       </w:r>
     </w:p>
     <w:p>
@@ -4282,165 +5426,7 @@
         <w:rPr>
           <w:rFonts w:ascii="Times New Roman" w:hAnsi="Times New Roman" w:cs="Times New Roman"/>
         </w:rPr>
-        <w:t>Expressions, Quarterly Journal of Speech, 100:4, 442-466, DOI: 10.1080/00335630.2014.989258</w:t>
-      </w:r>
-    </w:p>
-    <w:p>
-      <w:pPr>
-        <w:spacing w:line="480" w:lineRule="auto"/>
-        <w:rPr>
-          <w:rFonts w:ascii="Times New Roman" w:hAnsi="Times New Roman" w:cs="Times New Roman"/>
-        </w:rPr>
-      </w:pPr>
-      <w:r>
-        <w:rPr>
-          <w:rFonts w:ascii="Times New Roman" w:hAnsi="Times New Roman" w:cs="Times New Roman"/>
-        </w:rPr>
-        <w:t xml:space="preserve">"Hillary Clinton Logic." </w:t>
-      </w:r>
-      <w:r>
-        <w:rPr>
-          <w:rFonts w:ascii="Times New Roman" w:hAnsi="Times New Roman" w:cs="Times New Roman"/>
-          <w:i/>
-        </w:rPr>
-        <w:t>Imgflip</w:t>
-      </w:r>
-      <w:r>
-        <w:rPr>
-          <w:rFonts w:ascii="Times New Roman" w:hAnsi="Times New Roman" w:cs="Times New Roman"/>
-        </w:rPr>
-        <w:t>. N.p., n.d. Web. 12 Sept. 2017. &lt;https://imgflip.com/i/r65e7&gt;.</w:t>
-      </w:r>
-    </w:p>
-    <w:p>
-      <w:pPr>
-        <w:spacing w:line="480" w:lineRule="auto"/>
-        <w:rPr>
-          <w:rFonts w:ascii="Times New Roman" w:hAnsi="Times New Roman" w:cs="Times New Roman"/>
-        </w:rPr>
-      </w:pPr>
-      <w:r>
-        <w:rPr>
-          <w:rFonts w:ascii="Times New Roman" w:hAnsi="Times New Roman" w:cs="Times New Roman"/>
-        </w:rPr>
-        <w:t>"Hillary For Prison</w:t>
-      </w:r>
-      <w:r>
-        <w:rPr>
-          <w:rFonts w:ascii="Times New Roman" w:hAnsi="Times New Roman" w:cs="Times New Roman"/>
-        </w:rPr>
-        <w:t xml:space="preserve">." </w:t>
-      </w:r>
-      <w:r>
-        <w:rPr>
-          <w:rFonts w:ascii="Times New Roman" w:hAnsi="Times New Roman" w:cs="Times New Roman"/>
-          <w:i/>
-        </w:rPr>
-        <w:t>Imgflip</w:t>
-      </w:r>
-      <w:r>
-        <w:rPr>
-          <w:rFonts w:ascii="Times New Roman" w:hAnsi="Times New Roman" w:cs="Times New Roman"/>
-        </w:rPr>
-        <w:t>. N.p., n.d. Web. 12 Sept</w:t>
-      </w:r>
-      <w:r>
-        <w:rPr>
-          <w:rFonts w:ascii="Times New Roman" w:hAnsi="Times New Roman" w:cs="Times New Roman"/>
-        </w:rPr>
-        <w:t xml:space="preserve">. 2017. </w:t>
-      </w:r>
-      <w:r>
-        <w:rPr>
-          <w:rFonts w:ascii="Times New Roman" w:hAnsi="Times New Roman" w:cs="Times New Roman"/>
-        </w:rPr>
-        <w:t>https://imgflip.com/i/t65e4</w:t>
-      </w:r>
-    </w:p>
-    <w:p>
-      <w:pPr>
-        <w:spacing w:line="480" w:lineRule="auto"/>
-        <w:rPr>
-          <w:rFonts w:ascii="Times New Roman" w:eastAsia="Times New Roman" w:hAnsi="Times New Roman" w:cs="Times New Roman"/>
-          <w:color w:val="333333"/>
-          <w:shd w:val="clear" w:color="auto" w:fill="FFFFFF"/>
-        </w:rPr>
-      </w:pPr>
-      <w:r>
-        <w:rPr>
-          <w:rFonts w:ascii="Times New Roman" w:eastAsia="Times New Roman" w:hAnsi="Times New Roman" w:cs="Times New Roman"/>
-          <w:color w:val="333333"/>
-          <w:shd w:val="clear" w:color="auto" w:fill="FFFFFF"/>
-        </w:rPr>
-        <w:t>Kuypers, Jim A. </w:t>
-      </w:r>
-      <w:r>
-        <w:rPr>
-          <w:rFonts w:ascii="Times New Roman" w:eastAsia="Times New Roman" w:hAnsi="Times New Roman" w:cs="Times New Roman"/>
-          <w:i/>
-          <w:iCs/>
-          <w:color w:val="333333"/>
-          <w:shd w:val="clear" w:color="auto" w:fill="FFFFFF"/>
-        </w:rPr>
-        <w:t>Rhetorical criticism: perspectives in action</w:t>
-      </w:r>
-      <w:r>
-        <w:rPr>
-          <w:rFonts w:ascii="Times New Roman" w:eastAsia="Times New Roman" w:hAnsi="Times New Roman" w:cs="Times New Roman"/>
-          <w:color w:val="333333"/>
-          <w:shd w:val="clear" w:color="auto" w:fill="FFFFFF"/>
-        </w:rPr>
-        <w:t>. Lanham ; Boulder ; New York ;</w:t>
-      </w:r>
-    </w:p>
-    <w:p>
-      <w:pPr>
-        <w:spacing w:line="480" w:lineRule="auto"/>
-        <w:rPr>
-          <w:rFonts w:ascii="Times New Roman" w:eastAsia="Times New Roman" w:hAnsi="Times New Roman" w:cs="Times New Roman"/>
-          <w:color w:val="333333"/>
-          <w:shd w:val="clear" w:color="auto" w:fill="FFFFFF"/>
-        </w:rPr>
-      </w:pPr>
-      <w:r>
-        <w:rPr>
-          <w:rFonts w:ascii="Times New Roman" w:eastAsia="Times New Roman" w:hAnsi="Times New Roman" w:cs="Times New Roman"/>
-          <w:color w:val="333333"/>
-          <w:shd w:val="clear" w:color="auto" w:fill="FFFFFF"/>
-        </w:rPr>
-        <w:t xml:space="preserve">    </w:t>
-      </w:r>
-      <w:r>
-        <w:rPr>
-          <w:rFonts w:ascii="Times New Roman" w:eastAsia="Times New Roman" w:hAnsi="Times New Roman" w:cs="Times New Roman"/>
-          <w:color w:val="333333"/>
-          <w:shd w:val="clear" w:color="auto" w:fill="FFFFFF"/>
-        </w:rPr>
-        <w:t xml:space="preserve"> </w:t>
-      </w:r>
-      <w:r>
-        <w:rPr>
-          <w:rFonts w:ascii="Times New Roman" w:eastAsia="Times New Roman" w:hAnsi="Times New Roman" w:cs="Times New Roman"/>
-          <w:color w:val="333333"/>
-          <w:shd w:val="clear" w:color="auto" w:fill="FFFFFF"/>
-        </w:rPr>
-        <w:t xml:space="preserve">  </w:t>
-      </w:r>
-      <w:r>
-        <w:rPr>
-          <w:rFonts w:ascii="Times New Roman" w:eastAsia="Times New Roman" w:hAnsi="Times New Roman" w:cs="Times New Roman"/>
-          <w:color w:val="333333"/>
-          <w:shd w:val="clear" w:color="auto" w:fill="FFFFFF"/>
-        </w:rPr>
-        <w:t>London: Ro</w:t>
-      </w:r>
-      <w:r>
-        <w:rPr>
-          <w:rFonts w:ascii="Times New Roman" w:eastAsia="Times New Roman" w:hAnsi="Times New Roman" w:cs="Times New Roman"/>
-          <w:color w:val="333333"/>
-          <w:shd w:val="clear" w:color="auto" w:fill="FFFFFF"/>
-        </w:rPr>
-        <w:t>wman et Littlefield, 2016.</w:t>
+        <w:t>Eric S. Jenkins (2014) The Modes of Visual Rhetoric: Circulating Memes as</w:t>
       </w:r>
     </w:p>
     <w:p>
@@ -4455,19 +5441,148 @@
         <w:rPr>
           <w:rFonts w:ascii="Times New Roman" w:hAnsi="Times New Roman" w:cs="Times New Roman"/>
         </w:rPr>
-        <w:t xml:space="preserve">Schreckinger, Ben, et al. “World War Meme.” POLITICO Magazine, </w:t>
-      </w:r>
-      <w:r>
-        <w:rPr>
-          <w:rFonts w:ascii="Times New Roman" w:hAnsi="Times New Roman" w:cs="Times New Roman"/>
-        </w:rPr>
-        <w:t>www.politico.com/magazine/story/2017/03/memes-4chan-trump-supporters-trolls-internet-214856</w:t>
+        <w:t>Expressions, Quarterly Journal of Speech, 100:4, 442-466, DOI: 10.1080/00335630.2014.989258</w:t>
+      </w:r>
+    </w:p>
+    <w:p>
+      <w:pPr>
+        <w:spacing w:line="480" w:lineRule="auto"/>
+        <w:rPr>
+          <w:rFonts w:ascii="Times New Roman" w:hAnsi="Times New Roman" w:cs="Times New Roman"/>
+        </w:rPr>
+      </w:pPr>
+      <w:r>
+        <w:rPr>
+          <w:rFonts w:ascii="Times New Roman" w:hAnsi="Times New Roman" w:cs="Times New Roman"/>
+        </w:rPr>
+        <w:t xml:space="preserve">"Hillary Clinton Logic." </w:t>
+      </w:r>
+      <w:r>
+        <w:rPr>
+          <w:rFonts w:ascii="Times New Roman" w:hAnsi="Times New Roman" w:cs="Times New Roman"/>
+          <w:i/>
+        </w:rPr>
+        <w:t>Imgflip</w:t>
+      </w:r>
+      <w:r>
+        <w:rPr>
+          <w:rFonts w:ascii="Times New Roman" w:hAnsi="Times New Roman" w:cs="Times New Roman"/>
+        </w:rPr>
+        <w:t>. N.p., n.d. Web. 12 Sept. 2017. &lt;https://imgflip.com/i/r65e7&gt;.</w:t>
+      </w:r>
+    </w:p>
+    <w:p>
+      <w:pPr>
+        <w:spacing w:line="480" w:lineRule="auto"/>
+        <w:rPr>
+          <w:rFonts w:ascii="Times New Roman" w:hAnsi="Times New Roman" w:cs="Times New Roman"/>
+        </w:rPr>
+      </w:pPr>
+      <w:r>
+        <w:rPr>
+          <w:rFonts w:ascii="Times New Roman" w:hAnsi="Times New Roman" w:cs="Times New Roman"/>
+        </w:rPr>
+        <w:t>"Hillary For Prison</w:t>
+      </w:r>
+      <w:r>
+        <w:rPr>
+          <w:rFonts w:ascii="Times New Roman" w:hAnsi="Times New Roman" w:cs="Times New Roman"/>
+        </w:rPr>
+        <w:t xml:space="preserve">." </w:t>
+      </w:r>
+      <w:r>
+        <w:rPr>
+          <w:rFonts w:ascii="Times New Roman" w:hAnsi="Times New Roman" w:cs="Times New Roman"/>
+          <w:i/>
+        </w:rPr>
+        <w:t>Imgflip</w:t>
+      </w:r>
+      <w:r>
+        <w:rPr>
+          <w:rFonts w:ascii="Times New Roman" w:hAnsi="Times New Roman" w:cs="Times New Roman"/>
+        </w:rPr>
+        <w:t>. N.p., n.d. Web. 12 Sept</w:t>
+      </w:r>
+      <w:r>
+        <w:rPr>
+          <w:rFonts w:ascii="Times New Roman" w:hAnsi="Times New Roman" w:cs="Times New Roman"/>
+        </w:rPr>
+        <w:t xml:space="preserve">. 2017. </w:t>
+      </w:r>
+      <w:r>
+        <w:rPr>
+          <w:rFonts w:ascii="Times New Roman" w:hAnsi="Times New Roman" w:cs="Times New Roman"/>
+        </w:rPr>
+        <w:t>https://imgflip.com/i/t65e4</w:t>
+      </w:r>
+    </w:p>
+    <w:p>
+      <w:pPr>
+        <w:spacing w:line="480" w:lineRule="auto"/>
+        <w:ind w:left="450" w:hanging="450"/>
+        <w:rPr>
+          <w:rFonts w:ascii="Times New Roman" w:hAnsi="Times New Roman" w:cs="Times New Roman"/>
+        </w:rPr>
+      </w:pPr>
+      <w:r>
+        <w:rPr>
+          <w:rFonts w:ascii="Times New Roman" w:hAnsi="Times New Roman" w:cs="Times New Roman"/>
+        </w:rPr>
+        <w:t>“How Hillary Clinton Won the Democratic Nomination Over Bernie Sanders.” The Wall Street Journal, Dow Jones &amp; Company, graphics.wsj.com/elections/2016/how-clinton-won/.</w:t>
+      </w:r>
+    </w:p>
+    <w:p>
+      <w:pPr>
+        <w:spacing w:line="480" w:lineRule="auto"/>
+        <w:ind w:left="450" w:hanging="450"/>
+        <w:rPr>
+          <w:rFonts w:ascii="Times New Roman" w:hAnsi="Times New Roman" w:cs="Times New Roman"/>
+        </w:rPr>
+      </w:pPr>
+      <w:r>
+        <w:rPr>
+          <w:rFonts w:ascii="Times New Roman" w:hAnsi="Times New Roman" w:cs="Times New Roman"/>
+        </w:rPr>
+        <w:t xml:space="preserve">Katz, Josh. “2016 Election Forecast: Who Will Be President?” The New York Times, The New York Times, 19 July 2016, </w:t>
+      </w:r>
+      <w:r>
+        <w:rPr>
+          <w:rFonts w:ascii="Times New Roman" w:hAnsi="Times New Roman" w:cs="Times New Roman"/>
+        </w:rPr>
+        <w:t>www.nytimes.com/interactive/2016/upshot/presidential-polls-forecast.html</w:t>
       </w:r>
       <w:r>
         <w:rPr>
           <w:rFonts w:ascii="Times New Roman" w:hAnsi="Times New Roman" w:cs="Times New Roman"/>
         </w:rPr>
         <w:t>.</w:t>
+      </w:r>
+    </w:p>
+    <w:p>
+      <w:pPr>
+        <w:spacing w:line="480" w:lineRule="auto"/>
+        <w:ind w:left="450" w:hanging="450"/>
+        <w:rPr>
+          <w:rFonts w:ascii="Times New Roman" w:hAnsi="Times New Roman" w:cs="Times New Roman"/>
+        </w:rPr>
+      </w:pPr>
+      <w:r>
+        <w:rPr>
+          <w:rFonts w:ascii="Times New Roman" w:hAnsi="Times New Roman" w:cs="Times New Roman"/>
+        </w:rPr>
+        <w:t xml:space="preserve">“Presidential Election Results 2016.” </w:t>
+      </w:r>
+      <w:r>
+        <w:rPr>
+          <w:rFonts w:ascii="Times New Roman" w:hAnsi="Times New Roman" w:cs="Times New Roman"/>
+        </w:rPr>
+        <w:t>CNN</w:t>
+      </w:r>
+      <w:r>
+        <w:rPr>
+          <w:rFonts w:ascii="Times New Roman" w:hAnsi="Times New Roman" w:cs="Times New Roman"/>
+        </w:rPr>
+        <w:t>, 11ADAD, www.cnn.com/election/results/president.</w:t>
       </w:r>
     </w:p>
     <w:p>
@@ -4478,151 +5593,72 @@
           <w:rFonts w:ascii="Times New Roman" w:hAnsi="Times New Roman" w:cs="Times New Roman"/>
         </w:rPr>
       </w:pPr>
+      <w:r>
+        <w:rPr>
+          <w:rFonts w:ascii="Times New Roman" w:hAnsi="Times New Roman" w:cs="Times New Roman"/>
+        </w:rPr>
+        <w:t xml:space="preserve">Schreckinger, Ben, et al. “World War Meme.” POLITICO Magazine, </w:t>
+      </w:r>
+      <w:r>
+        <w:rPr>
+          <w:rFonts w:ascii="Times New Roman" w:hAnsi="Times New Roman" w:cs="Times New Roman"/>
+        </w:rPr>
+        <w:t>www.politico.com/magazine/story/2017/03/memes-4chan-trump-supporters-trolls-internet-214856</w:t>
+      </w:r>
+      <w:r>
+        <w:rPr>
+          <w:rFonts w:ascii="Times New Roman" w:hAnsi="Times New Roman" w:cs="Times New Roman"/>
+        </w:rPr>
+        <w:t>.</w:t>
+      </w:r>
     </w:p>
     <w:p>
       <w:pPr>
         <w:spacing w:line="480" w:lineRule="auto"/>
-        <w:rPr>
-          <w:rFonts w:ascii="Times New Roman" w:hAnsi="Times New Roman" w:cs="Times New Roman"/>
-        </w:rPr>
-      </w:pPr>
-      <w:r>
-        <w:rPr>
-          <w:rFonts w:ascii="Times New Roman" w:hAnsi="Times New Roman" w:cs="Times New Roman"/>
-        </w:rPr>
-        <w:t>Sources Internet</w:t>
-      </w:r>
-    </w:p>
-    <w:p>
-      <w:pPr>
-        <w:pStyle w:val="ListParagraph"/>
-        <w:numPr>
-          <w:ilvl w:val="0"/>
-          <w:numId w:val="1"/>
-        </w:numPr>
-        <w:rPr>
-          <w:rFonts w:ascii="Times New Roman" w:hAnsi="Times New Roman" w:cs="Times New Roman"/>
-        </w:rPr>
-      </w:pPr>
-      <w:hyperlink r:id="rId10" w:history="1">
-        <w:r>
-          <w:rPr>
-            <w:rStyle w:val="Hyperlink"/>
-            <w:rFonts w:ascii="Times New Roman" w:hAnsi="Times New Roman" w:cs="Times New Roman"/>
-          </w:rPr>
-          <w:t>http://www.cnn.com/election/results/president</w:t>
-        </w:r>
-      </w:hyperlink>
-      <w:r>
-        <w:rPr>
-          <w:rFonts w:ascii="Times New Roman" w:hAnsi="Times New Roman" w:cs="Times New Roman"/>
-        </w:rPr>
-        <w:t xml:space="preserve"> </w:t>
-      </w:r>
-    </w:p>
-    <w:p>
-      <w:pPr>
-        <w:pStyle w:val="ListParagraph"/>
-        <w:numPr>
-          <w:ilvl w:val="0"/>
-          <w:numId w:val="1"/>
-        </w:numPr>
-        <w:rPr>
-          <w:rFonts w:ascii="Times New Roman" w:hAnsi="Times New Roman" w:cs="Times New Roman"/>
-        </w:rPr>
-      </w:pPr>
-      <w:hyperlink r:id="rId11" w:history="1">
-        <w:r>
-          <w:rPr>
-            <w:rStyle w:val="Hyperlink"/>
-            <w:rFonts w:ascii="Times New Roman" w:hAnsi="Times New Roman" w:cs="Times New Roman"/>
-          </w:rPr>
-          <w:t>https://www.nytimes.com/interactive/2016/upshot/presidential-polls-forecast.html</w:t>
-        </w:r>
-      </w:hyperlink>
-    </w:p>
-    <w:p>
-      <w:pPr>
-        <w:pStyle w:val="ListParagraph"/>
-        <w:numPr>
-          <w:ilvl w:val="0"/>
-          <w:numId w:val="1"/>
-        </w:numPr>
-        <w:rPr>
-          <w:rFonts w:ascii="Times New Roman" w:hAnsi="Times New Roman" w:cs="Times New Roman"/>
-        </w:rPr>
-      </w:pPr>
-      <w:hyperlink r:id="rId12" w:history="1">
-        <w:r>
-          <w:rPr>
-            <w:rStyle w:val="Hyperlink"/>
-            <w:rFonts w:ascii="Times New Roman" w:hAnsi="Times New Roman" w:cs="Times New Roman"/>
-          </w:rPr>
-          <w:t>http://abc7chicago.com/politics/2016-presidential-primary-candidates-issues-and-positions/1184233/</w:t>
-        </w:r>
-      </w:hyperlink>
-    </w:p>
-    <w:p>
-      <w:pPr>
-        <w:pStyle w:val="ListParagraph"/>
-        <w:numPr>
-          <w:ilvl w:val="0"/>
-          <w:numId w:val="1"/>
-        </w:numPr>
-        <w:rPr>
-          <w:rFonts w:ascii="Times New Roman" w:hAnsi="Times New Roman" w:cs="Times New Roman"/>
-        </w:rPr>
-      </w:pPr>
-      <w:hyperlink r:id="rId13" w:history="1">
-        <w:r>
-          <w:rPr>
-            <w:rStyle w:val="Hyperlink"/>
-            <w:rFonts w:ascii="Times New Roman" w:hAnsi="Times New Roman" w:cs="Times New Roman"/>
-          </w:rPr>
-          <w:t>https://www.politico.com/mapdata-2016/2016-election/primary/results/map/president/</w:t>
-        </w:r>
-      </w:hyperlink>
-    </w:p>
-    <w:p>
-      <w:pPr>
-        <w:pStyle w:val="ListParagraph"/>
-        <w:numPr>
-          <w:ilvl w:val="0"/>
-          <w:numId w:val="1"/>
-        </w:numPr>
-        <w:rPr>
-          <w:rFonts w:ascii="Times New Roman" w:hAnsi="Times New Roman" w:cs="Times New Roman"/>
-        </w:rPr>
-      </w:pPr>
-      <w:hyperlink r:id="rId14" w:history="1">
-        <w:r>
-          <w:rPr>
-            <w:rStyle w:val="Hyperlink"/>
-            <w:rFonts w:ascii="Times New Roman" w:hAnsi="Times New Roman" w:cs="Times New Roman"/>
-          </w:rPr>
-          <w:t>http://graphics.wsj.com/elections/2016/how-clinton-won/</w:t>
-        </w:r>
-      </w:hyperlink>
-    </w:p>
-    <w:p>
-      <w:pPr>
-        <w:pStyle w:val="ListParagraph"/>
-        <w:rPr>
-          <w:rFonts w:ascii="Times New Roman" w:hAnsi="Times New Roman" w:cs="Times New Roman"/>
-        </w:rPr>
-      </w:pPr>
+        <w:ind w:left="360" w:hanging="360"/>
+        <w:rPr>
+          <w:rFonts w:ascii="Times New Roman" w:hAnsi="Times New Roman" w:cs="Times New Roman"/>
+        </w:rPr>
+      </w:pPr>
+      <w:r>
+        <w:rPr>
+          <w:rFonts w:ascii="Times New Roman" w:hAnsi="Times New Roman" w:cs="Times New Roman"/>
+        </w:rPr>
+        <w:t>Wls, and Sara Tenenbaum. “2016 Presidential Primary Candidates: Issues and Positions.” ABC7 Chicago, 4 Feb. 2016, abc7chicago.com/politics/2016-presidential-primary-candidates-issues-and-positions/1184233/.</w:t>
+      </w:r>
+      <w:r>
+        <w:rPr>
+          <w:rFonts w:ascii="Times New Roman" w:hAnsi="Times New Roman" w:cs="Times New Roman"/>
+        </w:rPr>
+        <w:t xml:space="preserve"> </w:t>
+      </w:r>
     </w:p>
     <w:p>
       <w:pPr>
         <w:spacing w:line="480" w:lineRule="auto"/>
+        <w:ind w:left="360" w:hanging="360"/>
+        <w:rPr>
+          <w:rFonts w:ascii="Times New Roman" w:hAnsi="Times New Roman" w:cs="Times New Roman"/>
+        </w:rPr>
+      </w:pPr>
+      <w:r>
+        <w:rPr>
+          <w:rFonts w:ascii="Times New Roman" w:hAnsi="Times New Roman" w:cs="Times New Roman"/>
+        </w:rPr>
+        <w:t>“2016 Primary Election Results: President Live Map by State, Real-Time Voting Updates.” Election Hub, www.politico.com/mapdata-2016/2016-election/primary/results/map/president/.</w:t>
+      </w:r>
+    </w:p>
+    <w:p>
+      <w:pPr>
+        <w:spacing w:line="480" w:lineRule="auto"/>
         <w:rPr>
           <w:rFonts w:ascii="Times New Roman" w:hAnsi="Times New Roman" w:cs="Times New Roman"/>
         </w:rPr>
       </w:pPr>
     </w:p>
     <w:sectPr>
-      <w:headerReference w:type="even" r:id="rId15"/>
-      <w:headerReference w:type="default" r:id="rId16"/>
+      <w:headerReference w:type="even" r:id="rId11"/>
+      <w:headerReference w:type="default" r:id="rId12"/>
       <w:pgSz w:w="12240" w:h="15840"/>
       <w:pgMar w:top="1440" w:right="1440" w:bottom="1440" w:left="1440" w:header="720" w:footer="720" w:gutter="0"/>
       <w:cols w:space="720"/>
@@ -4893,7 +5929,7 @@
     </w:rPrDefault>
     <w:pPrDefault/>
   </w:docDefaults>
-  <w:latentStyles w:defLockedState="0" w:defUIPriority="99" w:defSemiHidden="0" w:defUnhideWhenUsed="0" w:defQFormat="0" w:count="380">
+  <w:latentStyles w:defLockedState="0" w:defUIPriority="99" w:defSemiHidden="0" w:defUnhideWhenUsed="0" w:defQFormat="0" w:count="382">
     <w:lsdException w:name="Normal" w:uiPriority="0" w:qFormat="1"/>
     <w:lsdException w:name="heading 1" w:uiPriority="9" w:qFormat="1"/>
     <w:lsdException w:name="heading 2" w:semiHidden="1" w:uiPriority="9" w:unhideWhenUsed="1" w:qFormat="1"/>
@@ -4999,7 +6035,6 @@
     <w:lsdException w:name="HTML Sample" w:semiHidden="1" w:unhideWhenUsed="1"/>
     <w:lsdException w:name="HTML Typewriter" w:semiHidden="1" w:unhideWhenUsed="1"/>
     <w:lsdException w:name="HTML Variable" w:semiHidden="1" w:unhideWhenUsed="1"/>
-    <w:lsdException w:name="Normal Table" w:semiHidden="1" w:unhideWhenUsed="1"/>
     <w:lsdException w:name="annotation subject" w:semiHidden="1" w:unhideWhenUsed="1"/>
     <w:lsdException w:name="No List" w:semiHidden="1" w:unhideWhenUsed="1"/>
     <w:lsdException w:name="Outline List 1" w:semiHidden="1" w:unhideWhenUsed="1"/>
@@ -5045,11 +6080,9 @@
     <w:lsdException w:name="Table Subtle 1" w:semiHidden="1" w:unhideWhenUsed="1"/>
     <w:lsdException w:name="Table Subtle 2" w:semiHidden="1" w:unhideWhenUsed="1"/>
     <w:lsdException w:name="Table Web 1" w:semiHidden="1" w:unhideWhenUsed="1"/>
-    <w:lsdException w:name="Table Web 2" w:semiHidden="1" w:unhideWhenUsed="1"/>
     <w:lsdException w:name="Table Web 3" w:semiHidden="1" w:unhideWhenUsed="1"/>
     <w:lsdException w:name="Balloon Text" w:semiHidden="1" w:unhideWhenUsed="1"/>
     <w:lsdException w:name="Table Grid" w:uiPriority="39"/>
-    <w:lsdException w:name="Table Theme" w:semiHidden="1" w:unhideWhenUsed="1"/>
     <w:lsdException w:name="Note Level 1" w:semiHidden="1" w:unhideWhenUsed="1"/>
     <w:lsdException w:name="Note Level 2" w:semiHidden="1" w:unhideWhenUsed="1"/>
     <w:lsdException w:name="Note Level 3" w:semiHidden="1" w:unhideWhenUsed="1"/>
@@ -5274,6 +6307,8 @@
     <w:lsdException w:name="List Table 5 Dark Accent 6" w:uiPriority="50"/>
     <w:lsdException w:name="List Table 6 Colorful Accent 6" w:uiPriority="51"/>
     <w:lsdException w:name="List Table 7 Colorful Accent 6" w:uiPriority="52"/>
+    <w:lsdException w:name="Mention" w:semiHidden="1" w:unhideWhenUsed="1"/>
+    <w:lsdException w:name="Smart Hyperlink" w:semiHidden="1" w:unhideWhenUsed="1"/>
   </w:latentStyles>
   <w:style w:type="paragraph" w:default="1" w:styleId="Normal">
     <w:name w:val="Normal"/>

</xml_diff>